<commit_message>
The released version after confirmation of CYRS reviews and updating >flowchart by adding ON/OFF button >referece document table by adding the SIQ document as input to CYRS Signed-off-by: Donia102950 <donia1995mohamed@gmail.com>
</commit_message>
<xml_diff>
--- a/Input Documents/CYRS/CYRS .docx
+++ b/Input Documents/CYRS/CYRS .docx
@@ -114,21 +114,7 @@
           <w:rFonts w:ascii="Times New Roman" w:hAnsi="Times New Roman"/>
         </w:rPr>
         <w:br/>
-        <w:t xml:space="preserve">- </w:t>
-      </w:r>
-      <w:proofErr w:type="spellStart"/>
-      <w:r>
-        <w:rPr>
-          <w:rFonts w:ascii="Times New Roman" w:hAnsi="Times New Roman"/>
-        </w:rPr>
-        <w:t>Donia</w:t>
-      </w:r>
-      <w:proofErr w:type="spellEnd"/>
-      <w:r>
-        <w:rPr>
-          <w:rFonts w:ascii="Times New Roman" w:hAnsi="Times New Roman"/>
-        </w:rPr>
-        <w:t xml:space="preserve"> Mohamed</w:t>
+        <w:t>- Donia Mohamed</w:t>
       </w:r>
     </w:p>
     <w:p>
@@ -337,7 +323,7 @@
                 <w:sz w:val="24"/>
                 <w:szCs w:val="2"/>
               </w:rPr>
-              <w:t>V1.3</w:t>
+              <w:t>V1.4</w:t>
             </w:r>
           </w:p>
         </w:tc>
@@ -358,7 +344,7 @@
                 <w:sz w:val="24"/>
                 <w:szCs w:val="2"/>
               </w:rPr>
-              <w:t>Proposed</w:t>
+              <w:t>released</w:t>
             </w:r>
           </w:p>
         </w:tc>
@@ -373,19 +359,11 @@
                 <w:rFonts w:ascii="Times New Roman" w:hAnsi="Times New Roman"/>
               </w:rPr>
             </w:pPr>
-            <w:proofErr w:type="spellStart"/>
             <w:r>
               <w:rPr>
                 <w:rFonts w:ascii="Times New Roman" w:hAnsi="Times New Roman"/>
               </w:rPr>
-              <w:t>Donia</w:t>
-            </w:r>
-            <w:proofErr w:type="spellEnd"/>
-            <w:r>
-              <w:rPr>
-                <w:rFonts w:ascii="Times New Roman" w:hAnsi="Times New Roman"/>
-              </w:rPr>
-              <w:t xml:space="preserve"> Mohamed</w:t>
+              <w:t>Donia Mohamed</w:t>
             </w:r>
           </w:p>
         </w:tc>
@@ -404,8 +382,10 @@
               <w:rPr>
                 <w:rFonts w:ascii="Times New Roman" w:hAnsi="Times New Roman"/>
               </w:rPr>
-              <w:t>Feb 5</w:t>
-            </w:r>
+              <w:t>Feb 7</w:t>
+            </w:r>
+            <w:bookmarkStart w:id="2" w:name="_GoBack"/>
+            <w:bookmarkEnd w:id="2"/>
             <w:r>
               <w:rPr>
                 <w:rFonts w:ascii="Times New Roman" w:hAnsi="Times New Roman"/>
@@ -424,9 +404,9 @@
           <w:rFonts w:ascii="Times New Roman" w:hAnsi="Times New Roman"/>
         </w:rPr>
       </w:pPr>
-      <w:bookmarkStart w:id="2" w:name="_Toc441230971"/>
-      <w:bookmarkStart w:id="3" w:name="_Toc30680349"/>
-      <w:bookmarkStart w:id="4" w:name="_Toc31825423"/>
+      <w:bookmarkStart w:id="3" w:name="_Toc441230971"/>
+      <w:bookmarkStart w:id="4" w:name="_Toc30680349"/>
+      <w:bookmarkStart w:id="5" w:name="_Toc31825423"/>
     </w:p>
     <w:p>
       <w:pPr>
@@ -436,8 +416,6 @@
           <w:rFonts w:ascii="Times New Roman" w:hAnsi="Times New Roman"/>
         </w:rPr>
       </w:pPr>
-      <w:bookmarkStart w:id="5" w:name="_GoBack"/>
-      <w:bookmarkEnd w:id="5"/>
     </w:p>
     <w:p>
       <w:pPr>
@@ -574,9 +552,9 @@
         <w:lastRenderedPageBreak/>
         <w:t>Revision History</w:t>
       </w:r>
-      <w:bookmarkEnd w:id="2"/>
       <w:bookmarkEnd w:id="3"/>
       <w:bookmarkEnd w:id="4"/>
+      <w:bookmarkEnd w:id="5"/>
     </w:p>
     <w:tbl>
       <w:tblPr>
@@ -798,7 +776,6 @@
                 <w:rFonts w:ascii="Times New Roman" w:hAnsi="Times New Roman"/>
               </w:rPr>
             </w:pPr>
-            <w:proofErr w:type="spellStart"/>
             <w:r>
               <w:rPr>
                 <w:rFonts w:ascii="Times New Roman" w:hAnsi="Times New Roman"/>
@@ -815,23 +792,8 @@
               <w:rPr>
                 <w:rFonts w:ascii="Times New Roman" w:hAnsi="Times New Roman"/>
               </w:rPr>
-              <w:t>ustafa</w:t>
-            </w:r>
-            <w:proofErr w:type="spellEnd"/>
-            <w:r>
-              <w:rPr>
-                <w:rFonts w:ascii="Times New Roman" w:hAnsi="Times New Roman"/>
-              </w:rPr>
-              <w:t xml:space="preserve"> </w:t>
-            </w:r>
-            <w:proofErr w:type="spellStart"/>
-            <w:r>
-              <w:rPr>
-                <w:rFonts w:ascii="Times New Roman" w:hAnsi="Times New Roman"/>
-              </w:rPr>
-              <w:t>Ghareeb</w:t>
-            </w:r>
-            <w:proofErr w:type="spellEnd"/>
+              <w:t>ustafa Ghareeb</w:t>
+            </w:r>
           </w:p>
           <w:p>
             <w:pPr>
@@ -840,19 +802,11 @@
                 <w:rFonts w:ascii="Times New Roman" w:hAnsi="Times New Roman"/>
               </w:rPr>
             </w:pPr>
-            <w:proofErr w:type="spellStart"/>
             <w:r>
               <w:rPr>
                 <w:rFonts w:ascii="Times New Roman" w:hAnsi="Times New Roman"/>
               </w:rPr>
-              <w:t>Donia</w:t>
-            </w:r>
-            <w:proofErr w:type="spellEnd"/>
-            <w:r>
-              <w:rPr>
-                <w:rFonts w:ascii="Times New Roman" w:hAnsi="Times New Roman"/>
-              </w:rPr>
-              <w:t xml:space="preserve"> Mohamed</w:t>
+              <w:t>Donia Mohamed</w:t>
             </w:r>
           </w:p>
         </w:tc>
@@ -978,7 +932,6 @@
                 <w:rFonts w:ascii="Times New Roman" w:hAnsi="Times New Roman"/>
               </w:rPr>
             </w:pPr>
-            <w:proofErr w:type="spellStart"/>
             <w:r>
               <w:rPr>
                 <w:rFonts w:ascii="Times New Roman" w:hAnsi="Times New Roman"/>
@@ -995,23 +948,8 @@
               <w:rPr>
                 <w:rFonts w:ascii="Times New Roman" w:hAnsi="Times New Roman"/>
               </w:rPr>
-              <w:t>ustafa</w:t>
-            </w:r>
-            <w:proofErr w:type="spellEnd"/>
-            <w:r>
-              <w:rPr>
-                <w:rFonts w:ascii="Times New Roman" w:hAnsi="Times New Roman"/>
-              </w:rPr>
-              <w:t xml:space="preserve"> </w:t>
-            </w:r>
-            <w:proofErr w:type="spellStart"/>
-            <w:r>
-              <w:rPr>
-                <w:rFonts w:ascii="Times New Roman" w:hAnsi="Times New Roman"/>
-              </w:rPr>
-              <w:t>Ghareeb</w:t>
-            </w:r>
-            <w:proofErr w:type="spellEnd"/>
+              <w:t>ustafa Ghareeb</w:t>
+            </w:r>
           </w:p>
           <w:p>
             <w:pPr>
@@ -1020,19 +958,11 @@
                 <w:rFonts w:ascii="Times New Roman" w:hAnsi="Times New Roman"/>
               </w:rPr>
             </w:pPr>
-            <w:proofErr w:type="spellStart"/>
             <w:r>
               <w:rPr>
                 <w:rFonts w:ascii="Times New Roman" w:hAnsi="Times New Roman"/>
               </w:rPr>
-              <w:t>Donia</w:t>
-            </w:r>
-            <w:proofErr w:type="spellEnd"/>
-            <w:r>
-              <w:rPr>
-                <w:rFonts w:ascii="Times New Roman" w:hAnsi="Times New Roman"/>
-              </w:rPr>
-              <w:t xml:space="preserve"> </w:t>
+              <w:t xml:space="preserve">Donia </w:t>
             </w:r>
           </w:p>
           <w:p>
@@ -1166,7 +1096,6 @@
                 <w:rFonts w:ascii="Times New Roman" w:hAnsi="Times New Roman"/>
               </w:rPr>
             </w:pPr>
-            <w:proofErr w:type="spellStart"/>
             <w:r>
               <w:rPr>
                 <w:rFonts w:ascii="Times New Roman" w:hAnsi="Times New Roman"/>
@@ -1183,23 +1112,8 @@
               <w:rPr>
                 <w:rFonts w:ascii="Times New Roman" w:hAnsi="Times New Roman"/>
               </w:rPr>
-              <w:t>ustafa</w:t>
-            </w:r>
-            <w:proofErr w:type="spellEnd"/>
-            <w:r>
-              <w:rPr>
-                <w:rFonts w:ascii="Times New Roman" w:hAnsi="Times New Roman"/>
-              </w:rPr>
-              <w:t xml:space="preserve"> </w:t>
-            </w:r>
-            <w:proofErr w:type="spellStart"/>
-            <w:r>
-              <w:rPr>
-                <w:rFonts w:ascii="Times New Roman" w:hAnsi="Times New Roman"/>
-              </w:rPr>
-              <w:t>Ghareeb</w:t>
-            </w:r>
-            <w:proofErr w:type="spellEnd"/>
+              <w:t>ustafa Ghareeb</w:t>
+            </w:r>
           </w:p>
           <w:p>
             <w:pPr>
@@ -1208,19 +1122,11 @@
                 <w:rFonts w:ascii="Times New Roman" w:hAnsi="Times New Roman"/>
               </w:rPr>
             </w:pPr>
-            <w:proofErr w:type="spellStart"/>
             <w:r>
               <w:rPr>
                 <w:rFonts w:ascii="Times New Roman" w:hAnsi="Times New Roman"/>
               </w:rPr>
-              <w:t>Donia</w:t>
-            </w:r>
-            <w:proofErr w:type="spellEnd"/>
-            <w:r>
-              <w:rPr>
-                <w:rFonts w:ascii="Times New Roman" w:hAnsi="Times New Roman"/>
-              </w:rPr>
-              <w:t xml:space="preserve"> Mohamed</w:t>
+              <w:t>Donia Mohamed</w:t>
             </w:r>
           </w:p>
         </w:tc>
@@ -1362,19 +1268,11 @@
                 <w:rFonts w:ascii="Times New Roman" w:hAnsi="Times New Roman"/>
               </w:rPr>
             </w:pPr>
-            <w:proofErr w:type="spellStart"/>
             <w:r>
               <w:rPr>
                 <w:rFonts w:ascii="Times New Roman" w:hAnsi="Times New Roman"/>
               </w:rPr>
-              <w:t>Donia</w:t>
-            </w:r>
-            <w:proofErr w:type="spellEnd"/>
-            <w:r>
-              <w:rPr>
-                <w:rFonts w:ascii="Times New Roman" w:hAnsi="Times New Roman"/>
-              </w:rPr>
-              <w:t xml:space="preserve"> Mohamed</w:t>
+              <w:t>Donia Mohamed</w:t>
             </w:r>
           </w:p>
         </w:tc>
@@ -1603,6 +1501,120 @@
                 <w:rFonts w:ascii="Times New Roman" w:hAnsi="Times New Roman"/>
               </w:rPr>
               <w:t>5-Adding Reference table</w:t>
+            </w:r>
+          </w:p>
+        </w:tc>
+      </w:tr>
+      <w:tr>
+        <w:trPr>
+          <w:trHeight w:val="189"/>
+        </w:trPr>
+        <w:tc>
+          <w:tcPr>
+            <w:tcW w:w="3435" w:type="dxa"/>
+          </w:tcPr>
+          <w:p>
+            <w:pPr>
+              <w:spacing w:before="40" w:after="40"/>
+              <w:rPr>
+                <w:rFonts w:ascii="Times New Roman" w:hAnsi="Times New Roman"/>
+              </w:rPr>
+            </w:pPr>
+            <w:r>
+              <w:rPr>
+                <w:rFonts w:ascii="Times New Roman" w:hAnsi="Times New Roman"/>
+              </w:rPr>
+              <w:t>CYRS_DIGITAL_ELEVATOR</w:t>
+            </w:r>
+          </w:p>
+        </w:tc>
+        <w:tc>
+          <w:tcPr>
+            <w:tcW w:w="1080" w:type="dxa"/>
+          </w:tcPr>
+          <w:p>
+            <w:pPr>
+              <w:spacing w:before="40" w:after="40"/>
+              <w:rPr>
+                <w:rFonts w:ascii="Times New Roman" w:hAnsi="Times New Roman"/>
+              </w:rPr>
+            </w:pPr>
+            <w:r>
+              <w:rPr>
+                <w:rFonts w:ascii="Times New Roman" w:hAnsi="Times New Roman"/>
+              </w:rPr>
+              <w:t>V_1.4</w:t>
+            </w:r>
+          </w:p>
+        </w:tc>
+        <w:tc>
+          <w:tcPr>
+            <w:tcW w:w="1570" w:type="dxa"/>
+          </w:tcPr>
+          <w:p>
+            <w:pPr>
+              <w:spacing w:before="40" w:after="40"/>
+              <w:rPr>
+                <w:rFonts w:ascii="Times New Roman" w:hAnsi="Times New Roman"/>
+              </w:rPr>
+            </w:pPr>
+            <w:r>
+              <w:rPr>
+                <w:rFonts w:ascii="Times New Roman" w:hAnsi="Times New Roman"/>
+              </w:rPr>
+              <w:t>Donia Mohamed</w:t>
+            </w:r>
+          </w:p>
+        </w:tc>
+        <w:tc>
+          <w:tcPr>
+            <w:tcW w:w="1570" w:type="dxa"/>
+          </w:tcPr>
+          <w:p>
+            <w:pPr>
+              <w:spacing w:before="40" w:after="40"/>
+              <w:rPr>
+                <w:rFonts w:ascii="Times New Roman" w:hAnsi="Times New Roman"/>
+              </w:rPr>
+            </w:pPr>
+            <w:r>
+              <w:rPr>
+                <w:rFonts w:ascii="Times New Roman" w:hAnsi="Times New Roman"/>
+              </w:rPr>
+              <w:t>Feb 7,2020</w:t>
+            </w:r>
+          </w:p>
+        </w:tc>
+        <w:tc>
+          <w:tcPr>
+            <w:tcW w:w="3041" w:type="dxa"/>
+          </w:tcPr>
+          <w:p>
+            <w:pPr>
+              <w:spacing w:before="40" w:after="40"/>
+              <w:rPr>
+                <w:rFonts w:ascii="Times New Roman" w:hAnsi="Times New Roman"/>
+              </w:rPr>
+            </w:pPr>
+            <w:r>
+              <w:rPr>
+                <w:rFonts w:ascii="Times New Roman" w:hAnsi="Times New Roman"/>
+              </w:rPr>
+              <w:t>&gt;updating the flowchart by adding extra button on/off</w:t>
+            </w:r>
+          </w:p>
+          <w:p>
+            <w:pPr>
+              <w:spacing w:before="40" w:after="40"/>
+              <w:rPr>
+                <w:rFonts w:ascii="Times New Roman" w:hAnsi="Times New Roman"/>
+              </w:rPr>
+            </w:pPr>
+            <w:r>
+              <w:rPr>
+                <w:rFonts w:ascii="Times New Roman" w:hAnsi="Times New Roman"/>
+              </w:rPr>
+              <w:t>&gt;updating the reference document table</w:t>
             </w:r>
           </w:p>
         </w:tc>
@@ -2705,7 +2717,180 @@
         <mc:AlternateContent>
           <mc:Choice Requires="wps">
             <w:drawing>
-              <wp:anchor distT="0" distB="0" distL="114300" distR="114300" simplePos="0" relativeHeight="251679744" behindDoc="0" locked="0" layoutInCell="1" allowOverlap="1" wp14:anchorId="069F4569" wp14:editId="2736868B">
+              <wp:anchor distT="0" distB="0" distL="114300" distR="114300" simplePos="0" relativeHeight="251670528" behindDoc="0" locked="0" layoutInCell="1" allowOverlap="1" wp14:anchorId="7CB494FF" wp14:editId="36C4E63C">
+                <wp:simplePos x="0" y="0"/>
+                <wp:positionH relativeFrom="column">
+                  <wp:posOffset>1971675</wp:posOffset>
+                </wp:positionH>
+                <wp:positionV relativeFrom="paragraph">
+                  <wp:posOffset>62230</wp:posOffset>
+                </wp:positionV>
+                <wp:extent cx="1200150" cy="3371850"/>
+                <wp:effectExtent l="0" t="0" r="19050" b="19050"/>
+                <wp:wrapNone/>
+                <wp:docPr id="3" name="Rectangle 3"/>
+                <wp:cNvGraphicFramePr/>
+                <a:graphic xmlns:a="http://schemas.openxmlformats.org/drawingml/2006/main">
+                  <a:graphicData uri="http://schemas.microsoft.com/office/word/2010/wordprocessingShape">
+                    <wps:wsp>
+                      <wps:cNvSpPr/>
+                      <wps:spPr>
+                        <a:xfrm>
+                          <a:off x="0" y="0"/>
+                          <a:ext cx="1200150" cy="3371850"/>
+                        </a:xfrm>
+                        <a:prstGeom prst="rect">
+                          <a:avLst/>
+                        </a:prstGeom>
+                        <a:solidFill>
+                          <a:schemeClr val="tx1">
+                            <a:lumMod val="50000"/>
+                            <a:lumOff val="50000"/>
+                          </a:schemeClr>
+                        </a:solidFill>
+                        <a:ln>
+                          <a:solidFill>
+                            <a:schemeClr val="tx1"/>
+                          </a:solidFill>
+                        </a:ln>
+                      </wps:spPr>
+                      <wps:style>
+                        <a:lnRef idx="2">
+                          <a:schemeClr val="accent1">
+                            <a:shade val="50000"/>
+                          </a:schemeClr>
+                        </a:lnRef>
+                        <a:fillRef idx="1">
+                          <a:schemeClr val="accent1"/>
+                        </a:fillRef>
+                        <a:effectRef idx="0">
+                          <a:schemeClr val="accent1"/>
+                        </a:effectRef>
+                        <a:fontRef idx="minor">
+                          <a:schemeClr val="lt1"/>
+                        </a:fontRef>
+                      </wps:style>
+                      <wps:txbx>
+                        <w:txbxContent>
+                          <w:p>
+                            <w:pPr>
+                              <w:jc w:val="center"/>
+                              <w:rPr>
+                                <w:b/>
+                                <w:bCs/>
+                              </w:rPr>
+                            </w:pPr>
+                            <w:r>
+                              <w:rPr>
+                                <w:b/>
+                                <w:bCs/>
+                              </w:rPr>
+                              <w:t>Micro Controller</w:t>
+                            </w:r>
+                          </w:p>
+                          <w:p>
+                            <w:pPr>
+                              <w:jc w:val="center"/>
+                              <w:rPr>
+                                <w:b/>
+                                <w:bCs/>
+                              </w:rPr>
+                            </w:pPr>
+                            <w:r>
+                              <w:rPr>
+                                <w:b/>
+                                <w:bCs/>
+                              </w:rPr>
+                              <w:t>ATMEGA32</w:t>
+                            </w:r>
+                          </w:p>
+                          <w:p>
+                            <w:pPr>
+                              <w:jc w:val="center"/>
+                            </w:pPr>
+                          </w:p>
+                        </w:txbxContent>
+                      </wps:txbx>
+                      <wps:bodyPr rot="0" spcFirstLastPara="0" vertOverflow="overflow" horzOverflow="overflow" vert="horz" wrap="square" lIns="91440" tIns="45720" rIns="91440" bIns="45720" numCol="1" spcCol="0" rtlCol="0" fromWordArt="0" anchor="ctr" anchorCtr="0" forceAA="0" compatLnSpc="1">
+                        <a:prstTxWarp prst="textNoShape">
+                          <a:avLst/>
+                        </a:prstTxWarp>
+                        <a:noAutofit/>
+                      </wps:bodyPr>
+                    </wps:wsp>
+                  </a:graphicData>
+                </a:graphic>
+                <wp14:sizeRelV relativeFrom="margin">
+                  <wp14:pctHeight>0</wp14:pctHeight>
+                </wp14:sizeRelV>
+              </wp:anchor>
+            </w:drawing>
+          </mc:Choice>
+          <mc:Fallback>
+            <w:pict>
+              <v:rect id="Rectangle 3" o:spid="_x0000_s1026" style="position:absolute;margin-left:155.25pt;margin-top:4.9pt;width:94.5pt;height:265.5pt;z-index:251670528;visibility:visible;mso-wrap-style:square;mso-height-percent:0;mso-wrap-distance-left:9pt;mso-wrap-distance-top:0;mso-wrap-distance-right:9pt;mso-wrap-distance-bottom:0;mso-position-horizontal:absolute;mso-position-horizontal-relative:text;mso-position-vertical:absolute;mso-position-vertical-relative:text;mso-height-percent:0;mso-height-relative:margin;v-text-anchor:middle" o:gfxdata="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" fillcolor="gray [1629]" strokecolor="black [3213]" strokeweight="2pt">
+                <v:textbox>
+                  <w:txbxContent>
+                    <w:p>
+                      <w:pPr>
+                        <w:jc w:val="center"/>
+                        <w:rPr>
+                          <w:b/>
+                          <w:bCs/>
+                        </w:rPr>
+                      </w:pPr>
+                      <w:r>
+                        <w:rPr>
+                          <w:b/>
+                          <w:bCs/>
+                        </w:rPr>
+                        <w:t>Micro Controller</w:t>
+                      </w:r>
+                    </w:p>
+                    <w:p>
+                      <w:pPr>
+                        <w:jc w:val="center"/>
+                        <w:rPr>
+                          <w:b/>
+                          <w:bCs/>
+                        </w:rPr>
+                      </w:pPr>
+                      <w:r>
+                        <w:rPr>
+                          <w:b/>
+                          <w:bCs/>
+                        </w:rPr>
+                        <w:t>ATMEGA32</w:t>
+                      </w:r>
+                    </w:p>
+                    <w:p>
+                      <w:pPr>
+                        <w:jc w:val="center"/>
+                      </w:pPr>
+                    </w:p>
+                  </w:txbxContent>
+                </v:textbox>
+              </v:rect>
+            </w:pict>
+          </mc:Fallback>
+        </mc:AlternateContent>
+      </w:r>
+      <w:r>
+        <w:rPr>
+          <w:b/>
+          <w:bCs/>
+          <w:smallCaps/>
+          <w:noProof/>
+          <w:color w:val="C0504D" w:themeColor="accent2"/>
+          <w:spacing w:val="5"/>
+          <w:sz w:val="28"/>
+          <w:szCs w:val="28"/>
+          <w:u w:val="single"/>
+        </w:rPr>
+        <mc:AlternateContent>
+          <mc:Choice Requires="wps">
+            <w:drawing>
+              <wp:anchor distT="0" distB="0" distL="114300" distR="114300" simplePos="0" relativeHeight="251679744" behindDoc="0" locked="0" layoutInCell="1" allowOverlap="1" wp14:anchorId="1F653C78" wp14:editId="09CD81BE">
                 <wp:simplePos x="0" y="0"/>
                 <wp:positionH relativeFrom="column">
                   <wp:posOffset>19050</wp:posOffset>
@@ -2799,7 +2984,7 @@
           </mc:Choice>
           <mc:Fallback>
             <w:pict>
-              <v:rect id="Rectangle 9" o:spid="_x0000_s1026" style="position:absolute;margin-left:1.5pt;margin-top:15.2pt;width:86.25pt;height:48.75pt;z-index:251679744;visibility:visible;mso-wrap-style:square;mso-wrap-distance-left:9pt;mso-wrap-distance-top:0;mso-wrap-distance-right:9pt;mso-wrap-distance-bottom:0;mso-position-horizontal:absolute;mso-position-horizontal-relative:text;mso-position-vertical:absolute;mso-position-vertical-relative:text;v-text-anchor:middle" o:gfxdata="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" fillcolor="gray [1629]" strokecolor="black [3213]" strokeweight="2pt">
+              <v:rect id="Rectangle 9" o:spid="_x0000_s1027" style="position:absolute;margin-left:1.5pt;margin-top:15.2pt;width:86.25pt;height:48.75pt;z-index:251679744;visibility:visible;mso-wrap-style:square;mso-wrap-distance-left:9pt;mso-wrap-distance-top:0;mso-wrap-distance-right:9pt;mso-wrap-distance-bottom:0;mso-position-horizontal:absolute;mso-position-horizontal-relative:text;mso-position-vertical:absolute;mso-position-vertical-relative:text;v-text-anchor:middle" o:gfxdata="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" fillcolor="gray [1629]" strokecolor="black [3213]" strokeweight="2pt">
                 <v:textbox>
                   <w:txbxContent>
                     <w:p>
@@ -2847,7 +3032,7 @@
         <mc:AlternateContent>
           <mc:Choice Requires="wps">
             <w:drawing>
-              <wp:anchor distT="0" distB="0" distL="114300" distR="114300" simplePos="0" relativeHeight="251671552" behindDoc="0" locked="0" layoutInCell="1" allowOverlap="1" wp14:anchorId="71D43B37" wp14:editId="75F09A13">
+              <wp:anchor distT="0" distB="0" distL="114300" distR="114300" simplePos="0" relativeHeight="251671552" behindDoc="0" locked="0" layoutInCell="1" allowOverlap="1" wp14:anchorId="2BF707B4" wp14:editId="3EEF4847">
                 <wp:simplePos x="0" y="0"/>
                 <wp:positionH relativeFrom="column">
                   <wp:posOffset>4029075</wp:posOffset>
@@ -2934,7 +3119,7 @@
           </mc:Choice>
           <mc:Fallback>
             <w:pict>
-              <v:rect id="Rectangle 4" o:spid="_x0000_s1027" style="position:absolute;margin-left:317.25pt;margin-top:12.95pt;width:86.25pt;height:48.75pt;z-index:251671552;visibility:visible;mso-wrap-style:square;mso-wrap-distance-left:9pt;mso-wrap-distance-top:0;mso-wrap-distance-right:9pt;mso-wrap-distance-bottom:0;mso-position-horizontal:absolute;mso-position-horizontal-relative:text;mso-position-vertical:absolute;mso-position-vertical-relative:text;v-text-anchor:bottom" o:gfxdata="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" fillcolor="gray [1629]" strokecolor="black [3213]" strokeweight="2pt">
+              <v:rect id="Rectangle 4" o:spid="_x0000_s1028" style="position:absolute;margin-left:317.25pt;margin-top:12.95pt;width:86.25pt;height:48.75pt;z-index:251671552;visibility:visible;mso-wrap-style:square;mso-wrap-distance-left:9pt;mso-wrap-distance-top:0;mso-wrap-distance-right:9pt;mso-wrap-distance-bottom:0;mso-position-horizontal:absolute;mso-position-horizontal-relative:text;mso-position-vertical:absolute;mso-position-vertical-relative:text;v-text-anchor:bottom" o:gfxdata="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" fillcolor="gray [1629]" strokecolor="black [3213]" strokeweight="2pt">
                 <v:textbox>
                   <w:txbxContent>
                     <w:p>
@@ -2952,176 +3137,6 @@
                         </w:rPr>
                         <w:t>LCD</w:t>
                       </w:r>
-                    </w:p>
-                  </w:txbxContent>
-                </v:textbox>
-              </v:rect>
-            </w:pict>
-          </mc:Fallback>
-        </mc:AlternateContent>
-      </w:r>
-      <w:r>
-        <w:rPr>
-          <w:b/>
-          <w:bCs/>
-          <w:smallCaps/>
-          <w:noProof/>
-          <w:color w:val="C0504D" w:themeColor="accent2"/>
-          <w:spacing w:val="5"/>
-          <w:sz w:val="28"/>
-          <w:szCs w:val="28"/>
-          <w:u w:val="single"/>
-        </w:rPr>
-        <mc:AlternateContent>
-          <mc:Choice Requires="wps">
-            <w:drawing>
-              <wp:anchor distT="0" distB="0" distL="114300" distR="114300" simplePos="0" relativeHeight="251670528" behindDoc="0" locked="0" layoutInCell="1" allowOverlap="1" wp14:anchorId="2A53B6BA" wp14:editId="6895BFBB">
-                <wp:simplePos x="0" y="0"/>
-                <wp:positionH relativeFrom="column">
-                  <wp:posOffset>1971675</wp:posOffset>
-                </wp:positionH>
-                <wp:positionV relativeFrom="paragraph">
-                  <wp:posOffset>59690</wp:posOffset>
-                </wp:positionV>
-                <wp:extent cx="1200150" cy="2819400"/>
-                <wp:effectExtent l="0" t="0" r="19050" b="19050"/>
-                <wp:wrapNone/>
-                <wp:docPr id="3" name="Rectangle 3"/>
-                <wp:cNvGraphicFramePr/>
-                <a:graphic xmlns:a="http://schemas.openxmlformats.org/drawingml/2006/main">
-                  <a:graphicData uri="http://schemas.microsoft.com/office/word/2010/wordprocessingShape">
-                    <wps:wsp>
-                      <wps:cNvSpPr/>
-                      <wps:spPr>
-                        <a:xfrm>
-                          <a:off x="0" y="0"/>
-                          <a:ext cx="1200150" cy="2819400"/>
-                        </a:xfrm>
-                        <a:prstGeom prst="rect">
-                          <a:avLst/>
-                        </a:prstGeom>
-                        <a:solidFill>
-                          <a:schemeClr val="tx1">
-                            <a:lumMod val="50000"/>
-                            <a:lumOff val="50000"/>
-                          </a:schemeClr>
-                        </a:solidFill>
-                        <a:ln>
-                          <a:solidFill>
-                            <a:schemeClr val="tx1"/>
-                          </a:solidFill>
-                        </a:ln>
-                      </wps:spPr>
-                      <wps:style>
-                        <a:lnRef idx="2">
-                          <a:schemeClr val="accent1">
-                            <a:shade val="50000"/>
-                          </a:schemeClr>
-                        </a:lnRef>
-                        <a:fillRef idx="1">
-                          <a:schemeClr val="accent1"/>
-                        </a:fillRef>
-                        <a:effectRef idx="0">
-                          <a:schemeClr val="accent1"/>
-                        </a:effectRef>
-                        <a:fontRef idx="minor">
-                          <a:schemeClr val="lt1"/>
-                        </a:fontRef>
-                      </wps:style>
-                      <wps:txbx>
-                        <w:txbxContent>
-                          <w:p>
-                            <w:pPr>
-                              <w:jc w:val="center"/>
-                              <w:rPr>
-                                <w:b/>
-                                <w:bCs/>
-                              </w:rPr>
-                            </w:pPr>
-                            <w:r>
-                              <w:rPr>
-                                <w:b/>
-                                <w:bCs/>
-                              </w:rPr>
-                              <w:t>Micro Controller</w:t>
-                            </w:r>
-                          </w:p>
-                          <w:p>
-                            <w:pPr>
-                              <w:jc w:val="center"/>
-                              <w:rPr>
-                                <w:b/>
-                                <w:bCs/>
-                              </w:rPr>
-                            </w:pPr>
-                            <w:r>
-                              <w:rPr>
-                                <w:b/>
-                                <w:bCs/>
-                              </w:rPr>
-                              <w:t>ATMEGA32</w:t>
-                            </w:r>
-                          </w:p>
-                          <w:p>
-                            <w:pPr>
-                              <w:jc w:val="center"/>
-                            </w:pPr>
-                          </w:p>
-                        </w:txbxContent>
-                      </wps:txbx>
-                      <wps:bodyPr rot="0" spcFirstLastPara="0" vertOverflow="overflow" horzOverflow="overflow" vert="horz" wrap="square" lIns="91440" tIns="45720" rIns="91440" bIns="45720" numCol="1" spcCol="0" rtlCol="0" fromWordArt="0" anchor="ctr" anchorCtr="0" forceAA="0" compatLnSpc="1">
-                        <a:prstTxWarp prst="textNoShape">
-                          <a:avLst/>
-                        </a:prstTxWarp>
-                        <a:noAutofit/>
-                      </wps:bodyPr>
-                    </wps:wsp>
-                  </a:graphicData>
-                </a:graphic>
-              </wp:anchor>
-            </w:drawing>
-          </mc:Choice>
-          <mc:Fallback>
-            <w:pict>
-              <v:rect id="Rectangle 3" o:spid="_x0000_s1028" style="position:absolute;margin-left:155.25pt;margin-top:4.7pt;width:94.5pt;height:222pt;z-index:251670528;visibility:visible;mso-wrap-style:square;mso-wrap-distance-left:9pt;mso-wrap-distance-top:0;mso-wrap-distance-right:9pt;mso-wrap-distance-bottom:0;mso-position-horizontal:absolute;mso-position-horizontal-relative:text;mso-position-vertical:absolute;mso-position-vertical-relative:text;v-text-anchor:middle" o:gfxdata="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" fillcolor="gray [1629]" strokecolor="black [3213]" strokeweight="2pt">
-                <v:textbox>
-                  <w:txbxContent>
-                    <w:p>
-                      <w:pPr>
-                        <w:jc w:val="center"/>
-                        <w:rPr>
-                          <w:b/>
-                          <w:bCs/>
-                        </w:rPr>
-                      </w:pPr>
-                      <w:r>
-                        <w:rPr>
-                          <w:b/>
-                          <w:bCs/>
-                        </w:rPr>
-                        <w:t>Micro Controller</w:t>
-                      </w:r>
-                    </w:p>
-                    <w:p>
-                      <w:pPr>
-                        <w:jc w:val="center"/>
-                        <w:rPr>
-                          <w:b/>
-                          <w:bCs/>
-                        </w:rPr>
-                      </w:pPr>
-                      <w:r>
-                        <w:rPr>
-                          <w:b/>
-                          <w:bCs/>
-                        </w:rPr>
-                        <w:t>ATMEGA32</w:t>
-                      </w:r>
-                    </w:p>
-                    <w:p>
-                      <w:pPr>
-                        <w:jc w:val="center"/>
-                      </w:pPr>
                     </w:p>
                   </w:txbxContent>
                 </v:textbox>
@@ -3334,6 +3349,16 @@
           <w:szCs w:val="28"/>
         </w:rPr>
       </w:pPr>
+    </w:p>
+    <w:p>
+      <w:pPr>
+        <w:pStyle w:val="PlainText"/>
+        <w:rPr>
+          <w:rStyle w:val="IntenseReference"/>
+          <w:sz w:val="28"/>
+          <w:szCs w:val="28"/>
+        </w:rPr>
+      </w:pPr>
       <w:r>
         <w:rPr>
           <w:b/>
@@ -3349,145 +3374,7 @@
         <mc:AlternateContent>
           <mc:Choice Requires="wps">
             <w:drawing>
-              <wp:anchor distT="0" distB="0" distL="114300" distR="114300" simplePos="0" relativeHeight="251673600" behindDoc="0" locked="0" layoutInCell="1" allowOverlap="1" wp14:anchorId="56AF024C" wp14:editId="12F8064A">
-                <wp:simplePos x="0" y="0"/>
-                <wp:positionH relativeFrom="column">
-                  <wp:posOffset>4029075</wp:posOffset>
-                </wp:positionH>
-                <wp:positionV relativeFrom="paragraph">
-                  <wp:posOffset>231775</wp:posOffset>
-                </wp:positionV>
-                <wp:extent cx="1095375" cy="619125"/>
-                <wp:effectExtent l="0" t="0" r="28575" b="28575"/>
-                <wp:wrapNone/>
-                <wp:docPr id="5" name="Rectangle 5"/>
-                <wp:cNvGraphicFramePr/>
-                <a:graphic xmlns:a="http://schemas.openxmlformats.org/drawingml/2006/main">
-                  <a:graphicData uri="http://schemas.microsoft.com/office/word/2010/wordprocessingShape">
-                    <wps:wsp>
-                      <wps:cNvSpPr/>
-                      <wps:spPr>
-                        <a:xfrm>
-                          <a:off x="0" y="0"/>
-                          <a:ext cx="1095375" cy="619125"/>
-                        </a:xfrm>
-                        <a:prstGeom prst="rect">
-                          <a:avLst/>
-                        </a:prstGeom>
-                        <a:solidFill>
-                          <a:schemeClr val="tx1">
-                            <a:lumMod val="50000"/>
-                            <a:lumOff val="50000"/>
-                          </a:schemeClr>
-                        </a:solidFill>
-                        <a:ln>
-                          <a:solidFill>
-                            <a:schemeClr val="tx1"/>
-                          </a:solidFill>
-                        </a:ln>
-                      </wps:spPr>
-                      <wps:style>
-                        <a:lnRef idx="2">
-                          <a:schemeClr val="accent1">
-                            <a:shade val="50000"/>
-                          </a:schemeClr>
-                        </a:lnRef>
-                        <a:fillRef idx="1">
-                          <a:schemeClr val="accent1"/>
-                        </a:fillRef>
-                        <a:effectRef idx="0">
-                          <a:schemeClr val="accent1"/>
-                        </a:effectRef>
-                        <a:fontRef idx="minor">
-                          <a:schemeClr val="lt1"/>
-                        </a:fontRef>
-                      </wps:style>
-                      <wps:txbx>
-                        <w:txbxContent>
-                          <w:p>
-                            <w:pPr>
-                              <w:jc w:val="center"/>
-                              <w:rPr>
-                                <w:b/>
-                                <w:bCs/>
-                              </w:rPr>
-                            </w:pPr>
-                            <w:r>
-                              <w:rPr>
-                                <w:b/>
-                                <w:bCs/>
-                              </w:rPr>
-                              <w:t>BUZZER</w:t>
-                            </w:r>
-                          </w:p>
-                        </w:txbxContent>
-                      </wps:txbx>
-                      <wps:bodyPr rot="0" spcFirstLastPara="0" vertOverflow="overflow" horzOverflow="overflow" vert="horz" wrap="square" lIns="91440" tIns="45720" rIns="91440" bIns="45720" numCol="1" spcCol="0" rtlCol="0" fromWordArt="0" anchor="b" anchorCtr="0" forceAA="0" compatLnSpc="1">
-                        <a:prstTxWarp prst="textNoShape">
-                          <a:avLst/>
-                        </a:prstTxWarp>
-                        <a:noAutofit/>
-                      </wps:bodyPr>
-                    </wps:wsp>
-                  </a:graphicData>
-                </a:graphic>
-              </wp:anchor>
-            </w:drawing>
-          </mc:Choice>
-          <mc:Fallback>
-            <w:pict>
-              <v:rect id="Rectangle 5" o:spid="_x0000_s1029" style="position:absolute;margin-left:317.25pt;margin-top:18.25pt;width:86.25pt;height:48.75pt;z-index:251673600;visibility:visible;mso-wrap-style:square;mso-wrap-distance-left:9pt;mso-wrap-distance-top:0;mso-wrap-distance-right:9pt;mso-wrap-distance-bottom:0;mso-position-horizontal:absolute;mso-position-horizontal-relative:text;mso-position-vertical:absolute;mso-position-vertical-relative:text;v-text-anchor:bottom" o:gfxdata="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" fillcolor="gray [1629]" strokecolor="black [3213]" strokeweight="2pt">
-                <v:textbox>
-                  <w:txbxContent>
-                    <w:p>
-                      <w:pPr>
-                        <w:jc w:val="center"/>
-                        <w:rPr>
-                          <w:b/>
-                          <w:bCs/>
-                        </w:rPr>
-                      </w:pPr>
-                      <w:r>
-                        <w:rPr>
-                          <w:b/>
-                          <w:bCs/>
-                        </w:rPr>
-                        <w:t>BUZZER</w:t>
-                      </w:r>
-                    </w:p>
-                  </w:txbxContent>
-                </v:textbox>
-              </v:rect>
-            </w:pict>
-          </mc:Fallback>
-        </mc:AlternateContent>
-      </w:r>
-    </w:p>
-    <w:p>
-      <w:pPr>
-        <w:pStyle w:val="PlainText"/>
-        <w:rPr>
-          <w:rStyle w:val="IntenseReference"/>
-          <w:sz w:val="28"/>
-          <w:szCs w:val="28"/>
-        </w:rPr>
-      </w:pPr>
-      <w:r>
-        <w:rPr>
-          <w:b/>
-          <w:bCs/>
-          <w:smallCaps/>
-          <w:noProof/>
-          <w:color w:val="C0504D" w:themeColor="accent2"/>
-          <w:spacing w:val="5"/>
-          <w:sz w:val="28"/>
-          <w:szCs w:val="28"/>
-          <w:u w:val="single"/>
-        </w:rPr>
-        <mc:AlternateContent>
-          <mc:Choice Requires="wps">
-            <w:drawing>
-              <wp:anchor distT="0" distB="0" distL="114300" distR="114300" simplePos="0" relativeHeight="251677696" behindDoc="0" locked="0" layoutInCell="1" allowOverlap="1" wp14:anchorId="68EBFDAF" wp14:editId="407014FD">
+              <wp:anchor distT="0" distB="0" distL="114300" distR="114300" simplePos="0" relativeHeight="251677696" behindDoc="0" locked="0" layoutInCell="1" allowOverlap="1" wp14:anchorId="37A6BDCE" wp14:editId="12CC4EB9">
                 <wp:simplePos x="0" y="0"/>
                 <wp:positionH relativeFrom="column">
                   <wp:posOffset>28575</wp:posOffset>
@@ -3581,7 +3468,7 @@
           </mc:Choice>
           <mc:Fallback>
             <w:pict>
-              <v:rect id="Rectangle 8" o:spid="_x0000_s1030" style="position:absolute;margin-left:2.25pt;margin-top:1.8pt;width:86.25pt;height:48.75pt;z-index:251677696;visibility:visible;mso-wrap-style:square;mso-wrap-distance-left:9pt;mso-wrap-distance-top:0;mso-wrap-distance-right:9pt;mso-wrap-distance-bottom:0;mso-position-horizontal:absolute;mso-position-horizontal-relative:text;mso-position-vertical:absolute;mso-position-vertical-relative:text;v-text-anchor:middle" o:gfxdata="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" fillcolor="gray [1629]" strokecolor="black [3213]" strokeweight="2pt">
+              <v:rect id="Rectangle 8" o:spid="_x0000_s1029" style="position:absolute;margin-left:2.25pt;margin-top:1.8pt;width:86.25pt;height:48.75pt;z-index:251677696;visibility:visible;mso-wrap-style:square;mso-wrap-distance-left:9pt;mso-wrap-distance-top:0;mso-wrap-distance-right:9pt;mso-wrap-distance-bottom:0;mso-position-horizontal:absolute;mso-position-horizontal-relative:text;mso-position-vertical:absolute;mso-position-vertical-relative:text;v-text-anchor:middle" o:gfxdata="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" fillcolor="gray [1629]" strokecolor="black [3213]" strokeweight="2pt">
                 <v:textbox>
                   <w:txbxContent>
                     <w:p>
@@ -3639,64 +3526,115 @@
         <mc:AlternateContent>
           <mc:Choice Requires="wps">
             <w:drawing>
-              <wp:anchor distT="0" distB="0" distL="114300" distR="114300" simplePos="0" relativeHeight="251686912" behindDoc="0" locked="0" layoutInCell="1" allowOverlap="1" wp14:anchorId="52B4BC2D" wp14:editId="7AA3F844">
+              <wp:anchor distT="0" distB="0" distL="114300" distR="114300" simplePos="0" relativeHeight="251673600" behindDoc="0" locked="0" layoutInCell="1" allowOverlap="1" wp14:anchorId="68A58A14" wp14:editId="31AF0346">
                 <wp:simplePos x="0" y="0"/>
                 <wp:positionH relativeFrom="column">
-                  <wp:posOffset>3171825</wp:posOffset>
+                  <wp:posOffset>4029075</wp:posOffset>
                 </wp:positionH>
                 <wp:positionV relativeFrom="paragraph">
-                  <wp:posOffset>51435</wp:posOffset>
+                  <wp:posOffset>187325</wp:posOffset>
                 </wp:positionV>
-                <wp:extent cx="857250" cy="0"/>
-                <wp:effectExtent l="0" t="76200" r="19050" b="114300"/>
+                <wp:extent cx="1095375" cy="619125"/>
+                <wp:effectExtent l="0" t="0" r="28575" b="28575"/>
                 <wp:wrapNone/>
-                <wp:docPr id="18" name="Elbow Connector 16"/>
+                <wp:docPr id="5" name="Rectangle 5"/>
                 <wp:cNvGraphicFramePr/>
                 <a:graphic xmlns:a="http://schemas.openxmlformats.org/drawingml/2006/main">
                   <a:graphicData uri="http://schemas.microsoft.com/office/word/2010/wordprocessingShape">
                     <wps:wsp>
-                      <wps:cNvCnPr/>
+                      <wps:cNvSpPr/>
                       <wps:spPr>
                         <a:xfrm>
                           <a:off x="0" y="0"/>
-                          <a:ext cx="857250" cy="0"/>
+                          <a:ext cx="1095375" cy="619125"/>
                         </a:xfrm>
-                        <a:prstGeom prst="straightConnector1">
+                        <a:prstGeom prst="rect">
                           <a:avLst/>
                         </a:prstGeom>
+                        <a:solidFill>
+                          <a:schemeClr val="tx1">
+                            <a:lumMod val="50000"/>
+                            <a:lumOff val="50000"/>
+                          </a:schemeClr>
+                        </a:solidFill>
                         <a:ln>
-                          <a:tailEnd type="arrow"/>
+                          <a:solidFill>
+                            <a:schemeClr val="tx1"/>
+                          </a:solidFill>
                         </a:ln>
                       </wps:spPr>
                       <wps:style>
-                        <a:lnRef idx="1">
-                          <a:schemeClr val="dk1"/>
+                        <a:lnRef idx="2">
+                          <a:schemeClr val="accent1">
+                            <a:shade val="50000"/>
+                          </a:schemeClr>
                         </a:lnRef>
-                        <a:fillRef idx="0">
-                          <a:schemeClr val="dk1"/>
+                        <a:fillRef idx="1">
+                          <a:schemeClr val="accent1"/>
                         </a:fillRef>
                         <a:effectRef idx="0">
-                          <a:schemeClr val="dk1"/>
+                          <a:schemeClr val="accent1"/>
                         </a:effectRef>
                         <a:fontRef idx="minor">
-                          <a:schemeClr val="tx1"/>
+                          <a:schemeClr val="lt1"/>
                         </a:fontRef>
                       </wps:style>
-                      <wps:bodyPr/>
+                      <wps:txbx>
+                        <w:txbxContent>
+                          <w:p>
+                            <w:pPr>
+                              <w:jc w:val="center"/>
+                              <w:rPr>
+                                <w:b/>
+                                <w:bCs/>
+                              </w:rPr>
+                            </w:pPr>
+                            <w:r>
+                              <w:rPr>
+                                <w:b/>
+                                <w:bCs/>
+                              </w:rPr>
+                              <w:t>BUZZER</w:t>
+                            </w:r>
+                          </w:p>
+                        </w:txbxContent>
+                      </wps:txbx>
+                      <wps:bodyPr rot="0" spcFirstLastPara="0" vertOverflow="overflow" horzOverflow="overflow" vert="horz" wrap="square" lIns="91440" tIns="45720" rIns="91440" bIns="45720" numCol="1" spcCol="0" rtlCol="0" fromWordArt="0" anchor="b" anchorCtr="0" forceAA="0" compatLnSpc="1">
+                        <a:prstTxWarp prst="textNoShape">
+                          <a:avLst/>
+                        </a:prstTxWarp>
+                        <a:noAutofit/>
+                      </wps:bodyPr>
                     </wps:wsp>
                   </a:graphicData>
                 </a:graphic>
-                <wp14:sizeRelV relativeFrom="margin">
-                  <wp14:pctHeight>0</wp14:pctHeight>
-                </wp14:sizeRelV>
               </wp:anchor>
             </w:drawing>
           </mc:Choice>
           <mc:Fallback>
             <w:pict>
-              <v:shape id="Elbow Connector 16" o:spid="_x0000_s1026" type="#_x0000_t32" style="position:absolute;margin-left:249.75pt;margin-top:4.05pt;width:67.5pt;height:0;z-index:251686912;visibility:visible;mso-wrap-style:square;mso-height-percent:0;mso-wrap-distance-left:9pt;mso-wrap-distance-top:0;mso-wrap-distance-right:9pt;mso-wrap-distance-bottom:0;mso-position-horizontal:absolute;mso-position-horizontal-relative:text;mso-position-vertical:absolute;mso-position-vertical-relative:text;mso-height-percent:0;mso-height-relative:margin" o:gfxdata="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" strokecolor="black [3040]">
-                <v:stroke endarrow="open"/>
-              </v:shape>
+              <v:rect id="Rectangle 5" o:spid="_x0000_s1030" style="position:absolute;margin-left:317.25pt;margin-top:14.75pt;width:86.25pt;height:48.75pt;z-index:251673600;visibility:visible;mso-wrap-style:square;mso-wrap-distance-left:9pt;mso-wrap-distance-top:0;mso-wrap-distance-right:9pt;mso-wrap-distance-bottom:0;mso-position-horizontal:absolute;mso-position-horizontal-relative:text;mso-position-vertical:absolute;mso-position-vertical-relative:text;v-text-anchor:bottom" o:gfxdata="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" fillcolor="gray [1629]" strokecolor="black [3213]" strokeweight="2pt">
+                <v:textbox>
+                  <w:txbxContent>
+                    <w:p>
+                      <w:pPr>
+                        <w:jc w:val="center"/>
+                        <w:rPr>
+                          <w:b/>
+                          <w:bCs/>
+                        </w:rPr>
+                      </w:pPr>
+                      <w:r>
+                        <w:rPr>
+                          <w:b/>
+                          <w:bCs/>
+                        </w:rPr>
+                        <w:t>BUZZER</w:t>
+                      </w:r>
+                    </w:p>
+                  </w:txbxContent>
+                </v:textbox>
+              </v:rect>
             </w:pict>
           </mc:Fallback>
         </mc:AlternateContent>
@@ -3716,7 +3654,7 @@
         <mc:AlternateContent>
           <mc:Choice Requires="wps">
             <w:drawing>
-              <wp:anchor distT="0" distB="0" distL="114300" distR="114300" simplePos="0" relativeHeight="251693056" behindDoc="0" locked="0" layoutInCell="1" allowOverlap="1" wp14:anchorId="41810169" wp14:editId="0D1FE6B3">
+              <wp:anchor distT="0" distB="0" distL="114300" distR="114300" simplePos="0" relativeHeight="251693056" behindDoc="0" locked="0" layoutInCell="1" allowOverlap="1" wp14:anchorId="759A7943" wp14:editId="422AFA13">
                 <wp:simplePos x="0" y="0"/>
                 <wp:positionH relativeFrom="column">
                   <wp:posOffset>1123950</wp:posOffset>
@@ -3774,6 +3712,10 @@
           </mc:Choice>
           <mc:Fallback>
             <w:pict>
+              <v:shapetype id="_x0000_t32" coordsize="21600,21600" o:spt="32" o:oned="t" path="m,l21600,21600e" filled="f">
+                <v:path arrowok="t" fillok="f" o:connecttype="none"/>
+                <o:lock v:ext="edit" shapetype="t"/>
+              </v:shapetype>
               <v:shape id="Elbow Connector 16" o:spid="_x0000_s1026" type="#_x0000_t32" style="position:absolute;margin-left:88.5pt;margin-top:5.55pt;width:66.75pt;height:0;z-index:251693056;visibility:visible;mso-wrap-style:square;mso-width-percent:0;mso-height-percent:0;mso-wrap-distance-left:9pt;mso-wrap-distance-top:0;mso-wrap-distance-right:9pt;mso-wrap-distance-bottom:0;mso-position-horizontal:absolute;mso-position-horizontal-relative:text;mso-position-vertical:absolute;mso-position-vertical-relative:text;mso-width-percent:0;mso-height-percent:0;mso-width-relative:margin;mso-height-relative:margin" o:gfxdata="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" strokecolor="black [3040]">
                 <v:stroke endarrow="open"/>
               </v:shape>
@@ -3801,6 +3743,83 @@
           <w:szCs w:val="28"/>
         </w:rPr>
       </w:pPr>
+      <w:r>
+        <w:rPr>
+          <w:b/>
+          <w:bCs/>
+          <w:smallCaps/>
+          <w:noProof/>
+          <w:color w:val="C0504D" w:themeColor="accent2"/>
+          <w:spacing w:val="5"/>
+          <w:sz w:val="28"/>
+          <w:szCs w:val="28"/>
+          <w:u w:val="single"/>
+        </w:rPr>
+        <mc:AlternateContent>
+          <mc:Choice Requires="wps">
+            <w:drawing>
+              <wp:anchor distT="0" distB="0" distL="114300" distR="114300" simplePos="0" relativeHeight="251686912" behindDoc="0" locked="0" layoutInCell="1" allowOverlap="1" wp14:anchorId="6BA7CF94" wp14:editId="1FD34ED6">
+                <wp:simplePos x="0" y="0"/>
+                <wp:positionH relativeFrom="column">
+                  <wp:posOffset>3171825</wp:posOffset>
+                </wp:positionH>
+                <wp:positionV relativeFrom="paragraph">
+                  <wp:posOffset>-3175</wp:posOffset>
+                </wp:positionV>
+                <wp:extent cx="857250" cy="0"/>
+                <wp:effectExtent l="0" t="76200" r="19050" b="114300"/>
+                <wp:wrapNone/>
+                <wp:docPr id="18" name="Elbow Connector 16"/>
+                <wp:cNvGraphicFramePr/>
+                <a:graphic xmlns:a="http://schemas.openxmlformats.org/drawingml/2006/main">
+                  <a:graphicData uri="http://schemas.microsoft.com/office/word/2010/wordprocessingShape">
+                    <wps:wsp>
+                      <wps:cNvCnPr/>
+                      <wps:spPr>
+                        <a:xfrm>
+                          <a:off x="0" y="0"/>
+                          <a:ext cx="857250" cy="0"/>
+                        </a:xfrm>
+                        <a:prstGeom prst="straightConnector1">
+                          <a:avLst/>
+                        </a:prstGeom>
+                        <a:ln>
+                          <a:tailEnd type="arrow"/>
+                        </a:ln>
+                      </wps:spPr>
+                      <wps:style>
+                        <a:lnRef idx="1">
+                          <a:schemeClr val="dk1"/>
+                        </a:lnRef>
+                        <a:fillRef idx="0">
+                          <a:schemeClr val="dk1"/>
+                        </a:fillRef>
+                        <a:effectRef idx="0">
+                          <a:schemeClr val="dk1"/>
+                        </a:effectRef>
+                        <a:fontRef idx="minor">
+                          <a:schemeClr val="tx1"/>
+                        </a:fontRef>
+                      </wps:style>
+                      <wps:bodyPr/>
+                    </wps:wsp>
+                  </a:graphicData>
+                </a:graphic>
+                <wp14:sizeRelV relativeFrom="margin">
+                  <wp14:pctHeight>0</wp14:pctHeight>
+                </wp14:sizeRelV>
+              </wp:anchor>
+            </w:drawing>
+          </mc:Choice>
+          <mc:Fallback>
+            <w:pict>
+              <v:shape id="Elbow Connector 16" o:spid="_x0000_s1026" type="#_x0000_t32" style="position:absolute;margin-left:249.75pt;margin-top:-.25pt;width:67.5pt;height:0;z-index:251686912;visibility:visible;mso-wrap-style:square;mso-height-percent:0;mso-wrap-distance-left:9pt;mso-wrap-distance-top:0;mso-wrap-distance-right:9pt;mso-wrap-distance-bottom:0;mso-position-horizontal:absolute;mso-position-horizontal-relative:text;mso-position-vertical:absolute;mso-position-vertical-relative:text;mso-height-percent:0;mso-height-relative:margin" o:gfxdata="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" strokecolor="black [3040]">
+                <v:stroke endarrow="open"/>
+              </v:shape>
+            </w:pict>
+          </mc:Fallback>
+        </mc:AlternateContent>
+      </w:r>
       <w:r>
         <w:rPr>
           <w:b/>
@@ -3929,6 +3948,26 @@
           </mc:Fallback>
         </mc:AlternateContent>
       </w:r>
+    </w:p>
+    <w:p>
+      <w:pPr>
+        <w:pStyle w:val="PlainText"/>
+        <w:rPr>
+          <w:rStyle w:val="IntenseReference"/>
+          <w:sz w:val="28"/>
+          <w:szCs w:val="28"/>
+        </w:rPr>
+      </w:pPr>
+    </w:p>
+    <w:p>
+      <w:pPr>
+        <w:pStyle w:val="PlainText"/>
+        <w:rPr>
+          <w:rStyle w:val="IntenseReference"/>
+          <w:sz w:val="32"/>
+          <w:szCs w:val="32"/>
+        </w:rPr>
+      </w:pPr>
       <w:r>
         <w:rPr>
           <w:b/>
@@ -3944,13 +3983,133 @@
         <mc:AlternateContent>
           <mc:Choice Requires="wps">
             <w:drawing>
-              <wp:anchor distT="0" distB="0" distL="114300" distR="114300" simplePos="0" relativeHeight="251675648" behindDoc="0" locked="0" layoutInCell="1" allowOverlap="1" wp14:anchorId="3305538E" wp14:editId="6E633C22">
+              <wp:anchor distT="0" distB="0" distL="114300" distR="114300" simplePos="0" relativeHeight="251691008" behindDoc="0" locked="0" layoutInCell="1" allowOverlap="1" wp14:anchorId="54502F73" wp14:editId="2339307C">
                 <wp:simplePos x="0" y="0"/>
                 <wp:positionH relativeFrom="column">
-                  <wp:posOffset>4057650</wp:posOffset>
+                  <wp:posOffset>1123950</wp:posOffset>
                 </wp:positionH>
                 <wp:positionV relativeFrom="paragraph">
-                  <wp:posOffset>203835</wp:posOffset>
+                  <wp:posOffset>34290</wp:posOffset>
+                </wp:positionV>
+                <wp:extent cx="847725" cy="0"/>
+                <wp:effectExtent l="0" t="76200" r="28575" b="114300"/>
+                <wp:wrapNone/>
+                <wp:docPr id="20" name="Elbow Connector 16"/>
+                <wp:cNvGraphicFramePr/>
+                <a:graphic xmlns:a="http://schemas.openxmlformats.org/drawingml/2006/main">
+                  <a:graphicData uri="http://schemas.microsoft.com/office/word/2010/wordprocessingShape">
+                    <wps:wsp>
+                      <wps:cNvCnPr/>
+                      <wps:spPr>
+                        <a:xfrm>
+                          <a:off x="0" y="0"/>
+                          <a:ext cx="847725" cy="0"/>
+                        </a:xfrm>
+                        <a:prstGeom prst="straightConnector1">
+                          <a:avLst/>
+                        </a:prstGeom>
+                        <a:ln>
+                          <a:tailEnd type="arrow"/>
+                        </a:ln>
+                      </wps:spPr>
+                      <wps:style>
+                        <a:lnRef idx="1">
+                          <a:schemeClr val="dk1"/>
+                        </a:lnRef>
+                        <a:fillRef idx="0">
+                          <a:schemeClr val="dk1"/>
+                        </a:fillRef>
+                        <a:effectRef idx="0">
+                          <a:schemeClr val="dk1"/>
+                        </a:effectRef>
+                        <a:fontRef idx="minor">
+                          <a:schemeClr val="tx1"/>
+                        </a:fontRef>
+                      </wps:style>
+                      <wps:bodyPr/>
+                    </wps:wsp>
+                  </a:graphicData>
+                </a:graphic>
+                <wp14:sizeRelH relativeFrom="margin">
+                  <wp14:pctWidth>0</wp14:pctWidth>
+                </wp14:sizeRelH>
+                <wp14:sizeRelV relativeFrom="margin">
+                  <wp14:pctHeight>0</wp14:pctHeight>
+                </wp14:sizeRelV>
+              </wp:anchor>
+            </w:drawing>
+          </mc:Choice>
+          <mc:Fallback>
+            <w:pict>
+              <v:shape id="Elbow Connector 16" o:spid="_x0000_s1026" type="#_x0000_t32" style="position:absolute;margin-left:88.5pt;margin-top:2.7pt;width:66.75pt;height:0;z-index:251691008;visibility:visible;mso-wrap-style:square;mso-width-percent:0;mso-height-percent:0;mso-wrap-distance-left:9pt;mso-wrap-distance-top:0;mso-wrap-distance-right:9pt;mso-wrap-distance-bottom:0;mso-position-horizontal:absolute;mso-position-horizontal-relative:text;mso-position-vertical:absolute;mso-position-vertical-relative:text;mso-width-percent:0;mso-height-percent:0;mso-width-relative:margin;mso-height-relative:margin" o:gfxdata="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" strokecolor="black [3040]">
+                <v:stroke endarrow="open"/>
+              </v:shape>
+            </w:pict>
+          </mc:Fallback>
+        </mc:AlternateContent>
+      </w:r>
+    </w:p>
+    <w:p>
+      <w:pPr>
+        <w:pStyle w:val="PlainText"/>
+        <w:rPr>
+          <w:rStyle w:val="IntenseReference"/>
+          <w:sz w:val="32"/>
+          <w:szCs w:val="32"/>
+        </w:rPr>
+      </w:pPr>
+    </w:p>
+    <w:p>
+      <w:pPr>
+        <w:autoSpaceDE w:val="0"/>
+        <w:autoSpaceDN w:val="0"/>
+        <w:adjustRightInd w:val="0"/>
+        <w:spacing w:after="0" w:line="240" w:lineRule="auto"/>
+        <w:rPr>
+          <w:rStyle w:val="IntenseReference"/>
+          <w:rFonts w:ascii="Consolas" w:hAnsi="Consolas" w:cs="Consolas"/>
+          <w:b w:val="0"/>
+          <w:bCs w:val="0"/>
+          <w:smallCaps w:val="0"/>
+          <w:color w:val="auto"/>
+          <w:spacing w:val="0"/>
+          <w:sz w:val="20"/>
+          <w:szCs w:val="20"/>
+          <w:u w:val="none"/>
+        </w:rPr>
+      </w:pPr>
+    </w:p>
+    <w:p>
+      <w:pPr>
+        <w:pStyle w:val="PlainText"/>
+        <w:rPr>
+          <w:rStyle w:val="IntenseReference"/>
+          <w:sz w:val="32"/>
+          <w:szCs w:val="32"/>
+        </w:rPr>
+      </w:pPr>
+      <w:r>
+        <w:rPr>
+          <w:b/>
+          <w:bCs/>
+          <w:smallCaps/>
+          <w:noProof/>
+          <w:color w:val="C0504D" w:themeColor="accent2"/>
+          <w:spacing w:val="5"/>
+          <w:sz w:val="28"/>
+          <w:szCs w:val="28"/>
+          <w:u w:val="single"/>
+        </w:rPr>
+        <mc:AlternateContent>
+          <mc:Choice Requires="wps">
+            <w:drawing>
+              <wp:anchor distT="0" distB="0" distL="114300" distR="114300" simplePos="0" relativeHeight="251675648" behindDoc="0" locked="0" layoutInCell="1" allowOverlap="1" wp14:anchorId="182E95C4" wp14:editId="4E343913">
+                <wp:simplePos x="0" y="0"/>
+                <wp:positionH relativeFrom="column">
+                  <wp:posOffset>4029075</wp:posOffset>
+                </wp:positionH>
+                <wp:positionV relativeFrom="paragraph">
+                  <wp:posOffset>29845</wp:posOffset>
                 </wp:positionV>
                 <wp:extent cx="1095375" cy="619125"/>
                 <wp:effectExtent l="0" t="0" r="28575" b="28575"/>
@@ -4031,7 +4190,7 @@
           </mc:Choice>
           <mc:Fallback>
             <w:pict>
-              <v:rect id="Rectangle 7" o:spid="_x0000_s1032" style="position:absolute;margin-left:319.5pt;margin-top:16.05pt;width:86.25pt;height:48.75pt;z-index:251675648;visibility:visible;mso-wrap-style:square;mso-wrap-distance-left:9pt;mso-wrap-distance-top:0;mso-wrap-distance-right:9pt;mso-wrap-distance-bottom:0;mso-position-horizontal:absolute;mso-position-horizontal-relative:text;mso-position-vertical:absolute;mso-position-vertical-relative:text;v-text-anchor:bottom" o:gfxdata="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" fillcolor="gray [1629]" strokecolor="black [3213]" strokeweight="2pt">
+              <v:rect id="Rectangle 7" o:spid="_x0000_s1032" style="position:absolute;margin-left:317.25pt;margin-top:2.35pt;width:86.25pt;height:48.75pt;z-index:251675648;visibility:visible;mso-wrap-style:square;mso-wrap-distance-left:9pt;mso-wrap-distance-top:0;mso-wrap-distance-right:9pt;mso-wrap-distance-bottom:0;mso-position-horizontal:absolute;mso-position-horizontal-relative:text;mso-position-vertical:absolute;mso-position-vertical-relative:text;v-text-anchor:bottom" o:gfxdata="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" fillcolor="gray [1629]" strokecolor="black [3213]" strokeweight="2pt">
                 <v:textbox>
                   <w:txbxContent>
                     <w:p>
@@ -4057,26 +4216,237 @@
           </mc:Fallback>
         </mc:AlternateContent>
       </w:r>
+      <w:r>
+        <w:rPr>
+          <w:b/>
+          <w:bCs/>
+          <w:smallCaps/>
+          <w:noProof/>
+          <w:color w:val="C0504D" w:themeColor="accent2"/>
+          <w:spacing w:val="5"/>
+          <w:sz w:val="32"/>
+          <w:szCs w:val="32"/>
+          <w:u w:val="single"/>
+        </w:rPr>
+        <mc:AlternateContent>
+          <mc:Choice Requires="wps">
+            <w:drawing>
+              <wp:anchor distT="0" distB="0" distL="114300" distR="114300" simplePos="0" relativeHeight="251694080" behindDoc="0" locked="0" layoutInCell="1" allowOverlap="1" wp14:anchorId="447E6292" wp14:editId="3F985E9E">
+                <wp:simplePos x="0" y="0"/>
+                <wp:positionH relativeFrom="column">
+                  <wp:posOffset>19050</wp:posOffset>
+                </wp:positionH>
+                <wp:positionV relativeFrom="paragraph">
+                  <wp:posOffset>80010</wp:posOffset>
+                </wp:positionV>
+                <wp:extent cx="1095375" cy="571500"/>
+                <wp:effectExtent l="0" t="0" r="28575" b="19050"/>
+                <wp:wrapNone/>
+                <wp:docPr id="6" name="Rectangle 6"/>
+                <wp:cNvGraphicFramePr/>
+                <a:graphic xmlns:a="http://schemas.openxmlformats.org/drawingml/2006/main">
+                  <a:graphicData uri="http://schemas.microsoft.com/office/word/2010/wordprocessingShape">
+                    <wps:wsp>
+                      <wps:cNvSpPr/>
+                      <wps:spPr>
+                        <a:xfrm>
+                          <a:off x="0" y="0"/>
+                          <a:ext cx="1095375" cy="571500"/>
+                        </a:xfrm>
+                        <a:prstGeom prst="rect">
+                          <a:avLst/>
+                        </a:prstGeom>
+                        <a:solidFill>
+                          <a:schemeClr val="tx1">
+                            <a:lumMod val="50000"/>
+                            <a:lumOff val="50000"/>
+                          </a:schemeClr>
+                        </a:solidFill>
+                        <a:ln>
+                          <a:solidFill>
+                            <a:schemeClr val="tx1"/>
+                          </a:solidFill>
+                        </a:ln>
+                      </wps:spPr>
+                      <wps:style>
+                        <a:lnRef idx="2">
+                          <a:schemeClr val="accent1">
+                            <a:shade val="50000"/>
+                          </a:schemeClr>
+                        </a:lnRef>
+                        <a:fillRef idx="1">
+                          <a:schemeClr val="accent1"/>
+                        </a:fillRef>
+                        <a:effectRef idx="0">
+                          <a:schemeClr val="accent1"/>
+                        </a:effectRef>
+                        <a:fontRef idx="minor">
+                          <a:schemeClr val="lt1"/>
+                        </a:fontRef>
+                      </wps:style>
+                      <wps:txbx>
+                        <w:txbxContent>
+                          <w:p>
+                            <w:pPr>
+                              <w:jc w:val="center"/>
+                              <w:rPr>
+                                <w:b/>
+                                <w:bCs/>
+                              </w:rPr>
+                            </w:pPr>
+                            <w:r>
+                              <w:rPr>
+                                <w:b/>
+                                <w:bCs/>
+                              </w:rPr>
+                              <w:t>On/OFF Button</w:t>
+                            </w:r>
+                          </w:p>
+                        </w:txbxContent>
+                      </wps:txbx>
+                      <wps:bodyPr rot="0" spcFirstLastPara="0" vertOverflow="overflow" horzOverflow="overflow" vert="horz" wrap="square" lIns="91440" tIns="45720" rIns="91440" bIns="45720" numCol="1" spcCol="0" rtlCol="0" fromWordArt="0" anchor="ctr" anchorCtr="0" forceAA="0" compatLnSpc="1">
+                        <a:prstTxWarp prst="textNoShape">
+                          <a:avLst/>
+                        </a:prstTxWarp>
+                        <a:noAutofit/>
+                      </wps:bodyPr>
+                    </wps:wsp>
+                  </a:graphicData>
+                </a:graphic>
+                <wp14:sizeRelH relativeFrom="margin">
+                  <wp14:pctWidth>0</wp14:pctWidth>
+                </wp14:sizeRelH>
+              </wp:anchor>
+            </w:drawing>
+          </mc:Choice>
+          <mc:Fallback>
+            <w:pict>
+              <v:rect id="Rectangle 6" o:spid="_x0000_s1033" style="position:absolute;margin-left:1.5pt;margin-top:6.3pt;width:86.25pt;height:45pt;z-index:251694080;visibility:visible;mso-wrap-style:square;mso-width-percent:0;mso-wrap-distance-left:9pt;mso-wrap-distance-top:0;mso-wrap-distance-right:9pt;mso-wrap-distance-bottom:0;mso-position-horizontal:absolute;mso-position-horizontal-relative:text;mso-position-vertical:absolute;mso-position-vertical-relative:text;mso-width-percent:0;mso-width-relative:margin;v-text-anchor:middle" o:gfxdata="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" fillcolor="gray [1629]" strokecolor="black [3213]" strokeweight="2pt">
+                <v:textbox>
+                  <w:txbxContent>
+                    <w:p>
+                      <w:pPr>
+                        <w:jc w:val="center"/>
+                        <w:rPr>
+                          <w:b/>
+                          <w:bCs/>
+                        </w:rPr>
+                      </w:pPr>
+                      <w:r>
+                        <w:rPr>
+                          <w:b/>
+                          <w:bCs/>
+                        </w:rPr>
+                        <w:t>On/OFF Button</w:t>
+                      </w:r>
+                    </w:p>
+                  </w:txbxContent>
+                </v:textbox>
+              </v:rect>
+            </w:pict>
+          </mc:Fallback>
+        </mc:AlternateContent>
+      </w:r>
     </w:p>
     <w:p>
       <w:pPr>
-        <w:pStyle w:val="PlainText"/>
+        <w:autoSpaceDE w:val="0"/>
+        <w:autoSpaceDN w:val="0"/>
+        <w:adjustRightInd w:val="0"/>
+        <w:spacing w:after="0" w:line="240" w:lineRule="auto"/>
         <w:rPr>
           <w:rStyle w:val="IntenseReference"/>
-          <w:sz w:val="28"/>
-          <w:szCs w:val="28"/>
-        </w:rPr>
-      </w:pPr>
-    </w:p>
-    <w:p>
-      <w:pPr>
-        <w:pStyle w:val="PlainText"/>
-        <w:rPr>
-          <w:rStyle w:val="IntenseReference"/>
+          <w:rFonts w:ascii="Consolas" w:hAnsi="Consolas" w:cs="Consolas"/>
+          <w:b w:val="0"/>
+          <w:bCs w:val="0"/>
+          <w:smallCaps w:val="0"/>
+          <w:color w:val="auto"/>
+          <w:spacing w:val="0"/>
+          <w:sz w:val="20"/>
+          <w:szCs w:val="20"/>
+          <w:u w:val="none"/>
+        </w:rPr>
+      </w:pPr>
+      <w:r>
+        <w:rPr>
+          <w:b/>
+          <w:bCs/>
+          <w:smallCaps/>
+          <w:noProof/>
+          <w:color w:val="C0504D" w:themeColor="accent2"/>
+          <w:spacing w:val="5"/>
           <w:sz w:val="32"/>
           <w:szCs w:val="32"/>
-        </w:rPr>
-      </w:pPr>
+          <w:u w:val="single"/>
+        </w:rPr>
+        <mc:AlternateContent>
+          <mc:Choice Requires="wps">
+            <w:drawing>
+              <wp:anchor distT="0" distB="0" distL="114300" distR="114300" simplePos="0" relativeHeight="251684864" behindDoc="0" locked="0" layoutInCell="1" allowOverlap="1" wp14:anchorId="0B012FE6" wp14:editId="4797314B">
+                <wp:simplePos x="0" y="0"/>
+                <wp:positionH relativeFrom="column">
+                  <wp:posOffset>3143250</wp:posOffset>
+                </wp:positionH>
+                <wp:positionV relativeFrom="paragraph">
+                  <wp:posOffset>56515</wp:posOffset>
+                </wp:positionV>
+                <wp:extent cx="885825" cy="0"/>
+                <wp:effectExtent l="0" t="76200" r="28575" b="114300"/>
+                <wp:wrapNone/>
+                <wp:docPr id="17" name="Elbow Connector 16"/>
+                <wp:cNvGraphicFramePr/>
+                <a:graphic xmlns:a="http://schemas.openxmlformats.org/drawingml/2006/main">
+                  <a:graphicData uri="http://schemas.microsoft.com/office/word/2010/wordprocessingShape">
+                    <wps:wsp>
+                      <wps:cNvCnPr/>
+                      <wps:spPr>
+                        <a:xfrm>
+                          <a:off x="0" y="0"/>
+                          <a:ext cx="885825" cy="0"/>
+                        </a:xfrm>
+                        <a:prstGeom prst="straightConnector1">
+                          <a:avLst/>
+                        </a:prstGeom>
+                        <a:ln>
+                          <a:tailEnd type="arrow"/>
+                        </a:ln>
+                      </wps:spPr>
+                      <wps:style>
+                        <a:lnRef idx="1">
+                          <a:schemeClr val="dk1"/>
+                        </a:lnRef>
+                        <a:fillRef idx="0">
+                          <a:schemeClr val="dk1"/>
+                        </a:fillRef>
+                        <a:effectRef idx="0">
+                          <a:schemeClr val="dk1"/>
+                        </a:effectRef>
+                        <a:fontRef idx="minor">
+                          <a:schemeClr val="tx1"/>
+                        </a:fontRef>
+                      </wps:style>
+                      <wps:bodyPr/>
+                    </wps:wsp>
+                  </a:graphicData>
+                </a:graphic>
+                <wp14:sizeRelH relativeFrom="margin">
+                  <wp14:pctWidth>0</wp14:pctWidth>
+                </wp14:sizeRelH>
+                <wp14:sizeRelV relativeFrom="margin">
+                  <wp14:pctHeight>0</wp14:pctHeight>
+                </wp14:sizeRelV>
+              </wp:anchor>
+            </w:drawing>
+          </mc:Choice>
+          <mc:Fallback>
+            <w:pict>
+              <v:shape id="Elbow Connector 16" o:spid="_x0000_s1026" type="#_x0000_t32" style="position:absolute;margin-left:247.5pt;margin-top:4.45pt;width:69.75pt;height:0;z-index:251684864;visibility:visible;mso-wrap-style:square;mso-width-percent:0;mso-height-percent:0;mso-wrap-distance-left:9pt;mso-wrap-distance-top:0;mso-wrap-distance-right:9pt;mso-wrap-distance-bottom:0;mso-position-horizontal:absolute;mso-position-horizontal-relative:text;mso-position-vertical:absolute;mso-position-vertical-relative:text;mso-width-percent:0;mso-height-percent:0;mso-width-relative:margin;mso-height-relative:margin" o:gfxdata="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" strokecolor="black [3040]">
+                <v:stroke endarrow="open"/>
+              </v:shape>
+            </w:pict>
+          </mc:Fallback>
+        </mc:AlternateContent>
+      </w:r>
       <w:r>
         <w:rPr>
           <w:b/>
@@ -4092,18 +4462,18 @@
         <mc:AlternateContent>
           <mc:Choice Requires="wps">
             <w:drawing>
-              <wp:anchor distT="0" distB="0" distL="114300" distR="114300" simplePos="0" relativeHeight="251691008" behindDoc="0" locked="0" layoutInCell="1" allowOverlap="1" wp14:anchorId="38515724" wp14:editId="2388D559">
+              <wp:anchor distT="0" distB="0" distL="114300" distR="114300" simplePos="0" relativeHeight="251696128" behindDoc="0" locked="0" layoutInCell="1" allowOverlap="1" wp14:anchorId="4B930FB7" wp14:editId="63CEAB3B">
                 <wp:simplePos x="0" y="0"/>
                 <wp:positionH relativeFrom="column">
                   <wp:posOffset>1123950</wp:posOffset>
                 </wp:positionH>
                 <wp:positionV relativeFrom="paragraph">
-                  <wp:posOffset>34290</wp:posOffset>
+                  <wp:posOffset>133985</wp:posOffset>
                 </wp:positionV>
                 <wp:extent cx="847725" cy="0"/>
                 <wp:effectExtent l="0" t="76200" r="28575" b="114300"/>
                 <wp:wrapNone/>
-                <wp:docPr id="20" name="Elbow Connector 16"/>
+                <wp:docPr id="11" name="Elbow Connector 16"/>
                 <wp:cNvGraphicFramePr/>
                 <a:graphic xmlns:a="http://schemas.openxmlformats.org/drawingml/2006/main">
                   <a:graphicData uri="http://schemas.microsoft.com/office/word/2010/wordprocessingShape">
@@ -4150,133 +4520,13 @@
           </mc:Choice>
           <mc:Fallback>
             <w:pict>
-              <v:shape id="Elbow Connector 16" o:spid="_x0000_s1026" type="#_x0000_t32" style="position:absolute;margin-left:88.5pt;margin-top:2.7pt;width:66.75pt;height:0;z-index:251691008;visibility:visible;mso-wrap-style:square;mso-width-percent:0;mso-height-percent:0;mso-wrap-distance-left:9pt;mso-wrap-distance-top:0;mso-wrap-distance-right:9pt;mso-wrap-distance-bottom:0;mso-position-horizontal:absolute;mso-position-horizontal-relative:text;mso-position-vertical:absolute;mso-position-vertical-relative:text;mso-width-percent:0;mso-height-percent:0;mso-width-relative:margin;mso-height-relative:margin" o:gfxdata="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" strokecolor="black [3040]">
+              <v:shape id="Elbow Connector 16" o:spid="_x0000_s1026" type="#_x0000_t32" style="position:absolute;margin-left:88.5pt;margin-top:10.55pt;width:66.75pt;height:0;z-index:251696128;visibility:visible;mso-wrap-style:square;mso-width-percent:0;mso-height-percent:0;mso-wrap-distance-left:9pt;mso-wrap-distance-top:0;mso-wrap-distance-right:9pt;mso-wrap-distance-bottom:0;mso-position-horizontal:absolute;mso-position-horizontal-relative:text;mso-position-vertical:absolute;mso-position-vertical-relative:text;mso-width-percent:0;mso-height-percent:0;mso-width-relative:margin;mso-height-relative:margin" o:gfxdata="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" strokecolor="black [3040]">
                 <v:stroke endarrow="open"/>
               </v:shape>
             </w:pict>
           </mc:Fallback>
         </mc:AlternateContent>
       </w:r>
-      <w:r>
-        <w:rPr>
-          <w:b/>
-          <w:bCs/>
-          <w:smallCaps/>
-          <w:noProof/>
-          <w:color w:val="C0504D" w:themeColor="accent2"/>
-          <w:spacing w:val="5"/>
-          <w:sz w:val="32"/>
-          <w:szCs w:val="32"/>
-          <w:u w:val="single"/>
-        </w:rPr>
-        <mc:AlternateContent>
-          <mc:Choice Requires="wps">
-            <w:drawing>
-              <wp:anchor distT="0" distB="0" distL="114300" distR="114300" simplePos="0" relativeHeight="251684864" behindDoc="0" locked="0" layoutInCell="1" allowOverlap="1" wp14:anchorId="0BE473CE" wp14:editId="563B5112">
-                <wp:simplePos x="0" y="0"/>
-                <wp:positionH relativeFrom="column">
-                  <wp:posOffset>3171825</wp:posOffset>
-                </wp:positionH>
-                <wp:positionV relativeFrom="paragraph">
-                  <wp:posOffset>33020</wp:posOffset>
-                </wp:positionV>
-                <wp:extent cx="885825" cy="1"/>
-                <wp:effectExtent l="0" t="76200" r="28575" b="114300"/>
-                <wp:wrapNone/>
-                <wp:docPr id="17" name="Elbow Connector 16"/>
-                <wp:cNvGraphicFramePr/>
-                <a:graphic xmlns:a="http://schemas.openxmlformats.org/drawingml/2006/main">
-                  <a:graphicData uri="http://schemas.microsoft.com/office/word/2010/wordprocessingShape">
-                    <wps:wsp>
-                      <wps:cNvCnPr/>
-                      <wps:spPr>
-                        <a:xfrm>
-                          <a:off x="0" y="0"/>
-                          <a:ext cx="885825" cy="1"/>
-                        </a:xfrm>
-                        <a:prstGeom prst="straightConnector1">
-                          <a:avLst/>
-                        </a:prstGeom>
-                        <a:ln>
-                          <a:tailEnd type="arrow"/>
-                        </a:ln>
-                      </wps:spPr>
-                      <wps:style>
-                        <a:lnRef idx="1">
-                          <a:schemeClr val="dk1"/>
-                        </a:lnRef>
-                        <a:fillRef idx="0">
-                          <a:schemeClr val="dk1"/>
-                        </a:fillRef>
-                        <a:effectRef idx="0">
-                          <a:schemeClr val="dk1"/>
-                        </a:effectRef>
-                        <a:fontRef idx="minor">
-                          <a:schemeClr val="tx1"/>
-                        </a:fontRef>
-                      </wps:style>
-                      <wps:bodyPr/>
-                    </wps:wsp>
-                  </a:graphicData>
-                </a:graphic>
-                <wp14:sizeRelH relativeFrom="margin">
-                  <wp14:pctWidth>0</wp14:pctWidth>
-                </wp14:sizeRelH>
-                <wp14:sizeRelV relativeFrom="margin">
-                  <wp14:pctHeight>0</wp14:pctHeight>
-                </wp14:sizeRelV>
-              </wp:anchor>
-            </w:drawing>
-          </mc:Choice>
-          <mc:Fallback>
-            <w:pict>
-              <v:shape id="Elbow Connector 16" o:spid="_x0000_s1026" type="#_x0000_t32" style="position:absolute;margin-left:249.75pt;margin-top:2.6pt;width:69.75pt;height:0;z-index:251684864;visibility:visible;mso-wrap-style:square;mso-width-percent:0;mso-height-percent:0;mso-wrap-distance-left:9pt;mso-wrap-distance-top:0;mso-wrap-distance-right:9pt;mso-wrap-distance-bottom:0;mso-position-horizontal:absolute;mso-position-horizontal-relative:text;mso-position-vertical:absolute;mso-position-vertical-relative:text;mso-width-percent:0;mso-height-percent:0;mso-width-relative:margin;mso-height-relative:margin" o:gfxdata="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" strokecolor="black [3040]">
-                <v:stroke endarrow="open"/>
-              </v:shape>
-            </w:pict>
-          </mc:Fallback>
-        </mc:AlternateContent>
-      </w:r>
-    </w:p>
-    <w:p>
-      <w:pPr>
-        <w:pStyle w:val="PlainText"/>
-        <w:rPr>
-          <w:rStyle w:val="IntenseReference"/>
-          <w:sz w:val="32"/>
-          <w:szCs w:val="32"/>
-        </w:rPr>
-      </w:pPr>
-    </w:p>
-    <w:p>
-      <w:pPr>
-        <w:pStyle w:val="PlainText"/>
-        <w:rPr>
-          <w:rStyle w:val="IntenseReference"/>
-          <w:sz w:val="32"/>
-          <w:szCs w:val="32"/>
-        </w:rPr>
-      </w:pPr>
-    </w:p>
-    <w:p>
-      <w:pPr>
-        <w:pStyle w:val="PlainText"/>
-        <w:rPr>
-          <w:rStyle w:val="IntenseReference"/>
-          <w:sz w:val="32"/>
-          <w:szCs w:val="32"/>
-        </w:rPr>
-      </w:pPr>
-    </w:p>
-    <w:p>
-      <w:pPr>
-        <w:pStyle w:val="PlainText"/>
-        <w:rPr>
-          <w:rStyle w:val="IntenseReference"/>
-          <w:sz w:val="32"/>
-          <w:szCs w:val="32"/>
-        </w:rPr>
-      </w:pPr>
     </w:p>
     <w:p>
       <w:pPr>
@@ -7381,6 +7631,95 @@
           </w:p>
         </w:tc>
       </w:tr>
+      <w:tr>
+        <w:tc>
+          <w:tcPr>
+            <w:cnfStyle w:val="001000000000" w:firstRow="0" w:lastRow="0" w:firstColumn="1" w:lastColumn="0" w:oddVBand="0" w:evenVBand="0" w:oddHBand="0" w:evenHBand="0" w:firstRowFirstColumn="0" w:firstRowLastColumn="0" w:lastRowFirstColumn="0" w:lastRowLastColumn="0"/>
+            <w:tcW w:w="2394" w:type="dxa"/>
+          </w:tcPr>
+          <w:p>
+            <w:pPr>
+              <w:rPr>
+                <w:sz w:val="40"/>
+                <w:szCs w:val="40"/>
+              </w:rPr>
+            </w:pPr>
+            <w:r>
+              <w:rPr>
+                <w:sz w:val="40"/>
+                <w:szCs w:val="40"/>
+              </w:rPr>
+              <w:t>2</w:t>
+            </w:r>
+          </w:p>
+        </w:tc>
+        <w:tc>
+          <w:tcPr>
+            <w:tcW w:w="2394" w:type="dxa"/>
+          </w:tcPr>
+          <w:p>
+            <w:pPr>
+              <w:cnfStyle w:val="000000000000" w:firstRow="0" w:lastRow="0" w:firstColumn="0" w:lastColumn="0" w:oddVBand="0" w:evenVBand="0" w:oddHBand="0" w:evenHBand="0" w:firstRowFirstColumn="0" w:firstRowLastColumn="0" w:lastRowFirstColumn="0" w:lastRowLastColumn="0"/>
+              <w:rPr>
+                <w:sz w:val="40"/>
+                <w:szCs w:val="40"/>
+              </w:rPr>
+            </w:pPr>
+            <w:r>
+              <w:rPr>
+                <w:sz w:val="40"/>
+                <w:szCs w:val="40"/>
+              </w:rPr>
+              <w:t>SIQ</w:t>
+            </w:r>
+          </w:p>
+        </w:tc>
+        <w:tc>
+          <w:tcPr>
+            <w:tcW w:w="2394" w:type="dxa"/>
+          </w:tcPr>
+          <w:p>
+            <w:pPr>
+              <w:spacing w:line="360" w:lineRule="auto"/>
+              <w:jc w:val="center"/>
+              <w:cnfStyle w:val="000000000000" w:firstRow="0" w:lastRow="0" w:firstColumn="0" w:lastColumn="0" w:oddVBand="0" w:evenVBand="0" w:oddHBand="0" w:evenHBand="0" w:firstRowFirstColumn="0" w:firstRowLastColumn="0" w:lastRowFirstColumn="0" w:lastRowLastColumn="0"/>
+              <w:rPr>
+                <w:sz w:val="40"/>
+                <w:szCs w:val="40"/>
+              </w:rPr>
+            </w:pPr>
+            <w:r>
+              <w:rPr>
+                <w:sz w:val="40"/>
+                <w:szCs w:val="40"/>
+              </w:rPr>
+              <w:t>_</w:t>
+            </w:r>
+          </w:p>
+        </w:tc>
+        <w:tc>
+          <w:tcPr>
+            <w:tcW w:w="2394" w:type="dxa"/>
+          </w:tcPr>
+          <w:p>
+            <w:pPr>
+              <w:jc w:val="center"/>
+              <w:cnfStyle w:val="000000000000" w:firstRow="0" w:lastRow="0" w:firstColumn="0" w:lastColumn="0" w:oddVBand="0" w:evenVBand="0" w:oddHBand="0" w:evenHBand="0" w:firstRowFirstColumn="0" w:firstRowLastColumn="0" w:lastRowFirstColumn="0" w:lastRowLastColumn="0"/>
+              <w:rPr>
+                <w:sz w:val="40"/>
+                <w:szCs w:val="40"/>
+              </w:rPr>
+            </w:pPr>
+            <w:r>
+              <w:rPr>
+                <w:sz w:val="40"/>
+                <w:szCs w:val="40"/>
+              </w:rPr>
+              <w:t>_</w:t>
+            </w:r>
+          </w:p>
+        </w:tc>
+      </w:tr>
     </w:tbl>
     <w:p>
       <w:pPr>
@@ -7472,7 +7811,7 @@
         <w:noProof/>
       </w:rPr>
       <w:drawing>
-        <wp:anchor distT="0" distB="0" distL="114300" distR="114300" simplePos="0" relativeHeight="251658240" behindDoc="1" locked="0" layoutInCell="1" allowOverlap="1" wp14:anchorId="45E11760" wp14:editId="674A95FD">
+        <wp:anchor distT="0" distB="0" distL="114300" distR="114300" simplePos="0" relativeHeight="251658240" behindDoc="1" locked="0" layoutInCell="1" allowOverlap="1" wp14:anchorId="4524EA4A" wp14:editId="343CE323">
           <wp:simplePos x="0" y="0"/>
           <wp:positionH relativeFrom="column">
             <wp:posOffset>4286250</wp:posOffset>
@@ -7491,7 +7830,7 @@
               <wp:lineTo x="0" y="0"/>
             </wp:wrapPolygon>
           </wp:wrapTight>
-          <wp:docPr id="22" name="Picture 22"/>
+          <wp:docPr id="2" name="Picture 2"/>
           <wp:cNvGraphicFramePr>
             <a:graphicFrameLocks xmlns:a="http://schemas.openxmlformats.org/drawingml/2006/main" noChangeAspect="1"/>
           </wp:cNvGraphicFramePr>
@@ -7569,7 +7908,7 @@
         <v:path o:extrusionok="f" gradientshapeok="t" o:connecttype="rect"/>
         <o:lock v:ext="edit" aspectratio="t"/>
       </v:shapetype>
-      <v:shape id="_x0000_i1198" type="#_x0000_t75" style="width:11.25pt;height:11.25pt" o:bullet="t">
+      <v:shape id="_x0000_i1027" type="#_x0000_t75" style="width:11.25pt;height:11.25pt" o:bullet="t">
         <v:imagedata r:id="rId1" o:title="msoFF7A"/>
       </v:shape>
     </w:pict>
@@ -15021,7 +15360,7 @@
 </file>
 
 <file path=customXml/itemProps1.xml><?xml version="1.0" encoding="utf-8"?>
-<ds:datastoreItem xmlns:ds="http://schemas.openxmlformats.org/officeDocument/2006/customXml" ds:itemID="{9AEFFAB8-3C0C-4CCA-B26D-EB529183422D}">
+<ds:datastoreItem xmlns:ds="http://schemas.openxmlformats.org/officeDocument/2006/customXml" ds:itemID="{1080FF5D-B2C7-4FFE-ADB7-F1ABE6AC76FD}">
   <ds:schemaRefs>
     <ds:schemaRef ds:uri="http://schemas.openxmlformats.org/officeDocument/2006/bibliography"/>
   </ds:schemaRefs>

</xml_diff>

<commit_message>
Updating Documents according to The last bersions of CYRS & HSI & SRS: - Modifing the PP due to delivery - Modifing the RTM - Updatinhg the logo in all the documents Signed-off-by: Moustafa Ghareeb <moustafa.ghareeb.hpg@gmail.com>
</commit_message>
<xml_diff>
--- a/Input Documents/CYRS/CYRS .docx
+++ b/Input Documents/CYRS/CYRS .docx
@@ -1,6 +1,6 @@
 
 <file path=word/document.xml><?xml version="1.0" encoding="utf-8"?>
-<w:document xmlns:wpc="http://schemas.microsoft.com/office/word/2010/wordprocessingCanvas" xmlns:mc="http://schemas.openxmlformats.org/markup-compatibility/2006" xmlns:o="urn:schemas-microsoft-com:office:office" xmlns:r="http://schemas.openxmlformats.org/officeDocument/2006/relationships" xmlns:m="http://schemas.openxmlformats.org/officeDocument/2006/math" xmlns:v="urn:schemas-microsoft-com:vml" xmlns:wp14="http://schemas.microsoft.com/office/word/2010/wordprocessingDrawing" xmlns:wp="http://schemas.openxmlformats.org/drawingml/2006/wordprocessingDrawing" xmlns:w10="urn:schemas-microsoft-com:office:word" xmlns:w="http://schemas.openxmlformats.org/wordprocessingml/2006/main" xmlns:w14="http://schemas.microsoft.com/office/word/2010/wordml" xmlns:wpg="http://schemas.microsoft.com/office/word/2010/wordprocessingGroup" xmlns:wpi="http://schemas.microsoft.com/office/word/2010/wordprocessingInk" xmlns:wne="http://schemas.microsoft.com/office/word/2006/wordml" xmlns:wps="http://schemas.microsoft.com/office/word/2010/wordprocessingShape" mc:Ignorable="w14 wp14">
+<w:document xmlns:wpc="http://schemas.microsoft.com/office/word/2010/wordprocessingCanvas" xmlns:cx="http://schemas.microsoft.com/office/drawing/2014/chartex" xmlns:cx1="http://schemas.microsoft.com/office/drawing/2015/9/8/chartex" xmlns:cx2="http://schemas.microsoft.com/office/drawing/2015/10/21/chartex" xmlns:cx3="http://schemas.microsoft.com/office/drawing/2016/5/9/chartex" xmlns:cx4="http://schemas.microsoft.com/office/drawing/2016/5/10/chartex" xmlns:cx5="http://schemas.microsoft.com/office/drawing/2016/5/11/chartex" xmlns:cx6="http://schemas.microsoft.com/office/drawing/2016/5/12/chartex" xmlns:cx7="http://schemas.microsoft.com/office/drawing/2016/5/13/chartex" xmlns:cx8="http://schemas.microsoft.com/office/drawing/2016/5/14/chartex" xmlns:mc="http://schemas.openxmlformats.org/markup-compatibility/2006" xmlns:aink="http://schemas.microsoft.com/office/drawing/2016/ink" xmlns:am3d="http://schemas.microsoft.com/office/drawing/2017/model3d" xmlns:o="urn:schemas-microsoft-com:office:office" xmlns:r="http://schemas.openxmlformats.org/officeDocument/2006/relationships" xmlns:m="http://schemas.openxmlformats.org/officeDocument/2006/math" xmlns:v="urn:schemas-microsoft-com:vml" xmlns:wp14="http://schemas.microsoft.com/office/word/2010/wordprocessingDrawing" xmlns:wp="http://schemas.openxmlformats.org/drawingml/2006/wordprocessingDrawing" xmlns:w10="urn:schemas-microsoft-com:office:word" xmlns:w="http://schemas.openxmlformats.org/wordprocessingml/2006/main" xmlns:w14="http://schemas.microsoft.com/office/word/2010/wordml" xmlns:w15="http://schemas.microsoft.com/office/word/2012/wordml" xmlns:w16cid="http://schemas.microsoft.com/office/word/2016/wordml/cid" xmlns:w16se="http://schemas.microsoft.com/office/word/2015/wordml/symex" xmlns:wpg="http://schemas.microsoft.com/office/word/2010/wordprocessingGroup" xmlns:wpi="http://schemas.microsoft.com/office/word/2010/wordprocessingInk" xmlns:wne="http://schemas.microsoft.com/office/word/2006/wordml" xmlns:wps="http://schemas.microsoft.com/office/word/2010/wordprocessingShape" mc:Ignorable="w14 w15 w16se w16cid wp14">
   <w:body>
     <w:p>
       <w:pPr>
@@ -23,6 +23,8 @@
         </w:rPr>
         <w:t>CYRS</w:t>
       </w:r>
+      <w:bookmarkStart w:id="0" w:name="_GoBack"/>
+      <w:bookmarkEnd w:id="0"/>
     </w:p>
     <w:p>
       <w:pPr>
@@ -114,7 +116,21 @@
           <w:rFonts w:ascii="Times New Roman" w:hAnsi="Times New Roman"/>
         </w:rPr>
         <w:br/>
-        <w:t>- Donia Mohamed</w:t>
+        <w:t xml:space="preserve">- </w:t>
+      </w:r>
+      <w:proofErr w:type="spellStart"/>
+      <w:r>
+        <w:rPr>
+          <w:rFonts w:ascii="Times New Roman" w:hAnsi="Times New Roman"/>
+        </w:rPr>
+        <w:t>Donia</w:t>
+      </w:r>
+      <w:proofErr w:type="spellEnd"/>
+      <w:r>
+        <w:rPr>
+          <w:rFonts w:ascii="Times New Roman" w:hAnsi="Times New Roman"/>
+        </w:rPr>
+        <w:t xml:space="preserve"> Mohamed</w:t>
       </w:r>
     </w:p>
     <w:p>
@@ -136,8 +152,8 @@
       </w:pPr>
     </w:p>
     <w:p>
-      <w:bookmarkStart w:id="0" w:name="_Toc31798113"/>
-      <w:bookmarkStart w:id="1" w:name="_Toc31825422"/>
+      <w:bookmarkStart w:id="1" w:name="_Toc31798113"/>
+      <w:bookmarkStart w:id="2" w:name="_Toc31825422"/>
     </w:p>
     <w:p/>
     <w:p/>
@@ -160,8 +176,8 @@
         <w:lastRenderedPageBreak/>
         <w:t>Document status</w:t>
       </w:r>
-      <w:bookmarkEnd w:id="0"/>
       <w:bookmarkEnd w:id="1"/>
+      <w:bookmarkEnd w:id="2"/>
     </w:p>
     <w:p>
       <w:pPr>
@@ -359,11 +375,19 @@
                 <w:rFonts w:ascii="Times New Roman" w:hAnsi="Times New Roman"/>
               </w:rPr>
             </w:pPr>
-            <w:r>
-              <w:rPr>
-                <w:rFonts w:ascii="Times New Roman" w:hAnsi="Times New Roman"/>
-              </w:rPr>
-              <w:t>Donia Mohamed</w:t>
+            <w:proofErr w:type="spellStart"/>
+            <w:r>
+              <w:rPr>
+                <w:rFonts w:ascii="Times New Roman" w:hAnsi="Times New Roman"/>
+              </w:rPr>
+              <w:t>Donia</w:t>
+            </w:r>
+            <w:proofErr w:type="spellEnd"/>
+            <w:r>
+              <w:rPr>
+                <w:rFonts w:ascii="Times New Roman" w:hAnsi="Times New Roman"/>
+              </w:rPr>
+              <w:t xml:space="preserve"> Mohamed</w:t>
             </w:r>
           </w:p>
         </w:tc>
@@ -384,8 +408,6 @@
               </w:rPr>
               <w:t>Feb 7</w:t>
             </w:r>
-            <w:bookmarkStart w:id="2" w:name="_GoBack"/>
-            <w:bookmarkEnd w:id="2"/>
             <w:r>
               <w:rPr>
                 <w:rFonts w:ascii="Times New Roman" w:hAnsi="Times New Roman"/>
@@ -802,11 +824,19 @@
                 <w:rFonts w:ascii="Times New Roman" w:hAnsi="Times New Roman"/>
               </w:rPr>
             </w:pPr>
-            <w:r>
-              <w:rPr>
-                <w:rFonts w:ascii="Times New Roman" w:hAnsi="Times New Roman"/>
-              </w:rPr>
-              <w:t>Donia Mohamed</w:t>
+            <w:proofErr w:type="spellStart"/>
+            <w:r>
+              <w:rPr>
+                <w:rFonts w:ascii="Times New Roman" w:hAnsi="Times New Roman"/>
+              </w:rPr>
+              <w:t>Donia</w:t>
+            </w:r>
+            <w:proofErr w:type="spellEnd"/>
+            <w:r>
+              <w:rPr>
+                <w:rFonts w:ascii="Times New Roman" w:hAnsi="Times New Roman"/>
+              </w:rPr>
+              <w:t xml:space="preserve"> Mohamed</w:t>
             </w:r>
           </w:p>
         </w:tc>
@@ -958,11 +988,19 @@
                 <w:rFonts w:ascii="Times New Roman" w:hAnsi="Times New Roman"/>
               </w:rPr>
             </w:pPr>
-            <w:r>
-              <w:rPr>
-                <w:rFonts w:ascii="Times New Roman" w:hAnsi="Times New Roman"/>
-              </w:rPr>
-              <w:t xml:space="preserve">Donia </w:t>
+            <w:proofErr w:type="spellStart"/>
+            <w:r>
+              <w:rPr>
+                <w:rFonts w:ascii="Times New Roman" w:hAnsi="Times New Roman"/>
+              </w:rPr>
+              <w:t>Donia</w:t>
+            </w:r>
+            <w:proofErr w:type="spellEnd"/>
+            <w:r>
+              <w:rPr>
+                <w:rFonts w:ascii="Times New Roman" w:hAnsi="Times New Roman"/>
+              </w:rPr>
+              <w:t xml:space="preserve"> </w:t>
             </w:r>
           </w:p>
           <w:p>
@@ -1122,11 +1160,19 @@
                 <w:rFonts w:ascii="Times New Roman" w:hAnsi="Times New Roman"/>
               </w:rPr>
             </w:pPr>
-            <w:r>
-              <w:rPr>
-                <w:rFonts w:ascii="Times New Roman" w:hAnsi="Times New Roman"/>
-              </w:rPr>
-              <w:t>Donia Mohamed</w:t>
+            <w:proofErr w:type="spellStart"/>
+            <w:r>
+              <w:rPr>
+                <w:rFonts w:ascii="Times New Roman" w:hAnsi="Times New Roman"/>
+              </w:rPr>
+              <w:t>Donia</w:t>
+            </w:r>
+            <w:proofErr w:type="spellEnd"/>
+            <w:r>
+              <w:rPr>
+                <w:rFonts w:ascii="Times New Roman" w:hAnsi="Times New Roman"/>
+              </w:rPr>
+              <w:t xml:space="preserve"> Mohamed</w:t>
             </w:r>
           </w:p>
         </w:tc>
@@ -1268,11 +1314,19 @@
                 <w:rFonts w:ascii="Times New Roman" w:hAnsi="Times New Roman"/>
               </w:rPr>
             </w:pPr>
-            <w:r>
-              <w:rPr>
-                <w:rFonts w:ascii="Times New Roman" w:hAnsi="Times New Roman"/>
-              </w:rPr>
-              <w:t>Donia Mohamed</w:t>
+            <w:proofErr w:type="spellStart"/>
+            <w:r>
+              <w:rPr>
+                <w:rFonts w:ascii="Times New Roman" w:hAnsi="Times New Roman"/>
+              </w:rPr>
+              <w:t>Donia</w:t>
+            </w:r>
+            <w:proofErr w:type="spellEnd"/>
+            <w:r>
+              <w:rPr>
+                <w:rFonts w:ascii="Times New Roman" w:hAnsi="Times New Roman"/>
+              </w:rPr>
+              <w:t xml:space="preserve"> Mohamed</w:t>
             </w:r>
           </w:p>
         </w:tc>
@@ -1558,11 +1612,19 @@
                 <w:rFonts w:ascii="Times New Roman" w:hAnsi="Times New Roman"/>
               </w:rPr>
             </w:pPr>
-            <w:r>
-              <w:rPr>
-                <w:rFonts w:ascii="Times New Roman" w:hAnsi="Times New Roman"/>
-              </w:rPr>
-              <w:t>Donia Mohamed</w:t>
+            <w:proofErr w:type="spellStart"/>
+            <w:r>
+              <w:rPr>
+                <w:rFonts w:ascii="Times New Roman" w:hAnsi="Times New Roman"/>
+              </w:rPr>
+              <w:t>Donia</w:t>
+            </w:r>
+            <w:proofErr w:type="spellEnd"/>
+            <w:r>
+              <w:rPr>
+                <w:rFonts w:ascii="Times New Roman" w:hAnsi="Times New Roman"/>
+              </w:rPr>
+              <w:t xml:space="preserve"> Mohamed</w:t>
             </w:r>
           </w:p>
         </w:tc>
@@ -1628,8 +1690,8 @@
           <w:sz w:val="32"/>
         </w:rPr>
         <w:sectPr>
-          <w:headerReference w:type="default" r:id="rId9"/>
-          <w:footerReference w:type="default" r:id="rId10"/>
+          <w:headerReference w:type="default" r:id="rId8"/>
+          <w:footerReference w:type="default" r:id="rId9"/>
           <w:pgSz w:w="12240" w:h="15840" w:code="1"/>
           <w:pgMar w:top="1440" w:right="1440" w:bottom="1440" w:left="1440" w:header="720" w:footer="720" w:gutter="0"/>
           <w:pgNumType w:fmt="lowerRoman" w:start="1"/>
@@ -2717,7 +2779,7 @@
         <mc:AlternateContent>
           <mc:Choice Requires="wps">
             <w:drawing>
-              <wp:anchor distT="0" distB="0" distL="114300" distR="114300" simplePos="0" relativeHeight="251670528" behindDoc="0" locked="0" layoutInCell="1" allowOverlap="1" wp14:anchorId="7CB494FF" wp14:editId="36C4E63C">
+              <wp:anchor distT="0" distB="0" distL="114300" distR="114300" simplePos="0" relativeHeight="251670528" behindDoc="0" locked="0" layoutInCell="1" allowOverlap="1" wp14:anchorId="2887D96A" wp14:editId="7EAC7A0A">
                 <wp:simplePos x="0" y="0"/>
                 <wp:positionH relativeFrom="column">
                   <wp:posOffset>1971675</wp:posOffset>
@@ -2828,7 +2890,7 @@
           </mc:Choice>
           <mc:Fallback>
             <w:pict>
-              <v:rect id="Rectangle 3" o:spid="_x0000_s1026" style="position:absolute;margin-left:155.25pt;margin-top:4.9pt;width:94.5pt;height:265.5pt;z-index:251670528;visibility:visible;mso-wrap-style:square;mso-height-percent:0;mso-wrap-distance-left:9pt;mso-wrap-distance-top:0;mso-wrap-distance-right:9pt;mso-wrap-distance-bottom:0;mso-position-horizontal:absolute;mso-position-horizontal-relative:text;mso-position-vertical:absolute;mso-position-vertical-relative:text;mso-height-percent:0;mso-height-relative:margin;v-text-anchor:middle" o:gfxdata="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" fillcolor="gray [1629]" strokecolor="black [3213]" strokeweight="2pt">
+              <v:rect w14:anchorId="2887D96A" id="Rectangle 3" o:spid="_x0000_s1026" style="position:absolute;margin-left:155.25pt;margin-top:4.9pt;width:94.5pt;height:265.5pt;z-index:251670528;visibility:visible;mso-wrap-style:square;mso-height-percent:0;mso-wrap-distance-left:9pt;mso-wrap-distance-top:0;mso-wrap-distance-right:9pt;mso-wrap-distance-bottom:0;mso-position-horizontal:absolute;mso-position-horizontal-relative:text;mso-position-vertical:absolute;mso-position-vertical-relative:text;mso-height-percent:0;mso-height-relative:margin;v-text-anchor:middle" o:gfxdata="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" fillcolor="gray [1629]" strokecolor="black [3213]" strokeweight="2pt">
                 <v:textbox>
                   <w:txbxContent>
                     <w:p>
@@ -2890,7 +2952,7 @@
         <mc:AlternateContent>
           <mc:Choice Requires="wps">
             <w:drawing>
-              <wp:anchor distT="0" distB="0" distL="114300" distR="114300" simplePos="0" relativeHeight="251679744" behindDoc="0" locked="0" layoutInCell="1" allowOverlap="1" wp14:anchorId="1F653C78" wp14:editId="09CD81BE">
+              <wp:anchor distT="0" distB="0" distL="114300" distR="114300" simplePos="0" relativeHeight="251679744" behindDoc="0" locked="0" layoutInCell="1" allowOverlap="1" wp14:anchorId="39D2DD3A" wp14:editId="697DBCD4">
                 <wp:simplePos x="0" y="0"/>
                 <wp:positionH relativeFrom="column">
                   <wp:posOffset>19050</wp:posOffset>
@@ -2984,7 +3046,7 @@
           </mc:Choice>
           <mc:Fallback>
             <w:pict>
-              <v:rect id="Rectangle 9" o:spid="_x0000_s1027" style="position:absolute;margin-left:1.5pt;margin-top:15.2pt;width:86.25pt;height:48.75pt;z-index:251679744;visibility:visible;mso-wrap-style:square;mso-wrap-distance-left:9pt;mso-wrap-distance-top:0;mso-wrap-distance-right:9pt;mso-wrap-distance-bottom:0;mso-position-horizontal:absolute;mso-position-horizontal-relative:text;mso-position-vertical:absolute;mso-position-vertical-relative:text;v-text-anchor:middle" o:gfxdata="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" fillcolor="gray [1629]" strokecolor="black [3213]" strokeweight="2pt">
+              <v:rect w14:anchorId="39D2DD3A" id="Rectangle 9" o:spid="_x0000_s1027" style="position:absolute;margin-left:1.5pt;margin-top:15.2pt;width:86.25pt;height:48.75pt;z-index:251679744;visibility:visible;mso-wrap-style:square;mso-wrap-distance-left:9pt;mso-wrap-distance-top:0;mso-wrap-distance-right:9pt;mso-wrap-distance-bottom:0;mso-position-horizontal:absolute;mso-position-horizontal-relative:text;mso-position-vertical:absolute;mso-position-vertical-relative:text;v-text-anchor:middle" o:gfxdata="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" fillcolor="gray [1629]" strokecolor="black [3213]" strokeweight="2pt">
                 <v:textbox>
                   <w:txbxContent>
                     <w:p>
@@ -3032,7 +3094,7 @@
         <mc:AlternateContent>
           <mc:Choice Requires="wps">
             <w:drawing>
-              <wp:anchor distT="0" distB="0" distL="114300" distR="114300" simplePos="0" relativeHeight="251671552" behindDoc="0" locked="0" layoutInCell="1" allowOverlap="1" wp14:anchorId="2BF707B4" wp14:editId="3EEF4847">
+              <wp:anchor distT="0" distB="0" distL="114300" distR="114300" simplePos="0" relativeHeight="251671552" behindDoc="0" locked="0" layoutInCell="1" allowOverlap="1" wp14:anchorId="17C20B27" wp14:editId="0A328D7F">
                 <wp:simplePos x="0" y="0"/>
                 <wp:positionH relativeFrom="column">
                   <wp:posOffset>4029075</wp:posOffset>
@@ -3119,7 +3181,7 @@
           </mc:Choice>
           <mc:Fallback>
             <w:pict>
-              <v:rect id="Rectangle 4" o:spid="_x0000_s1028" style="position:absolute;margin-left:317.25pt;margin-top:12.95pt;width:86.25pt;height:48.75pt;z-index:251671552;visibility:visible;mso-wrap-style:square;mso-wrap-distance-left:9pt;mso-wrap-distance-top:0;mso-wrap-distance-right:9pt;mso-wrap-distance-bottom:0;mso-position-horizontal:absolute;mso-position-horizontal-relative:text;mso-position-vertical:absolute;mso-position-vertical-relative:text;v-text-anchor:bottom" o:gfxdata="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" fillcolor="gray [1629]" strokecolor="black [3213]" strokeweight="2pt">
+              <v:rect w14:anchorId="17C20B27" id="Rectangle 4" o:spid="_x0000_s1028" style="position:absolute;margin-left:317.25pt;margin-top:12.95pt;width:86.25pt;height:48.75pt;z-index:251671552;visibility:visible;mso-wrap-style:square;mso-wrap-distance-left:9pt;mso-wrap-distance-top:0;mso-wrap-distance-right:9pt;mso-wrap-distance-bottom:0;mso-position-horizontal:absolute;mso-position-horizontal-relative:text;mso-position-vertical:absolute;mso-position-vertical-relative:text;v-text-anchor:bottom" o:gfxdata="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" fillcolor="gray [1629]" strokecolor="black [3213]" strokeweight="2pt">
                 <v:textbox>
                   <w:txbxContent>
                     <w:p>
@@ -3183,7 +3245,7 @@
         <mc:AlternateContent>
           <mc:Choice Requires="wps">
             <w:drawing>
-              <wp:anchor distT="0" distB="0" distL="114300" distR="114300" simplePos="0" relativeHeight="251688960" behindDoc="0" locked="0" layoutInCell="1" allowOverlap="1" wp14:anchorId="531347A4" wp14:editId="25B04EAC">
+              <wp:anchor distT="0" distB="0" distL="114300" distR="114300" simplePos="0" relativeHeight="251688960" behindDoc="0" locked="0" layoutInCell="1" allowOverlap="1" wp14:anchorId="506AE8B3" wp14:editId="306DF145">
                 <wp:simplePos x="0" y="0"/>
                 <wp:positionH relativeFrom="column">
                   <wp:posOffset>3171825</wp:posOffset>
@@ -3238,7 +3300,7 @@
           </mc:Choice>
           <mc:Fallback>
             <w:pict>
-              <v:shapetype id="_x0000_t32" coordsize="21600,21600" o:spt="32" o:oned="t" path="m,l21600,21600e" filled="f">
+              <v:shapetype w14:anchorId="2F70D713" id="_x0000_t32" coordsize="21600,21600" o:spt="32" o:oned="t" path="m,l21600,21600e" filled="f">
                 <v:path arrowok="t" fillok="f" o:connecttype="none"/>
                 <o:lock v:ext="edit" shapetype="t"/>
               </v:shapetype>
@@ -3264,7 +3326,7 @@
         <mc:AlternateContent>
           <mc:Choice Requires="wps">
             <w:drawing>
-              <wp:anchor distT="0" distB="0" distL="114300" distR="114300" simplePos="0" relativeHeight="251682816" behindDoc="0" locked="0" layoutInCell="1" allowOverlap="1" wp14:anchorId="255DB16A" wp14:editId="166BFA10">
+              <wp:anchor distT="0" distB="0" distL="114300" distR="114300" simplePos="0" relativeHeight="251682816" behindDoc="0" locked="0" layoutInCell="1" allowOverlap="1" wp14:anchorId="04CDC088" wp14:editId="645FDA6D">
                 <wp:simplePos x="0" y="0"/>
                 <wp:positionH relativeFrom="column">
                   <wp:posOffset>1123950</wp:posOffset>
@@ -3322,7 +3384,7 @@
           </mc:Choice>
           <mc:Fallback>
             <w:pict>
-              <v:shape id="Elbow Connector 16" o:spid="_x0000_s1026" type="#_x0000_t32" style="position:absolute;margin-left:88.5pt;margin-top:2.5pt;width:66.75pt;height:0;z-index:251682816;visibility:visible;mso-wrap-style:square;mso-width-percent:0;mso-height-percent:0;mso-wrap-distance-left:9pt;mso-wrap-distance-top:0;mso-wrap-distance-right:9pt;mso-wrap-distance-bottom:0;mso-position-horizontal:absolute;mso-position-horizontal-relative:text;mso-position-vertical:absolute;mso-position-vertical-relative:text;mso-width-percent:0;mso-height-percent:0;mso-width-relative:margin;mso-height-relative:margin" o:gfxdata="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" strokecolor="black [3040]">
+              <v:shape w14:anchorId="07AF6EE0" id="Elbow Connector 16" o:spid="_x0000_s1026" type="#_x0000_t32" style="position:absolute;margin-left:88.5pt;margin-top:2.5pt;width:66.75pt;height:0;z-index:251682816;visibility:visible;mso-wrap-style:square;mso-width-percent:0;mso-height-percent:0;mso-wrap-distance-left:9pt;mso-wrap-distance-top:0;mso-wrap-distance-right:9pt;mso-wrap-distance-bottom:0;mso-position-horizontal:absolute;mso-position-horizontal-relative:text;mso-position-vertical:absolute;mso-position-vertical-relative:text;mso-width-percent:0;mso-height-percent:0;mso-width-relative:margin;mso-height-relative:margin" o:gfxdata="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" strokecolor="black [3040]">
                 <v:stroke endarrow="open"/>
               </v:shape>
             </w:pict>
@@ -3374,7 +3436,7 @@
         <mc:AlternateContent>
           <mc:Choice Requires="wps">
             <w:drawing>
-              <wp:anchor distT="0" distB="0" distL="114300" distR="114300" simplePos="0" relativeHeight="251677696" behindDoc="0" locked="0" layoutInCell="1" allowOverlap="1" wp14:anchorId="37A6BDCE" wp14:editId="12CC4EB9">
+              <wp:anchor distT="0" distB="0" distL="114300" distR="114300" simplePos="0" relativeHeight="251677696" behindDoc="0" locked="0" layoutInCell="1" allowOverlap="1" wp14:anchorId="4C4B6A34" wp14:editId="0436283B">
                 <wp:simplePos x="0" y="0"/>
                 <wp:positionH relativeFrom="column">
                   <wp:posOffset>28575</wp:posOffset>
@@ -3468,7 +3530,7 @@
           </mc:Choice>
           <mc:Fallback>
             <w:pict>
-              <v:rect id="Rectangle 8" o:spid="_x0000_s1029" style="position:absolute;margin-left:2.25pt;margin-top:1.8pt;width:86.25pt;height:48.75pt;z-index:251677696;visibility:visible;mso-wrap-style:square;mso-wrap-distance-left:9pt;mso-wrap-distance-top:0;mso-wrap-distance-right:9pt;mso-wrap-distance-bottom:0;mso-position-horizontal:absolute;mso-position-horizontal-relative:text;mso-position-vertical:absolute;mso-position-vertical-relative:text;v-text-anchor:middle" o:gfxdata="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" fillcolor="gray [1629]" strokecolor="black [3213]" strokeweight="2pt">
+              <v:rect w14:anchorId="4C4B6A34" id="Rectangle 8" o:spid="_x0000_s1029" style="position:absolute;margin-left:2.25pt;margin-top:1.8pt;width:86.25pt;height:48.75pt;z-index:251677696;visibility:visible;mso-wrap-style:square;mso-wrap-distance-left:9pt;mso-wrap-distance-top:0;mso-wrap-distance-right:9pt;mso-wrap-distance-bottom:0;mso-position-horizontal:absolute;mso-position-horizontal-relative:text;mso-position-vertical:absolute;mso-position-vertical-relative:text;v-text-anchor:middle" o:gfxdata="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" fillcolor="gray [1629]" strokecolor="black [3213]" strokeweight="2pt">
                 <v:textbox>
                   <w:txbxContent>
                     <w:p>
@@ -3526,7 +3588,7 @@
         <mc:AlternateContent>
           <mc:Choice Requires="wps">
             <w:drawing>
-              <wp:anchor distT="0" distB="0" distL="114300" distR="114300" simplePos="0" relativeHeight="251673600" behindDoc="0" locked="0" layoutInCell="1" allowOverlap="1" wp14:anchorId="68A58A14" wp14:editId="31AF0346">
+              <wp:anchor distT="0" distB="0" distL="114300" distR="114300" simplePos="0" relativeHeight="251673600" behindDoc="0" locked="0" layoutInCell="1" allowOverlap="1" wp14:anchorId="2CB22305" wp14:editId="48F64A83">
                 <wp:simplePos x="0" y="0"/>
                 <wp:positionH relativeFrom="column">
                   <wp:posOffset>4029075</wp:posOffset>
@@ -3613,7 +3675,7 @@
           </mc:Choice>
           <mc:Fallback>
             <w:pict>
-              <v:rect id="Rectangle 5" o:spid="_x0000_s1030" style="position:absolute;margin-left:317.25pt;margin-top:14.75pt;width:86.25pt;height:48.75pt;z-index:251673600;visibility:visible;mso-wrap-style:square;mso-wrap-distance-left:9pt;mso-wrap-distance-top:0;mso-wrap-distance-right:9pt;mso-wrap-distance-bottom:0;mso-position-horizontal:absolute;mso-position-horizontal-relative:text;mso-position-vertical:absolute;mso-position-vertical-relative:text;v-text-anchor:bottom" o:gfxdata="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" fillcolor="gray [1629]" strokecolor="black [3213]" strokeweight="2pt">
+              <v:rect w14:anchorId="2CB22305" id="Rectangle 5" o:spid="_x0000_s1030" style="position:absolute;margin-left:317.25pt;margin-top:14.75pt;width:86.25pt;height:48.75pt;z-index:251673600;visibility:visible;mso-wrap-style:square;mso-wrap-distance-left:9pt;mso-wrap-distance-top:0;mso-wrap-distance-right:9pt;mso-wrap-distance-bottom:0;mso-position-horizontal:absolute;mso-position-horizontal-relative:text;mso-position-vertical:absolute;mso-position-vertical-relative:text;v-text-anchor:bottom" o:gfxdata="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" fillcolor="gray [1629]" strokecolor="black [3213]" strokeweight="2pt">
                 <v:textbox>
                   <w:txbxContent>
                     <w:p>
@@ -3654,7 +3716,7 @@
         <mc:AlternateContent>
           <mc:Choice Requires="wps">
             <w:drawing>
-              <wp:anchor distT="0" distB="0" distL="114300" distR="114300" simplePos="0" relativeHeight="251693056" behindDoc="0" locked="0" layoutInCell="1" allowOverlap="1" wp14:anchorId="759A7943" wp14:editId="422AFA13">
+              <wp:anchor distT="0" distB="0" distL="114300" distR="114300" simplePos="0" relativeHeight="251693056" behindDoc="0" locked="0" layoutInCell="1" allowOverlap="1" wp14:anchorId="2B95594F" wp14:editId="1B8FFDC0">
                 <wp:simplePos x="0" y="0"/>
                 <wp:positionH relativeFrom="column">
                   <wp:posOffset>1123950</wp:posOffset>
@@ -3712,11 +3774,7 @@
           </mc:Choice>
           <mc:Fallback>
             <w:pict>
-              <v:shapetype id="_x0000_t32" coordsize="21600,21600" o:spt="32" o:oned="t" path="m,l21600,21600e" filled="f">
-                <v:path arrowok="t" fillok="f" o:connecttype="none"/>
-                <o:lock v:ext="edit" shapetype="t"/>
-              </v:shapetype>
-              <v:shape id="Elbow Connector 16" o:spid="_x0000_s1026" type="#_x0000_t32" style="position:absolute;margin-left:88.5pt;margin-top:5.55pt;width:66.75pt;height:0;z-index:251693056;visibility:visible;mso-wrap-style:square;mso-width-percent:0;mso-height-percent:0;mso-wrap-distance-left:9pt;mso-wrap-distance-top:0;mso-wrap-distance-right:9pt;mso-wrap-distance-bottom:0;mso-position-horizontal:absolute;mso-position-horizontal-relative:text;mso-position-vertical:absolute;mso-position-vertical-relative:text;mso-width-percent:0;mso-height-percent:0;mso-width-relative:margin;mso-height-relative:margin" o:gfxdata="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" strokecolor="black [3040]">
+              <v:shape w14:anchorId="649EBB1E" id="Elbow Connector 16" o:spid="_x0000_s1026" type="#_x0000_t32" style="position:absolute;margin-left:88.5pt;margin-top:5.55pt;width:66.75pt;height:0;z-index:251693056;visibility:visible;mso-wrap-style:square;mso-width-percent:0;mso-height-percent:0;mso-wrap-distance-left:9pt;mso-wrap-distance-top:0;mso-wrap-distance-right:9pt;mso-wrap-distance-bottom:0;mso-position-horizontal:absolute;mso-position-horizontal-relative:text;mso-position-vertical:absolute;mso-position-vertical-relative:text;mso-width-percent:0;mso-height-percent:0;mso-width-relative:margin;mso-height-relative:margin" o:gfxdata="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" strokecolor="black [3040]">
                 <v:stroke endarrow="open"/>
               </v:shape>
             </w:pict>
@@ -3758,7 +3816,7 @@
         <mc:AlternateContent>
           <mc:Choice Requires="wps">
             <w:drawing>
-              <wp:anchor distT="0" distB="0" distL="114300" distR="114300" simplePos="0" relativeHeight="251686912" behindDoc="0" locked="0" layoutInCell="1" allowOverlap="1" wp14:anchorId="6BA7CF94" wp14:editId="1FD34ED6">
+              <wp:anchor distT="0" distB="0" distL="114300" distR="114300" simplePos="0" relativeHeight="251686912" behindDoc="0" locked="0" layoutInCell="1" allowOverlap="1" wp14:anchorId="7E065E40" wp14:editId="555AC398">
                 <wp:simplePos x="0" y="0"/>
                 <wp:positionH relativeFrom="column">
                   <wp:posOffset>3171825</wp:posOffset>
@@ -3813,7 +3871,7 @@
           </mc:Choice>
           <mc:Fallback>
             <w:pict>
-              <v:shape id="Elbow Connector 16" o:spid="_x0000_s1026" type="#_x0000_t32" style="position:absolute;margin-left:249.75pt;margin-top:-.25pt;width:67.5pt;height:0;z-index:251686912;visibility:visible;mso-wrap-style:square;mso-height-percent:0;mso-wrap-distance-left:9pt;mso-wrap-distance-top:0;mso-wrap-distance-right:9pt;mso-wrap-distance-bottom:0;mso-position-horizontal:absolute;mso-position-horizontal-relative:text;mso-position-vertical:absolute;mso-position-vertical-relative:text;mso-height-percent:0;mso-height-relative:margin" o:gfxdata="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" strokecolor="black [3040]">
+              <v:shape w14:anchorId="465F8A6A" id="Elbow Connector 16" o:spid="_x0000_s1026" type="#_x0000_t32" style="position:absolute;margin-left:249.75pt;margin-top:-.25pt;width:67.5pt;height:0;z-index:251686912;visibility:visible;mso-wrap-style:square;mso-height-percent:0;mso-wrap-distance-left:9pt;mso-wrap-distance-top:0;mso-wrap-distance-right:9pt;mso-wrap-distance-bottom:0;mso-position-horizontal:absolute;mso-position-horizontal-relative:text;mso-position-vertical:absolute;mso-position-vertical-relative:text;mso-height-percent:0;mso-height-relative:margin" o:gfxdata="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" strokecolor="black [3040]">
                 <v:stroke endarrow="open"/>
               </v:shape>
             </w:pict>
@@ -3835,7 +3893,7 @@
         <mc:AlternateContent>
           <mc:Choice Requires="wps">
             <w:drawing>
-              <wp:anchor distT="0" distB="0" distL="114300" distR="114300" simplePos="0" relativeHeight="251681792" behindDoc="0" locked="0" layoutInCell="1" allowOverlap="1" wp14:anchorId="1CFF69AD" wp14:editId="0D85D86F">
+              <wp:anchor distT="0" distB="0" distL="114300" distR="114300" simplePos="0" relativeHeight="251681792" behindDoc="0" locked="0" layoutInCell="1" allowOverlap="1" wp14:anchorId="160E9249" wp14:editId="480EBBDB">
                 <wp:simplePos x="0" y="0"/>
                 <wp:positionH relativeFrom="column">
                   <wp:posOffset>19050</wp:posOffset>
@@ -3922,7 +3980,7 @@
           </mc:Choice>
           <mc:Fallback>
             <w:pict>
-              <v:rect id="Rectangle 10" o:spid="_x0000_s1031" style="position:absolute;margin-left:1.5pt;margin-top:15.3pt;width:86.25pt;height:48.75pt;z-index:251681792;visibility:visible;mso-wrap-style:square;mso-wrap-distance-left:9pt;mso-wrap-distance-top:0;mso-wrap-distance-right:9pt;mso-wrap-distance-bottom:0;mso-position-horizontal:absolute;mso-position-horizontal-relative:text;mso-position-vertical:absolute;mso-position-vertical-relative:text;v-text-anchor:bottom" o:gfxdata="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" fillcolor="gray [1629]" strokecolor="black [3213]" strokeweight="2pt">
+              <v:rect w14:anchorId="160E9249" id="Rectangle 10" o:spid="_x0000_s1031" style="position:absolute;margin-left:1.5pt;margin-top:15.3pt;width:86.25pt;height:48.75pt;z-index:251681792;visibility:visible;mso-wrap-style:square;mso-wrap-distance-left:9pt;mso-wrap-distance-top:0;mso-wrap-distance-right:9pt;mso-wrap-distance-bottom:0;mso-position-horizontal:absolute;mso-position-horizontal-relative:text;mso-position-vertical:absolute;mso-position-vertical-relative:text;v-text-anchor:bottom" o:gfxdata="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" fillcolor="gray [1629]" strokecolor="black [3213]" strokeweight="2pt">
                 <v:textbox>
                   <w:txbxContent>
                     <w:p>
@@ -3983,7 +4041,7 @@
         <mc:AlternateContent>
           <mc:Choice Requires="wps">
             <w:drawing>
-              <wp:anchor distT="0" distB="0" distL="114300" distR="114300" simplePos="0" relativeHeight="251691008" behindDoc="0" locked="0" layoutInCell="1" allowOverlap="1" wp14:anchorId="54502F73" wp14:editId="2339307C">
+              <wp:anchor distT="0" distB="0" distL="114300" distR="114300" simplePos="0" relativeHeight="251691008" behindDoc="0" locked="0" layoutInCell="1" allowOverlap="1" wp14:anchorId="7849A961" wp14:editId="3CF3F2DD">
                 <wp:simplePos x="0" y="0"/>
                 <wp:positionH relativeFrom="column">
                   <wp:posOffset>1123950</wp:posOffset>
@@ -4041,7 +4099,7 @@
           </mc:Choice>
           <mc:Fallback>
             <w:pict>
-              <v:shape id="Elbow Connector 16" o:spid="_x0000_s1026" type="#_x0000_t32" style="position:absolute;margin-left:88.5pt;margin-top:2.7pt;width:66.75pt;height:0;z-index:251691008;visibility:visible;mso-wrap-style:square;mso-width-percent:0;mso-height-percent:0;mso-wrap-distance-left:9pt;mso-wrap-distance-top:0;mso-wrap-distance-right:9pt;mso-wrap-distance-bottom:0;mso-position-horizontal:absolute;mso-position-horizontal-relative:text;mso-position-vertical:absolute;mso-position-vertical-relative:text;mso-width-percent:0;mso-height-percent:0;mso-width-relative:margin;mso-height-relative:margin" o:gfxdata="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" strokecolor="black [3040]">
+              <v:shape w14:anchorId="6EB37F68" id="Elbow Connector 16" o:spid="_x0000_s1026" type="#_x0000_t32" style="position:absolute;margin-left:88.5pt;margin-top:2.7pt;width:66.75pt;height:0;z-index:251691008;visibility:visible;mso-wrap-style:square;mso-width-percent:0;mso-height-percent:0;mso-wrap-distance-left:9pt;mso-wrap-distance-top:0;mso-wrap-distance-right:9pt;mso-wrap-distance-bottom:0;mso-position-horizontal:absolute;mso-position-horizontal-relative:text;mso-position-vertical:absolute;mso-position-vertical-relative:text;mso-width-percent:0;mso-height-percent:0;mso-width-relative:margin;mso-height-relative:margin" o:gfxdata="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" strokecolor="black [3040]">
                 <v:stroke endarrow="open"/>
               </v:shape>
             </w:pict>
@@ -4103,7 +4161,7 @@
         <mc:AlternateContent>
           <mc:Choice Requires="wps">
             <w:drawing>
-              <wp:anchor distT="0" distB="0" distL="114300" distR="114300" simplePos="0" relativeHeight="251675648" behindDoc="0" locked="0" layoutInCell="1" allowOverlap="1" wp14:anchorId="182E95C4" wp14:editId="4E343913">
+              <wp:anchor distT="0" distB="0" distL="114300" distR="114300" simplePos="0" relativeHeight="251675648" behindDoc="0" locked="0" layoutInCell="1" allowOverlap="1" wp14:anchorId="75B8CF3D" wp14:editId="4DF357E3">
                 <wp:simplePos x="0" y="0"/>
                 <wp:positionH relativeFrom="column">
                   <wp:posOffset>4029075</wp:posOffset>
@@ -4190,7 +4248,7 @@
           </mc:Choice>
           <mc:Fallback>
             <w:pict>
-              <v:rect id="Rectangle 7" o:spid="_x0000_s1032" style="position:absolute;margin-left:317.25pt;margin-top:2.35pt;width:86.25pt;height:48.75pt;z-index:251675648;visibility:visible;mso-wrap-style:square;mso-wrap-distance-left:9pt;mso-wrap-distance-top:0;mso-wrap-distance-right:9pt;mso-wrap-distance-bottom:0;mso-position-horizontal:absolute;mso-position-horizontal-relative:text;mso-position-vertical:absolute;mso-position-vertical-relative:text;v-text-anchor:bottom" o:gfxdata="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" fillcolor="gray [1629]" strokecolor="black [3213]" strokeweight="2pt">
+              <v:rect w14:anchorId="75B8CF3D" id="Rectangle 7" o:spid="_x0000_s1032" style="position:absolute;margin-left:317.25pt;margin-top:2.35pt;width:86.25pt;height:48.75pt;z-index:251675648;visibility:visible;mso-wrap-style:square;mso-wrap-distance-left:9pt;mso-wrap-distance-top:0;mso-wrap-distance-right:9pt;mso-wrap-distance-bottom:0;mso-position-horizontal:absolute;mso-position-horizontal-relative:text;mso-position-vertical:absolute;mso-position-vertical-relative:text;v-text-anchor:bottom" o:gfxdata="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" fillcolor="gray [1629]" strokecolor="black [3213]" strokeweight="2pt">
                 <v:textbox>
                   <w:txbxContent>
                     <w:p>
@@ -4231,7 +4289,7 @@
         <mc:AlternateContent>
           <mc:Choice Requires="wps">
             <w:drawing>
-              <wp:anchor distT="0" distB="0" distL="114300" distR="114300" simplePos="0" relativeHeight="251694080" behindDoc="0" locked="0" layoutInCell="1" allowOverlap="1" wp14:anchorId="447E6292" wp14:editId="3F985E9E">
+              <wp:anchor distT="0" distB="0" distL="114300" distR="114300" simplePos="0" relativeHeight="251694080" behindDoc="0" locked="0" layoutInCell="1" allowOverlap="1" wp14:anchorId="0B7F7BB5" wp14:editId="34B972DF">
                 <wp:simplePos x="0" y="0"/>
                 <wp:positionH relativeFrom="column">
                   <wp:posOffset>19050</wp:posOffset>
@@ -4321,7 +4379,7 @@
           </mc:Choice>
           <mc:Fallback>
             <w:pict>
-              <v:rect id="Rectangle 6" o:spid="_x0000_s1033" style="position:absolute;margin-left:1.5pt;margin-top:6.3pt;width:86.25pt;height:45pt;z-index:251694080;visibility:visible;mso-wrap-style:square;mso-width-percent:0;mso-wrap-distance-left:9pt;mso-wrap-distance-top:0;mso-wrap-distance-right:9pt;mso-wrap-distance-bottom:0;mso-position-horizontal:absolute;mso-position-horizontal-relative:text;mso-position-vertical:absolute;mso-position-vertical-relative:text;mso-width-percent:0;mso-width-relative:margin;v-text-anchor:middle" o:gfxdata="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" fillcolor="gray [1629]" strokecolor="black [3213]" strokeweight="2pt">
+              <v:rect w14:anchorId="0B7F7BB5" id="Rectangle 6" o:spid="_x0000_s1033" style="position:absolute;margin-left:1.5pt;margin-top:6.3pt;width:86.25pt;height:45pt;z-index:251694080;visibility:visible;mso-wrap-style:square;mso-width-percent:0;mso-wrap-distance-left:9pt;mso-wrap-distance-top:0;mso-wrap-distance-right:9pt;mso-wrap-distance-bottom:0;mso-position-horizontal:absolute;mso-position-horizontal-relative:text;mso-position-vertical:absolute;mso-position-vertical-relative:text;mso-width-percent:0;mso-width-relative:margin;v-text-anchor:middle" o:gfxdata="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" fillcolor="gray [1629]" strokecolor="black [3213]" strokeweight="2pt">
                 <v:textbox>
                   <w:txbxContent>
                     <w:p>
@@ -4382,7 +4440,7 @@
         <mc:AlternateContent>
           <mc:Choice Requires="wps">
             <w:drawing>
-              <wp:anchor distT="0" distB="0" distL="114300" distR="114300" simplePos="0" relativeHeight="251684864" behindDoc="0" locked="0" layoutInCell="1" allowOverlap="1" wp14:anchorId="0B012FE6" wp14:editId="4797314B">
+              <wp:anchor distT="0" distB="0" distL="114300" distR="114300" simplePos="0" relativeHeight="251684864" behindDoc="0" locked="0" layoutInCell="1" allowOverlap="1" wp14:anchorId="49789D9E" wp14:editId="3343909D">
                 <wp:simplePos x="0" y="0"/>
                 <wp:positionH relativeFrom="column">
                   <wp:posOffset>3143250</wp:posOffset>
@@ -4440,7 +4498,7 @@
           </mc:Choice>
           <mc:Fallback>
             <w:pict>
-              <v:shape id="Elbow Connector 16" o:spid="_x0000_s1026" type="#_x0000_t32" style="position:absolute;margin-left:247.5pt;margin-top:4.45pt;width:69.75pt;height:0;z-index:251684864;visibility:visible;mso-wrap-style:square;mso-width-percent:0;mso-height-percent:0;mso-wrap-distance-left:9pt;mso-wrap-distance-top:0;mso-wrap-distance-right:9pt;mso-wrap-distance-bottom:0;mso-position-horizontal:absolute;mso-position-horizontal-relative:text;mso-position-vertical:absolute;mso-position-vertical-relative:text;mso-width-percent:0;mso-height-percent:0;mso-width-relative:margin;mso-height-relative:margin" o:gfxdata="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" strokecolor="black [3040]">
+              <v:shape w14:anchorId="28CBE63C" id="Elbow Connector 16" o:spid="_x0000_s1026" type="#_x0000_t32" style="position:absolute;margin-left:247.5pt;margin-top:4.45pt;width:69.75pt;height:0;z-index:251684864;visibility:visible;mso-wrap-style:square;mso-width-percent:0;mso-height-percent:0;mso-wrap-distance-left:9pt;mso-wrap-distance-top:0;mso-wrap-distance-right:9pt;mso-wrap-distance-bottom:0;mso-position-horizontal:absolute;mso-position-horizontal-relative:text;mso-position-vertical:absolute;mso-position-vertical-relative:text;mso-width-percent:0;mso-height-percent:0;mso-width-relative:margin;mso-height-relative:margin" o:gfxdata="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" strokecolor="black [3040]">
                 <v:stroke endarrow="open"/>
               </v:shape>
             </w:pict>
@@ -4462,7 +4520,7 @@
         <mc:AlternateContent>
           <mc:Choice Requires="wps">
             <w:drawing>
-              <wp:anchor distT="0" distB="0" distL="114300" distR="114300" simplePos="0" relativeHeight="251696128" behindDoc="0" locked="0" layoutInCell="1" allowOverlap="1" wp14:anchorId="4B930FB7" wp14:editId="63CEAB3B">
+              <wp:anchor distT="0" distB="0" distL="114300" distR="114300" simplePos="0" relativeHeight="251696128" behindDoc="0" locked="0" layoutInCell="1" allowOverlap="1" wp14:anchorId="420FA530" wp14:editId="6D40E738">
                 <wp:simplePos x="0" y="0"/>
                 <wp:positionH relativeFrom="column">
                   <wp:posOffset>1123950</wp:posOffset>
@@ -4520,7 +4578,7 @@
           </mc:Choice>
           <mc:Fallback>
             <w:pict>
-              <v:shape id="Elbow Connector 16" o:spid="_x0000_s1026" type="#_x0000_t32" style="position:absolute;margin-left:88.5pt;margin-top:10.55pt;width:66.75pt;height:0;z-index:251696128;visibility:visible;mso-wrap-style:square;mso-width-percent:0;mso-height-percent:0;mso-wrap-distance-left:9pt;mso-wrap-distance-top:0;mso-wrap-distance-right:9pt;mso-wrap-distance-bottom:0;mso-position-horizontal:absolute;mso-position-horizontal-relative:text;mso-position-vertical:absolute;mso-position-vertical-relative:text;mso-width-percent:0;mso-height-percent:0;mso-width-relative:margin;mso-height-relative:margin" o:gfxdata="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" strokecolor="black [3040]">
+              <v:shape w14:anchorId="43EE09D6" id="Elbow Connector 16" o:spid="_x0000_s1026" type="#_x0000_t32" style="position:absolute;margin-left:88.5pt;margin-top:10.55pt;width:66.75pt;height:0;z-index:251696128;visibility:visible;mso-wrap-style:square;mso-width-percent:0;mso-height-percent:0;mso-wrap-distance-left:9pt;mso-wrap-distance-top:0;mso-wrap-distance-right:9pt;mso-wrap-distance-bottom:0;mso-position-horizontal:absolute;mso-position-horizontal-relative:text;mso-position-vertical:absolute;mso-position-vertical-relative:text;mso-width-percent:0;mso-height-percent:0;mso-width-relative:margin;mso-height-relative:margin" o:gfxdata="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" strokecolor="black [3040]">
                 <v:stroke endarrow="open"/>
               </v:shape>
             </w:pict>
@@ -5160,11 +5218,19 @@
                 <w:rStyle w:val="Strong"/>
               </w:rPr>
             </w:pPr>
-            <w:r>
-              <w:rPr>
-                <w:rStyle w:val="Strong"/>
-              </w:rPr>
-              <w:t xml:space="preserve">..&gt; </w:t>
+            <w:proofErr w:type="gramStart"/>
+            <w:r>
+              <w:rPr>
+                <w:rStyle w:val="Strong"/>
+              </w:rPr>
+              <w:t>..</w:t>
+            </w:r>
+            <w:proofErr w:type="gramEnd"/>
+            <w:r>
+              <w:rPr>
+                <w:rStyle w:val="Strong"/>
+              </w:rPr>
+              <w:t xml:space="preserve">&gt; </w:t>
             </w:r>
             <w:r>
               <w:rPr>
@@ -5439,11 +5505,19 @@
                 <w:rStyle w:val="Strong"/>
               </w:rPr>
             </w:pPr>
-            <w:r>
-              <w:rPr>
-                <w:rStyle w:val="Strong"/>
-              </w:rPr>
-              <w:t xml:space="preserve">..&gt; The new password must be consists of 4 digits </w:t>
+            <w:proofErr w:type="gramStart"/>
+            <w:r>
+              <w:rPr>
+                <w:rStyle w:val="Strong"/>
+              </w:rPr>
+              <w:t>..</w:t>
+            </w:r>
+            <w:proofErr w:type="gramEnd"/>
+            <w:r>
+              <w:rPr>
+                <w:rStyle w:val="Strong"/>
+              </w:rPr>
+              <w:t xml:space="preserve">&gt; The new password must be consists of 4 digits </w:t>
             </w:r>
             <w:r>
               <w:rPr>
@@ -5692,11 +5766,19 @@
                 <w:rStyle w:val="Strong"/>
               </w:rPr>
             </w:pPr>
-            <w:r>
-              <w:rPr>
-                <w:rStyle w:val="Strong"/>
-              </w:rPr>
-              <w:t xml:space="preserve">..&gt; When the user enter </w:t>
+            <w:proofErr w:type="gramStart"/>
+            <w:r>
+              <w:rPr>
+                <w:rStyle w:val="Strong"/>
+              </w:rPr>
+              <w:t>..</w:t>
+            </w:r>
+            <w:proofErr w:type="gramEnd"/>
+            <w:r>
+              <w:rPr>
+                <w:rStyle w:val="Strong"/>
+              </w:rPr>
+              <w:t xml:space="preserve">&gt; When the user enter </w:t>
             </w:r>
             <w:r>
               <w:rPr>
@@ -6004,7 +6086,21 @@
               <w:rPr>
                 <w:rStyle w:val="Strong"/>
               </w:rPr>
-              <w:t xml:space="preserve">r enter the ID correct </w:t>
+              <w:t xml:space="preserve">r </w:t>
+            </w:r>
+            <w:proofErr w:type="gramStart"/>
+            <w:r>
+              <w:rPr>
+                <w:rStyle w:val="Strong"/>
+              </w:rPr>
+              <w:t>enter</w:t>
+            </w:r>
+            <w:proofErr w:type="gramEnd"/>
+            <w:r>
+              <w:rPr>
+                <w:rStyle w:val="Strong"/>
+              </w:rPr>
+              <w:t xml:space="preserve"> the ID correct </w:t>
             </w:r>
           </w:p>
           <w:p>
@@ -7740,7 +7836,7 @@
 </file>
 
 <file path=word/endnotes.xml><?xml version="1.0" encoding="utf-8"?>
-<w:endnotes xmlns:wpc="http://schemas.microsoft.com/office/word/2010/wordprocessingCanvas" xmlns:mc="http://schemas.openxmlformats.org/markup-compatibility/2006" xmlns:o="urn:schemas-microsoft-com:office:office" xmlns:r="http://schemas.openxmlformats.org/officeDocument/2006/relationships" xmlns:m="http://schemas.openxmlformats.org/officeDocument/2006/math" xmlns:v="urn:schemas-microsoft-com:vml" xmlns:wp14="http://schemas.microsoft.com/office/word/2010/wordprocessingDrawing" xmlns:wp="http://schemas.openxmlformats.org/drawingml/2006/wordprocessingDrawing" xmlns:w10="urn:schemas-microsoft-com:office:word" xmlns:w="http://schemas.openxmlformats.org/wordprocessingml/2006/main" xmlns:w14="http://schemas.microsoft.com/office/word/2010/wordml" xmlns:wpg="http://schemas.microsoft.com/office/word/2010/wordprocessingGroup" xmlns:wpi="http://schemas.microsoft.com/office/word/2010/wordprocessingInk" xmlns:wne="http://schemas.microsoft.com/office/word/2006/wordml" xmlns:wps="http://schemas.microsoft.com/office/word/2010/wordprocessingShape" mc:Ignorable="w14 wp14">
+<w:endnotes xmlns:wpc="http://schemas.microsoft.com/office/word/2010/wordprocessingCanvas" xmlns:cx="http://schemas.microsoft.com/office/drawing/2014/chartex" xmlns:cx1="http://schemas.microsoft.com/office/drawing/2015/9/8/chartex" xmlns:cx2="http://schemas.microsoft.com/office/drawing/2015/10/21/chartex" xmlns:cx3="http://schemas.microsoft.com/office/drawing/2016/5/9/chartex" xmlns:cx4="http://schemas.microsoft.com/office/drawing/2016/5/10/chartex" xmlns:cx5="http://schemas.microsoft.com/office/drawing/2016/5/11/chartex" xmlns:cx6="http://schemas.microsoft.com/office/drawing/2016/5/12/chartex" xmlns:cx7="http://schemas.microsoft.com/office/drawing/2016/5/13/chartex" xmlns:cx8="http://schemas.microsoft.com/office/drawing/2016/5/14/chartex" xmlns:mc="http://schemas.openxmlformats.org/markup-compatibility/2006" xmlns:aink="http://schemas.microsoft.com/office/drawing/2016/ink" xmlns:am3d="http://schemas.microsoft.com/office/drawing/2017/model3d" xmlns:o="urn:schemas-microsoft-com:office:office" xmlns:r="http://schemas.openxmlformats.org/officeDocument/2006/relationships" xmlns:m="http://schemas.openxmlformats.org/officeDocument/2006/math" xmlns:v="urn:schemas-microsoft-com:vml" xmlns:wp14="http://schemas.microsoft.com/office/word/2010/wordprocessingDrawing" xmlns:wp="http://schemas.openxmlformats.org/drawingml/2006/wordprocessingDrawing" xmlns:w10="urn:schemas-microsoft-com:office:word" xmlns:w="http://schemas.openxmlformats.org/wordprocessingml/2006/main" xmlns:w14="http://schemas.microsoft.com/office/word/2010/wordml" xmlns:w15="http://schemas.microsoft.com/office/word/2012/wordml" xmlns:w16cid="http://schemas.microsoft.com/office/word/2016/wordml/cid" xmlns:w16se="http://schemas.microsoft.com/office/word/2015/wordml/symex" xmlns:wpg="http://schemas.microsoft.com/office/word/2010/wordprocessingGroup" xmlns:wpi="http://schemas.microsoft.com/office/word/2010/wordprocessingInk" xmlns:wne="http://schemas.microsoft.com/office/word/2006/wordml" xmlns:wps="http://schemas.microsoft.com/office/word/2010/wordprocessingShape" mc:Ignorable="w14 w15 w16se w16cid wp14">
   <w:endnote w:type="separator" w:id="-1">
     <w:p>
       <w:pPr>
@@ -7765,7 +7861,7 @@
 </file>
 
 <file path=word/footer1.xml><?xml version="1.0" encoding="utf-8"?>
-<w:ftr xmlns:wpc="http://schemas.microsoft.com/office/word/2010/wordprocessingCanvas" xmlns:mc="http://schemas.openxmlformats.org/markup-compatibility/2006" xmlns:o="urn:schemas-microsoft-com:office:office" xmlns:r="http://schemas.openxmlformats.org/officeDocument/2006/relationships" xmlns:m="http://schemas.openxmlformats.org/officeDocument/2006/math" xmlns:v="urn:schemas-microsoft-com:vml" xmlns:wp14="http://schemas.microsoft.com/office/word/2010/wordprocessingDrawing" xmlns:wp="http://schemas.openxmlformats.org/drawingml/2006/wordprocessingDrawing" xmlns:w10="urn:schemas-microsoft-com:office:word" xmlns:w="http://schemas.openxmlformats.org/wordprocessingml/2006/main" xmlns:w14="http://schemas.microsoft.com/office/word/2010/wordml" xmlns:wpg="http://schemas.microsoft.com/office/word/2010/wordprocessingGroup" xmlns:wpi="http://schemas.microsoft.com/office/word/2010/wordprocessingInk" xmlns:wne="http://schemas.microsoft.com/office/word/2006/wordml" xmlns:wps="http://schemas.microsoft.com/office/word/2010/wordprocessingShape" mc:Ignorable="w14 wp14">
+<w:ftr xmlns:wpc="http://schemas.microsoft.com/office/word/2010/wordprocessingCanvas" xmlns:cx="http://schemas.microsoft.com/office/drawing/2014/chartex" xmlns:cx1="http://schemas.microsoft.com/office/drawing/2015/9/8/chartex" xmlns:cx2="http://schemas.microsoft.com/office/drawing/2015/10/21/chartex" xmlns:cx3="http://schemas.microsoft.com/office/drawing/2016/5/9/chartex" xmlns:cx4="http://schemas.microsoft.com/office/drawing/2016/5/10/chartex" xmlns:cx5="http://schemas.microsoft.com/office/drawing/2016/5/11/chartex" xmlns:cx6="http://schemas.microsoft.com/office/drawing/2016/5/12/chartex" xmlns:cx7="http://schemas.microsoft.com/office/drawing/2016/5/13/chartex" xmlns:cx8="http://schemas.microsoft.com/office/drawing/2016/5/14/chartex" xmlns:mc="http://schemas.openxmlformats.org/markup-compatibility/2006" xmlns:aink="http://schemas.microsoft.com/office/drawing/2016/ink" xmlns:am3d="http://schemas.microsoft.com/office/drawing/2017/model3d" xmlns:o="urn:schemas-microsoft-com:office:office" xmlns:r="http://schemas.openxmlformats.org/officeDocument/2006/relationships" xmlns:m="http://schemas.openxmlformats.org/officeDocument/2006/math" xmlns:v="urn:schemas-microsoft-com:vml" xmlns:wp14="http://schemas.microsoft.com/office/word/2010/wordprocessingDrawing" xmlns:wp="http://schemas.openxmlformats.org/drawingml/2006/wordprocessingDrawing" xmlns:w10="urn:schemas-microsoft-com:office:word" xmlns:w="http://schemas.openxmlformats.org/wordprocessingml/2006/main" xmlns:w14="http://schemas.microsoft.com/office/word/2010/wordml" xmlns:w15="http://schemas.microsoft.com/office/word/2012/wordml" xmlns:w16cid="http://schemas.microsoft.com/office/word/2016/wordml/cid" xmlns:w16se="http://schemas.microsoft.com/office/word/2015/wordml/symex" xmlns:wpg="http://schemas.microsoft.com/office/word/2010/wordprocessingGroup" xmlns:wpi="http://schemas.microsoft.com/office/word/2010/wordprocessingInk" xmlns:wne="http://schemas.microsoft.com/office/word/2006/wordml" xmlns:wps="http://schemas.microsoft.com/office/word/2010/wordprocessingShape" mc:Ignorable="w14 w15 w16se w16cid wp14">
   <w:p>
     <w:pPr>
       <w:pStyle w:val="Footer"/>
@@ -7776,7 +7872,7 @@
 </file>
 
 <file path=word/footnotes.xml><?xml version="1.0" encoding="utf-8"?>
-<w:footnotes xmlns:wpc="http://schemas.microsoft.com/office/word/2010/wordprocessingCanvas" xmlns:mc="http://schemas.openxmlformats.org/markup-compatibility/2006" xmlns:o="urn:schemas-microsoft-com:office:office" xmlns:r="http://schemas.openxmlformats.org/officeDocument/2006/relationships" xmlns:m="http://schemas.openxmlformats.org/officeDocument/2006/math" xmlns:v="urn:schemas-microsoft-com:vml" xmlns:wp14="http://schemas.microsoft.com/office/word/2010/wordprocessingDrawing" xmlns:wp="http://schemas.openxmlformats.org/drawingml/2006/wordprocessingDrawing" xmlns:w10="urn:schemas-microsoft-com:office:word" xmlns:w="http://schemas.openxmlformats.org/wordprocessingml/2006/main" xmlns:w14="http://schemas.microsoft.com/office/word/2010/wordml" xmlns:wpg="http://schemas.microsoft.com/office/word/2010/wordprocessingGroup" xmlns:wpi="http://schemas.microsoft.com/office/word/2010/wordprocessingInk" xmlns:wne="http://schemas.microsoft.com/office/word/2006/wordml" xmlns:wps="http://schemas.microsoft.com/office/word/2010/wordprocessingShape" mc:Ignorable="w14 wp14">
+<w:footnotes xmlns:wpc="http://schemas.microsoft.com/office/word/2010/wordprocessingCanvas" xmlns:cx="http://schemas.microsoft.com/office/drawing/2014/chartex" xmlns:cx1="http://schemas.microsoft.com/office/drawing/2015/9/8/chartex" xmlns:cx2="http://schemas.microsoft.com/office/drawing/2015/10/21/chartex" xmlns:cx3="http://schemas.microsoft.com/office/drawing/2016/5/9/chartex" xmlns:cx4="http://schemas.microsoft.com/office/drawing/2016/5/10/chartex" xmlns:cx5="http://schemas.microsoft.com/office/drawing/2016/5/11/chartex" xmlns:cx6="http://schemas.microsoft.com/office/drawing/2016/5/12/chartex" xmlns:cx7="http://schemas.microsoft.com/office/drawing/2016/5/13/chartex" xmlns:cx8="http://schemas.microsoft.com/office/drawing/2016/5/14/chartex" xmlns:mc="http://schemas.openxmlformats.org/markup-compatibility/2006" xmlns:aink="http://schemas.microsoft.com/office/drawing/2016/ink" xmlns:am3d="http://schemas.microsoft.com/office/drawing/2017/model3d" xmlns:o="urn:schemas-microsoft-com:office:office" xmlns:r="http://schemas.openxmlformats.org/officeDocument/2006/relationships" xmlns:m="http://schemas.openxmlformats.org/officeDocument/2006/math" xmlns:v="urn:schemas-microsoft-com:vml" xmlns:wp14="http://schemas.microsoft.com/office/word/2010/wordprocessingDrawing" xmlns:wp="http://schemas.openxmlformats.org/drawingml/2006/wordprocessingDrawing" xmlns:w10="urn:schemas-microsoft-com:office:word" xmlns:w="http://schemas.openxmlformats.org/wordprocessingml/2006/main" xmlns:w14="http://schemas.microsoft.com/office/word/2010/wordml" xmlns:w15="http://schemas.microsoft.com/office/word/2012/wordml" xmlns:w16cid="http://schemas.microsoft.com/office/word/2016/wordml/cid" xmlns:w16se="http://schemas.microsoft.com/office/word/2015/wordml/symex" xmlns:wpg="http://schemas.microsoft.com/office/word/2010/wordprocessingGroup" xmlns:wpi="http://schemas.microsoft.com/office/word/2010/wordprocessingInk" xmlns:wne="http://schemas.microsoft.com/office/word/2006/wordml" xmlns:wps="http://schemas.microsoft.com/office/word/2010/wordprocessingShape" mc:Ignorable="w14 w15 w16se w16cid wp14">
   <w:footnote w:type="separator" w:id="-1">
     <w:p>
       <w:pPr>
@@ -7801,36 +7897,29 @@
 </file>
 
 <file path=word/header1.xml><?xml version="1.0" encoding="utf-8"?>
-<w:hdr xmlns:wpc="http://schemas.microsoft.com/office/word/2010/wordprocessingCanvas" xmlns:mc="http://schemas.openxmlformats.org/markup-compatibility/2006" xmlns:o="urn:schemas-microsoft-com:office:office" xmlns:r="http://schemas.openxmlformats.org/officeDocument/2006/relationships" xmlns:m="http://schemas.openxmlformats.org/officeDocument/2006/math" xmlns:v="urn:schemas-microsoft-com:vml" xmlns:wp14="http://schemas.microsoft.com/office/word/2010/wordprocessingDrawing" xmlns:wp="http://schemas.openxmlformats.org/drawingml/2006/wordprocessingDrawing" xmlns:w10="urn:schemas-microsoft-com:office:word" xmlns:w="http://schemas.openxmlformats.org/wordprocessingml/2006/main" xmlns:w14="http://schemas.microsoft.com/office/word/2010/wordml" xmlns:wpg="http://schemas.microsoft.com/office/word/2010/wordprocessingGroup" xmlns:wpi="http://schemas.microsoft.com/office/word/2010/wordprocessingInk" xmlns:wne="http://schemas.microsoft.com/office/word/2006/wordml" xmlns:wps="http://schemas.microsoft.com/office/word/2010/wordprocessingShape" mc:Ignorable="w14 wp14">
+<w:hdr xmlns:wpc="http://schemas.microsoft.com/office/word/2010/wordprocessingCanvas" xmlns:cx="http://schemas.microsoft.com/office/drawing/2014/chartex" xmlns:cx1="http://schemas.microsoft.com/office/drawing/2015/9/8/chartex" xmlns:cx2="http://schemas.microsoft.com/office/drawing/2015/10/21/chartex" xmlns:cx3="http://schemas.microsoft.com/office/drawing/2016/5/9/chartex" xmlns:cx4="http://schemas.microsoft.com/office/drawing/2016/5/10/chartex" xmlns:cx5="http://schemas.microsoft.com/office/drawing/2016/5/11/chartex" xmlns:cx6="http://schemas.microsoft.com/office/drawing/2016/5/12/chartex" xmlns:cx7="http://schemas.microsoft.com/office/drawing/2016/5/13/chartex" xmlns:cx8="http://schemas.microsoft.com/office/drawing/2016/5/14/chartex" xmlns:mc="http://schemas.openxmlformats.org/markup-compatibility/2006" xmlns:aink="http://schemas.microsoft.com/office/drawing/2016/ink" xmlns:am3d="http://schemas.microsoft.com/office/drawing/2017/model3d" xmlns:o="urn:schemas-microsoft-com:office:office" xmlns:r="http://schemas.openxmlformats.org/officeDocument/2006/relationships" xmlns:m="http://schemas.openxmlformats.org/officeDocument/2006/math" xmlns:v="urn:schemas-microsoft-com:vml" xmlns:wp14="http://schemas.microsoft.com/office/word/2010/wordprocessingDrawing" xmlns:wp="http://schemas.openxmlformats.org/drawingml/2006/wordprocessingDrawing" xmlns:w10="urn:schemas-microsoft-com:office:word" xmlns:w="http://schemas.openxmlformats.org/wordprocessingml/2006/main" xmlns:w14="http://schemas.microsoft.com/office/word/2010/wordml" xmlns:w15="http://schemas.microsoft.com/office/word/2012/wordml" xmlns:w16cid="http://schemas.microsoft.com/office/word/2016/wordml/cid" xmlns:w16se="http://schemas.microsoft.com/office/word/2015/wordml/symex" xmlns:wpg="http://schemas.microsoft.com/office/word/2010/wordprocessingGroup" xmlns:wpi="http://schemas.microsoft.com/office/word/2010/wordprocessingInk" xmlns:wne="http://schemas.microsoft.com/office/word/2006/wordml" xmlns:wps="http://schemas.microsoft.com/office/word/2010/wordprocessingShape" mc:Ignorable="w14 w15 w16se w16cid wp14">
   <w:p>
     <w:pPr>
       <w:pStyle w:val="Header"/>
+      <w:jc w:val="right"/>
     </w:pPr>
     <w:r>
       <w:rPr>
         <w:noProof/>
       </w:rPr>
       <w:drawing>
-        <wp:anchor distT="0" distB="0" distL="114300" distR="114300" simplePos="0" relativeHeight="251658240" behindDoc="1" locked="0" layoutInCell="1" allowOverlap="1" wp14:anchorId="4524EA4A" wp14:editId="343CE323">
+        <wp:anchor distT="0" distB="0" distL="114300" distR="114300" simplePos="0" relativeHeight="251658240" behindDoc="0" locked="0" layoutInCell="1" allowOverlap="1" wp14:anchorId="08B81CA1" wp14:editId="1E5BF42F">
           <wp:simplePos x="0" y="0"/>
           <wp:positionH relativeFrom="column">
-            <wp:posOffset>4286250</wp:posOffset>
+            <wp:posOffset>3886200</wp:posOffset>
           </wp:positionH>
           <wp:positionV relativeFrom="paragraph">
-            <wp:posOffset>-142875</wp:posOffset>
+            <wp:posOffset>-285115</wp:posOffset>
           </wp:positionV>
-          <wp:extent cx="1666875" cy="590550"/>
-          <wp:effectExtent l="0" t="0" r="9525" b="0"/>
-          <wp:wrapTight wrapText="bothSides">
-            <wp:wrapPolygon edited="0">
-              <wp:start x="0" y="0"/>
-              <wp:lineTo x="0" y="20903"/>
-              <wp:lineTo x="21477" y="20903"/>
-              <wp:lineTo x="21477" y="0"/>
-              <wp:lineTo x="0" y="0"/>
-            </wp:wrapPolygon>
-          </wp:wrapTight>
-          <wp:docPr id="2" name="Picture 2"/>
+          <wp:extent cx="2059305" cy="730250"/>
+          <wp:effectExtent l="0" t="0" r="0" b="0"/>
+          <wp:wrapSquare wrapText="bothSides"/>
+          <wp:docPr id="1" name="Picture 1"/>
           <wp:cNvGraphicFramePr>
             <a:graphicFrameLocks xmlns:a="http://schemas.openxmlformats.org/drawingml/2006/main" noChangeAspect="1"/>
           </wp:cNvGraphicFramePr>
@@ -7838,7 +7927,7 @@
             <a:graphicData uri="http://schemas.openxmlformats.org/drawingml/2006/picture">
               <pic:pic xmlns:pic="http://schemas.openxmlformats.org/drawingml/2006/picture">
                 <pic:nvPicPr>
-                  <pic:cNvPr id="0" name="Picture 4"/>
+                  <pic:cNvPr id="0" name="Picture 2"/>
                   <pic:cNvPicPr>
                     <a:picLocks noChangeAspect="1" noChangeArrowheads="1"/>
                   </pic:cNvPicPr>
@@ -7859,7 +7948,7 @@
                 <pic:spPr bwMode="auto">
                   <a:xfrm>
                     <a:off x="0" y="0"/>
-                    <a:ext cx="1666875" cy="590550"/>
+                    <a:ext cx="2059305" cy="730250"/>
                   </a:xfrm>
                   <a:prstGeom prst="rect">
                     <a:avLst/>
@@ -7886,7 +7975,7 @@
 </file>
 
 <file path=word/numbering.xml><?xml version="1.0" encoding="utf-8"?>
-<w:numbering xmlns:wpc="http://schemas.microsoft.com/office/word/2010/wordprocessingCanvas" xmlns:mc="http://schemas.openxmlformats.org/markup-compatibility/2006" xmlns:o="urn:schemas-microsoft-com:office:office" xmlns:r="http://schemas.openxmlformats.org/officeDocument/2006/relationships" xmlns:m="http://schemas.openxmlformats.org/officeDocument/2006/math" xmlns:v="urn:schemas-microsoft-com:vml" xmlns:wp14="http://schemas.microsoft.com/office/word/2010/wordprocessingDrawing" xmlns:wp="http://schemas.openxmlformats.org/drawingml/2006/wordprocessingDrawing" xmlns:w10="urn:schemas-microsoft-com:office:word" xmlns:w="http://schemas.openxmlformats.org/wordprocessingml/2006/main" xmlns:w14="http://schemas.microsoft.com/office/word/2010/wordml" xmlns:wpg="http://schemas.microsoft.com/office/word/2010/wordprocessingGroup" xmlns:wpi="http://schemas.microsoft.com/office/word/2010/wordprocessingInk" xmlns:wne="http://schemas.microsoft.com/office/word/2006/wordml" xmlns:wps="http://schemas.microsoft.com/office/word/2010/wordprocessingShape" mc:Ignorable="w14 wp14">
+<w:numbering xmlns:wpc="http://schemas.microsoft.com/office/word/2010/wordprocessingCanvas" xmlns:cx="http://schemas.microsoft.com/office/drawing/2014/chartex" xmlns:cx1="http://schemas.microsoft.com/office/drawing/2015/9/8/chartex" xmlns:cx2="http://schemas.microsoft.com/office/drawing/2015/10/21/chartex" xmlns:cx3="http://schemas.microsoft.com/office/drawing/2016/5/9/chartex" xmlns:cx4="http://schemas.microsoft.com/office/drawing/2016/5/10/chartex" xmlns:cx5="http://schemas.microsoft.com/office/drawing/2016/5/11/chartex" xmlns:cx6="http://schemas.microsoft.com/office/drawing/2016/5/12/chartex" xmlns:cx7="http://schemas.microsoft.com/office/drawing/2016/5/13/chartex" xmlns:cx8="http://schemas.microsoft.com/office/drawing/2016/5/14/chartex" xmlns:mc="http://schemas.openxmlformats.org/markup-compatibility/2006" xmlns:aink="http://schemas.microsoft.com/office/drawing/2016/ink" xmlns:am3d="http://schemas.microsoft.com/office/drawing/2017/model3d" xmlns:o="urn:schemas-microsoft-com:office:office" xmlns:r="http://schemas.openxmlformats.org/officeDocument/2006/relationships" xmlns:m="http://schemas.openxmlformats.org/officeDocument/2006/math" xmlns:v="urn:schemas-microsoft-com:vml" xmlns:wp14="http://schemas.microsoft.com/office/word/2010/wordprocessingDrawing" xmlns:wp="http://schemas.openxmlformats.org/drawingml/2006/wordprocessingDrawing" xmlns:w10="urn:schemas-microsoft-com:office:word" xmlns:w="http://schemas.openxmlformats.org/wordprocessingml/2006/main" xmlns:w14="http://schemas.microsoft.com/office/word/2010/wordml" xmlns:w15="http://schemas.microsoft.com/office/word/2012/wordml" xmlns:w16cid="http://schemas.microsoft.com/office/word/2016/wordml/cid" xmlns:w16se="http://schemas.microsoft.com/office/word/2015/wordml/symex" xmlns:wpg="http://schemas.microsoft.com/office/word/2010/wordprocessingGroup" xmlns:wpi="http://schemas.microsoft.com/office/word/2010/wordprocessingInk" xmlns:wne="http://schemas.microsoft.com/office/word/2006/wordml" xmlns:wps="http://schemas.microsoft.com/office/word/2010/wordprocessingShape" mc:Ignorable="w14 w15 w16se w16cid wp14">
   <w:numPicBullet w:numPicBulletId="0">
     <w:pict>
       <v:shapetype id="_x0000_t75" coordsize="21600,21600" o:spt="75" o:preferrelative="t" path="m@4@5l@4@11@9@11@9@5xe" filled="f" stroked="f">
@@ -7908,12 +7997,12 @@
         <v:path o:extrusionok="f" gradientshapeok="t" o:connecttype="rect"/>
         <o:lock v:ext="edit" aspectratio="t"/>
       </v:shapetype>
-      <v:shape id="_x0000_i1027" type="#_x0000_t75" style="width:11.25pt;height:11.25pt" o:bullet="t">
+      <v:shape id="_x0000_i1029" type="#_x0000_t75" style="width:11.25pt;height:11.25pt" o:bullet="t">
         <v:imagedata r:id="rId1" o:title="msoFF7A"/>
       </v:shape>
     </w:pict>
   </w:numPicBullet>
-  <w:abstractNum w:abstractNumId="0">
+  <w:abstractNum w:abstractNumId="0" w15:restartNumberingAfterBreak="0">
     <w:nsid w:val="088F1481"/>
     <w:multiLevelType w:val="hybridMultilevel"/>
     <w:tmpl w:val="9210033A"/>
@@ -8026,7 +8115,7 @@
       </w:rPr>
     </w:lvl>
   </w:abstractNum>
-  <w:abstractNum w:abstractNumId="1">
+  <w:abstractNum w:abstractNumId="1" w15:restartNumberingAfterBreak="0">
     <w:nsid w:val="0CCB7A44"/>
     <w:multiLevelType w:val="hybridMultilevel"/>
     <w:tmpl w:val="A57E51A8"/>
@@ -8112,7 +8201,7 @@
       </w:pPr>
     </w:lvl>
   </w:abstractNum>
-  <w:abstractNum w:abstractNumId="2">
+  <w:abstractNum w:abstractNumId="2" w15:restartNumberingAfterBreak="0">
     <w:nsid w:val="11FC2D97"/>
     <w:multiLevelType w:val="hybridMultilevel"/>
     <w:tmpl w:val="73E6D17A"/>
@@ -8225,7 +8314,7 @@
       </w:rPr>
     </w:lvl>
   </w:abstractNum>
-  <w:abstractNum w:abstractNumId="3">
+  <w:abstractNum w:abstractNumId="3" w15:restartNumberingAfterBreak="0">
     <w:nsid w:val="131F43A0"/>
     <w:multiLevelType w:val="hybridMultilevel"/>
     <w:tmpl w:val="678CC1C8"/>
@@ -8311,7 +8400,7 @@
       </w:pPr>
     </w:lvl>
   </w:abstractNum>
-  <w:abstractNum w:abstractNumId="4">
+  <w:abstractNum w:abstractNumId="4" w15:restartNumberingAfterBreak="0">
     <w:nsid w:val="1AA034F1"/>
     <w:multiLevelType w:val="hybridMultilevel"/>
     <w:tmpl w:val="62E68DC0"/>
@@ -8424,7 +8513,7 @@
       </w:rPr>
     </w:lvl>
   </w:abstractNum>
-  <w:abstractNum w:abstractNumId="5">
+  <w:abstractNum w:abstractNumId="5" w15:restartNumberingAfterBreak="0">
     <w:nsid w:val="1B164E7B"/>
     <w:multiLevelType w:val="multilevel"/>
     <w:tmpl w:val="0D3AEFB6"/>
@@ -8537,7 +8626,7 @@
       </w:rPr>
     </w:lvl>
   </w:abstractNum>
-  <w:abstractNum w:abstractNumId="6">
+  <w:abstractNum w:abstractNumId="6" w15:restartNumberingAfterBreak="0">
     <w:nsid w:val="1BD873A1"/>
     <w:multiLevelType w:val="hybridMultilevel"/>
     <w:tmpl w:val="4D366F70"/>
@@ -8650,7 +8739,7 @@
       </w:rPr>
     </w:lvl>
   </w:abstractNum>
-  <w:abstractNum w:abstractNumId="7">
+  <w:abstractNum w:abstractNumId="7" w15:restartNumberingAfterBreak="0">
     <w:nsid w:val="238C6237"/>
     <w:multiLevelType w:val="hybridMultilevel"/>
     <w:tmpl w:val="B65EB21E"/>
@@ -8764,7 +8853,7 @@
       </w:rPr>
     </w:lvl>
   </w:abstractNum>
-  <w:abstractNum w:abstractNumId="8">
+  <w:abstractNum w:abstractNumId="8" w15:restartNumberingAfterBreak="0">
     <w:nsid w:val="273F56A9"/>
     <w:multiLevelType w:val="hybridMultilevel"/>
     <w:tmpl w:val="C2DC150A"/>
@@ -8850,7 +8939,7 @@
       </w:pPr>
     </w:lvl>
   </w:abstractNum>
-  <w:abstractNum w:abstractNumId="9">
+  <w:abstractNum w:abstractNumId="9" w15:restartNumberingAfterBreak="0">
     <w:nsid w:val="2BA45DA4"/>
     <w:multiLevelType w:val="hybridMultilevel"/>
     <w:tmpl w:val="42B23388"/>
@@ -8963,7 +9052,7 @@
       </w:rPr>
     </w:lvl>
   </w:abstractNum>
-  <w:abstractNum w:abstractNumId="10">
+  <w:abstractNum w:abstractNumId="10" w15:restartNumberingAfterBreak="0">
     <w:nsid w:val="2CDD4C25"/>
     <w:multiLevelType w:val="hybridMultilevel"/>
     <w:tmpl w:val="D3DEA820"/>
@@ -9076,7 +9165,7 @@
       </w:rPr>
     </w:lvl>
   </w:abstractNum>
-  <w:abstractNum w:abstractNumId="11">
+  <w:abstractNum w:abstractNumId="11" w15:restartNumberingAfterBreak="0">
     <w:nsid w:val="321A557D"/>
     <w:multiLevelType w:val="hybridMultilevel"/>
     <w:tmpl w:val="EE1C6A10"/>
@@ -9189,7 +9278,7 @@
       </w:rPr>
     </w:lvl>
   </w:abstractNum>
-  <w:abstractNum w:abstractNumId="12">
+  <w:abstractNum w:abstractNumId="12" w15:restartNumberingAfterBreak="0">
     <w:nsid w:val="3273114D"/>
     <w:multiLevelType w:val="hybridMultilevel"/>
     <w:tmpl w:val="EE4CA304"/>
@@ -9302,7 +9391,7 @@
       </w:rPr>
     </w:lvl>
   </w:abstractNum>
-  <w:abstractNum w:abstractNumId="13">
+  <w:abstractNum w:abstractNumId="13" w15:restartNumberingAfterBreak="0">
     <w:nsid w:val="35A11484"/>
     <w:multiLevelType w:val="hybridMultilevel"/>
     <w:tmpl w:val="8BD2622C"/>
@@ -9415,7 +9504,7 @@
       </w:rPr>
     </w:lvl>
   </w:abstractNum>
-  <w:abstractNum w:abstractNumId="14">
+  <w:abstractNum w:abstractNumId="14" w15:restartNumberingAfterBreak="0">
     <w:nsid w:val="364248B1"/>
     <w:multiLevelType w:val="hybridMultilevel"/>
     <w:tmpl w:val="A51CB390"/>
@@ -9501,7 +9590,7 @@
       </w:pPr>
     </w:lvl>
   </w:abstractNum>
-  <w:abstractNum w:abstractNumId="15">
+  <w:abstractNum w:abstractNumId="15" w15:restartNumberingAfterBreak="0">
     <w:nsid w:val="36B32DFE"/>
     <w:multiLevelType w:val="hybridMultilevel"/>
     <w:tmpl w:val="5450D940"/>
@@ -9587,7 +9676,7 @@
       </w:pPr>
     </w:lvl>
   </w:abstractNum>
-  <w:abstractNum w:abstractNumId="16">
+  <w:abstractNum w:abstractNumId="16" w15:restartNumberingAfterBreak="0">
     <w:nsid w:val="3E5F01F9"/>
     <w:multiLevelType w:val="hybridMultilevel"/>
     <w:tmpl w:val="B300ADF2"/>
@@ -9700,7 +9789,7 @@
       </w:rPr>
     </w:lvl>
   </w:abstractNum>
-  <w:abstractNum w:abstractNumId="17">
+  <w:abstractNum w:abstractNumId="17" w15:restartNumberingAfterBreak="0">
     <w:nsid w:val="455464D4"/>
     <w:multiLevelType w:val="hybridMultilevel"/>
     <w:tmpl w:val="E89EBCAE"/>
@@ -9813,7 +9902,7 @@
       </w:rPr>
     </w:lvl>
   </w:abstractNum>
-  <w:abstractNum w:abstractNumId="18">
+  <w:abstractNum w:abstractNumId="18" w15:restartNumberingAfterBreak="0">
     <w:nsid w:val="462A6B67"/>
     <w:multiLevelType w:val="hybridMultilevel"/>
     <w:tmpl w:val="2CE236F4"/>
@@ -9899,7 +9988,7 @@
       </w:pPr>
     </w:lvl>
   </w:abstractNum>
-  <w:abstractNum w:abstractNumId="19">
+  <w:abstractNum w:abstractNumId="19" w15:restartNumberingAfterBreak="0">
     <w:nsid w:val="4846645B"/>
     <w:multiLevelType w:val="hybridMultilevel"/>
     <w:tmpl w:val="8C76EF22"/>
@@ -10012,7 +10101,7 @@
       </w:rPr>
     </w:lvl>
   </w:abstractNum>
-  <w:abstractNum w:abstractNumId="20">
+  <w:abstractNum w:abstractNumId="20" w15:restartNumberingAfterBreak="0">
     <w:nsid w:val="49352A56"/>
     <w:multiLevelType w:val="hybridMultilevel"/>
     <w:tmpl w:val="9FCE4014"/>
@@ -10125,7 +10214,7 @@
       </w:rPr>
     </w:lvl>
   </w:abstractNum>
-  <w:abstractNum w:abstractNumId="21">
+  <w:abstractNum w:abstractNumId="21" w15:restartNumberingAfterBreak="0">
     <w:nsid w:val="50603E20"/>
     <w:multiLevelType w:val="hybridMultilevel"/>
     <w:tmpl w:val="3B1AB92A"/>
@@ -10238,7 +10327,7 @@
       </w:rPr>
     </w:lvl>
   </w:abstractNum>
-  <w:abstractNum w:abstractNumId="22">
+  <w:abstractNum w:abstractNumId="22" w15:restartNumberingAfterBreak="0">
     <w:nsid w:val="579A7E84"/>
     <w:multiLevelType w:val="hybridMultilevel"/>
     <w:tmpl w:val="106A1A84"/>
@@ -10327,7 +10416,7 @@
       </w:pPr>
     </w:lvl>
   </w:abstractNum>
-  <w:abstractNum w:abstractNumId="23">
+  <w:abstractNum w:abstractNumId="23" w15:restartNumberingAfterBreak="0">
     <w:nsid w:val="58BE465D"/>
     <w:multiLevelType w:val="hybridMultilevel"/>
     <w:tmpl w:val="351CEFBE"/>
@@ -10440,7 +10529,7 @@
       </w:rPr>
     </w:lvl>
   </w:abstractNum>
-  <w:abstractNum w:abstractNumId="24">
+  <w:abstractNum w:abstractNumId="24" w15:restartNumberingAfterBreak="0">
     <w:nsid w:val="5BF4615B"/>
     <w:multiLevelType w:val="hybridMultilevel"/>
     <w:tmpl w:val="4CFA666C"/>
@@ -10553,7 +10642,7 @@
       </w:rPr>
     </w:lvl>
   </w:abstractNum>
-  <w:abstractNum w:abstractNumId="25">
+  <w:abstractNum w:abstractNumId="25" w15:restartNumberingAfterBreak="0">
     <w:nsid w:val="63992D94"/>
     <w:multiLevelType w:val="hybridMultilevel"/>
     <w:tmpl w:val="8FD44D62"/>
@@ -10666,7 +10755,7 @@
       </w:rPr>
     </w:lvl>
   </w:abstractNum>
-  <w:abstractNum w:abstractNumId="26">
+  <w:abstractNum w:abstractNumId="26" w15:restartNumberingAfterBreak="0">
     <w:nsid w:val="71952672"/>
     <w:multiLevelType w:val="hybridMultilevel"/>
     <w:tmpl w:val="26001122"/>
@@ -10779,7 +10868,7 @@
       </w:rPr>
     </w:lvl>
   </w:abstractNum>
-  <w:abstractNum w:abstractNumId="27">
+  <w:abstractNum w:abstractNumId="27" w15:restartNumberingAfterBreak="0">
     <w:nsid w:val="72056CD2"/>
     <w:multiLevelType w:val="hybridMultilevel"/>
     <w:tmpl w:val="E49002FC"/>
@@ -10892,7 +10981,7 @@
       </w:rPr>
     </w:lvl>
   </w:abstractNum>
-  <w:abstractNum w:abstractNumId="28">
+  <w:abstractNum w:abstractNumId="28" w15:restartNumberingAfterBreak="0">
     <w:nsid w:val="74A94CF6"/>
     <w:multiLevelType w:val="hybridMultilevel"/>
     <w:tmpl w:val="5B369BA0"/>
@@ -10978,7 +11067,7 @@
       </w:pPr>
     </w:lvl>
   </w:abstractNum>
-  <w:abstractNum w:abstractNumId="29">
+  <w:abstractNum w:abstractNumId="29" w15:restartNumberingAfterBreak="0">
     <w:nsid w:val="76B97BFB"/>
     <w:multiLevelType w:val="hybridMultilevel"/>
     <w:tmpl w:val="41689472"/>
@@ -11091,7 +11180,7 @@
       </w:rPr>
     </w:lvl>
   </w:abstractNum>
-  <w:abstractNum w:abstractNumId="30">
+  <w:abstractNum w:abstractNumId="30" w15:restartNumberingAfterBreak="0">
     <w:nsid w:val="778C1925"/>
     <w:multiLevelType w:val="hybridMultilevel"/>
     <w:tmpl w:val="CE72671A"/>
@@ -11203,7 +11292,7 @@
       </w:rPr>
     </w:lvl>
   </w:abstractNum>
-  <w:abstractNum w:abstractNumId="31">
+  <w:abstractNum w:abstractNumId="31" w15:restartNumberingAfterBreak="0">
     <w:nsid w:val="7AA019A2"/>
     <w:multiLevelType w:val="hybridMultilevel"/>
     <w:tmpl w:val="01E63910"/>
@@ -11316,7 +11405,7 @@
       </w:rPr>
     </w:lvl>
   </w:abstractNum>
-  <w:abstractNum w:abstractNumId="32">
+  <w:abstractNum w:abstractNumId="32" w15:restartNumberingAfterBreak="0">
     <w:nsid w:val="7D951E54"/>
     <w:multiLevelType w:val="hybridMultilevel"/>
     <w:tmpl w:val="67A6BA04"/>
@@ -11429,7 +11518,7 @@
       </w:rPr>
     </w:lvl>
   </w:abstractNum>
-  <w:abstractNum w:abstractNumId="33">
+  <w:abstractNum w:abstractNumId="33" w15:restartNumberingAfterBreak="0">
     <w:nsid w:val="7F8D080E"/>
     <w:multiLevelType w:val="hybridMultilevel"/>
     <w:tmpl w:val="4C526A38"/>
@@ -11621,7 +11710,7 @@
 </file>
 
 <file path=word/styles.xml><?xml version="1.0" encoding="utf-8"?>
-<w:styles xmlns:mc="http://schemas.openxmlformats.org/markup-compatibility/2006" xmlns:r="http://schemas.openxmlformats.org/officeDocument/2006/relationships" xmlns:w="http://schemas.openxmlformats.org/wordprocessingml/2006/main" xmlns:w14="http://schemas.microsoft.com/office/word/2010/wordml" mc:Ignorable="w14">
+<w:styles xmlns:mc="http://schemas.openxmlformats.org/markup-compatibility/2006" xmlns:r="http://schemas.openxmlformats.org/officeDocument/2006/relationships" xmlns:w="http://schemas.openxmlformats.org/wordprocessingml/2006/main" xmlns:w14="http://schemas.microsoft.com/office/word/2010/wordml" xmlns:w15="http://schemas.microsoft.com/office/word/2012/wordml" xmlns:w16cid="http://schemas.microsoft.com/office/word/2016/wordml/cid" xmlns:w16se="http://schemas.microsoft.com/office/word/2015/wordml/symex" mc:Ignorable="w14 w15 w16se w16cid">
   <w:docDefaults>
     <w:rPrDefault>
       <w:rPr>
@@ -11637,144 +11726,383 @@
       </w:pPr>
     </w:pPrDefault>
   </w:docDefaults>
-  <w:latentStyles w:defLockedState="0" w:defUIPriority="99" w:defSemiHidden="1" w:defUnhideWhenUsed="1" w:defQFormat="0" w:count="267">
-    <w:lsdException w:name="Normal" w:semiHidden="0" w:uiPriority="0" w:unhideWhenUsed="0" w:qFormat="1"/>
-    <w:lsdException w:name="heading 1" w:semiHidden="0" w:uiPriority="0" w:unhideWhenUsed="0" w:qFormat="1"/>
-    <w:lsdException w:name="heading 2" w:uiPriority="0" w:qFormat="1"/>
-    <w:lsdException w:name="heading 3" w:uiPriority="0" w:qFormat="1"/>
-    <w:lsdException w:name="heading 4" w:uiPriority="0" w:qFormat="1"/>
-    <w:lsdException w:name="heading 5" w:uiPriority="0" w:qFormat="1"/>
-    <w:lsdException w:name="heading 6" w:uiPriority="0" w:qFormat="1"/>
-    <w:lsdException w:name="heading 7" w:uiPriority="0" w:qFormat="1"/>
-    <w:lsdException w:name="heading 8" w:uiPriority="0" w:qFormat="1"/>
-    <w:lsdException w:name="heading 9" w:uiPriority="0" w:qFormat="1"/>
-    <w:lsdException w:name="toc 1" w:uiPriority="39" w:qFormat="1"/>
-    <w:lsdException w:name="toc 2" w:uiPriority="39" w:qFormat="1"/>
-    <w:lsdException w:name="toc 3" w:uiPriority="39" w:qFormat="1"/>
-    <w:lsdException w:name="toc 4" w:uiPriority="39"/>
-    <w:lsdException w:name="toc 5" w:uiPriority="39"/>
-    <w:lsdException w:name="toc 6" w:uiPriority="39"/>
-    <w:lsdException w:name="toc 7" w:uiPriority="39"/>
-    <w:lsdException w:name="toc 8" w:uiPriority="39"/>
-    <w:lsdException w:name="toc 9" w:uiPriority="39"/>
-    <w:lsdException w:name="caption" w:uiPriority="35" w:qFormat="1"/>
-    <w:lsdException w:name="Title" w:semiHidden="0" w:uiPriority="0" w:unhideWhenUsed="0" w:qFormat="1"/>
-    <w:lsdException w:name="Default Paragraph Font" w:uiPriority="1"/>
-    <w:lsdException w:name="Subtitle" w:semiHidden="0" w:uiPriority="11" w:unhideWhenUsed="0" w:qFormat="1"/>
-    <w:lsdException w:name="Strong" w:semiHidden="0" w:uiPriority="22" w:unhideWhenUsed="0" w:qFormat="1"/>
-    <w:lsdException w:name="Emphasis" w:semiHidden="0" w:uiPriority="20" w:unhideWhenUsed="0" w:qFormat="1"/>
-    <w:lsdException w:name="Table Grid" w:semiHidden="0" w:uiPriority="59" w:unhideWhenUsed="0"/>
-    <w:lsdException w:name="Placeholder Text" w:unhideWhenUsed="0"/>
-    <w:lsdException w:name="No Spacing" w:semiHidden="0" w:uiPriority="1" w:unhideWhenUsed="0" w:qFormat="1"/>
-    <w:lsdException w:name="Light Shading" w:semiHidden="0" w:uiPriority="60" w:unhideWhenUsed="0"/>
-    <w:lsdException w:name="Light List" w:semiHidden="0" w:uiPriority="61" w:unhideWhenUsed="0"/>
-    <w:lsdException w:name="Light Grid" w:semiHidden="0" w:uiPriority="62" w:unhideWhenUsed="0"/>
-    <w:lsdException w:name="Medium Shading 1" w:semiHidden="0" w:uiPriority="63" w:unhideWhenUsed="0"/>
-    <w:lsdException w:name="Medium Shading 2" w:semiHidden="0" w:uiPriority="64" w:unhideWhenUsed="0"/>
-    <w:lsdException w:name="Medium List 1" w:semiHidden="0" w:uiPriority="65" w:unhideWhenUsed="0"/>
-    <w:lsdException w:name="Medium List 2" w:semiHidden="0" w:uiPriority="66" w:unhideWhenUsed="0"/>
-    <w:lsdException w:name="Medium Grid 1" w:semiHidden="0" w:uiPriority="67" w:unhideWhenUsed="0"/>
-    <w:lsdException w:name="Medium Grid 2" w:semiHidden="0" w:uiPriority="68" w:unhideWhenUsed="0"/>
-    <w:lsdException w:name="Medium Grid 3" w:semiHidden="0" w:uiPriority="69" w:unhideWhenUsed="0"/>
-    <w:lsdException w:name="Dark List" w:semiHidden="0" w:uiPriority="70" w:unhideWhenUsed="0"/>
-    <w:lsdException w:name="Colorful Shading" w:semiHidden="0" w:uiPriority="71" w:unhideWhenUsed="0"/>
-    <w:lsdException w:name="Colorful List" w:semiHidden="0" w:uiPriority="72" w:unhideWhenUsed="0"/>
-    <w:lsdException w:name="Colorful Grid" w:semiHidden="0" w:uiPriority="73" w:unhideWhenUsed="0"/>
-    <w:lsdException w:name="Light Shading Accent 1" w:semiHidden="0" w:uiPriority="60" w:unhideWhenUsed="0"/>
-    <w:lsdException w:name="Light List Accent 1" w:semiHidden="0" w:uiPriority="61" w:unhideWhenUsed="0"/>
-    <w:lsdException w:name="Light Grid Accent 1" w:semiHidden="0" w:uiPriority="62" w:unhideWhenUsed="0"/>
-    <w:lsdException w:name="Medium Shading 1 Accent 1" w:semiHidden="0" w:uiPriority="63" w:unhideWhenUsed="0"/>
-    <w:lsdException w:name="Medium Shading 2 Accent 1" w:semiHidden="0" w:uiPriority="64" w:unhideWhenUsed="0"/>
-    <w:lsdException w:name="Medium List 1 Accent 1" w:semiHidden="0" w:uiPriority="65" w:unhideWhenUsed="0"/>
-    <w:lsdException w:name="Revision" w:unhideWhenUsed="0"/>
-    <w:lsdException w:name="List Paragraph" w:semiHidden="0" w:uiPriority="34" w:unhideWhenUsed="0" w:qFormat="1"/>
-    <w:lsdException w:name="Quote" w:semiHidden="0" w:uiPriority="29" w:unhideWhenUsed="0" w:qFormat="1"/>
-    <w:lsdException w:name="Intense Quote" w:semiHidden="0" w:uiPriority="30" w:unhideWhenUsed="0" w:qFormat="1"/>
-    <w:lsdException w:name="Medium List 2 Accent 1" w:semiHidden="0" w:uiPriority="66" w:unhideWhenUsed="0"/>
-    <w:lsdException w:name="Medium Grid 1 Accent 1" w:semiHidden="0" w:uiPriority="67" w:unhideWhenUsed="0"/>
-    <w:lsdException w:name="Medium Grid 2 Accent 1" w:semiHidden="0" w:uiPriority="68" w:unhideWhenUsed="0"/>
-    <w:lsdException w:name="Medium Grid 3 Accent 1" w:semiHidden="0" w:uiPriority="69" w:unhideWhenUsed="0"/>
-    <w:lsdException w:name="Dark List Accent 1" w:semiHidden="0" w:uiPriority="70" w:unhideWhenUsed="0"/>
-    <w:lsdException w:name="Colorful Shading Accent 1" w:semiHidden="0" w:uiPriority="71" w:unhideWhenUsed="0"/>
-    <w:lsdException w:name="Colorful List Accent 1" w:semiHidden="0" w:uiPriority="72" w:unhideWhenUsed="0"/>
-    <w:lsdException w:name="Colorful Grid Accent 1" w:semiHidden="0" w:uiPriority="73" w:unhideWhenUsed="0"/>
-    <w:lsdException w:name="Light Shading Accent 2" w:semiHidden="0" w:uiPriority="60" w:unhideWhenUsed="0"/>
-    <w:lsdException w:name="Light List Accent 2" w:semiHidden="0" w:uiPriority="61" w:unhideWhenUsed="0"/>
-    <w:lsdException w:name="Light Grid Accent 2" w:semiHidden="0" w:uiPriority="62" w:unhideWhenUsed="0"/>
-    <w:lsdException w:name="Medium Shading 1 Accent 2" w:semiHidden="0" w:uiPriority="63" w:unhideWhenUsed="0"/>
-    <w:lsdException w:name="Medium Shading 2 Accent 2" w:semiHidden="0" w:uiPriority="64" w:unhideWhenUsed="0"/>
-    <w:lsdException w:name="Medium List 1 Accent 2" w:semiHidden="0" w:uiPriority="65" w:unhideWhenUsed="0"/>
-    <w:lsdException w:name="Medium List 2 Accent 2" w:semiHidden="0" w:uiPriority="66" w:unhideWhenUsed="0"/>
-    <w:lsdException w:name="Medium Grid 1 Accent 2" w:semiHidden="0" w:uiPriority="67" w:unhideWhenUsed="0"/>
-    <w:lsdException w:name="Medium Grid 2 Accent 2" w:semiHidden="0" w:uiPriority="68" w:unhideWhenUsed="0"/>
-    <w:lsdException w:name="Medium Grid 3 Accent 2" w:semiHidden="0" w:uiPriority="69" w:unhideWhenUsed="0"/>
-    <w:lsdException w:name="Dark List Accent 2" w:semiHidden="0" w:uiPriority="70" w:unhideWhenUsed="0"/>
-    <w:lsdException w:name="Colorful Shading Accent 2" w:semiHidden="0" w:uiPriority="71" w:unhideWhenUsed="0"/>
-    <w:lsdException w:name="Colorful List Accent 2" w:semiHidden="0" w:uiPriority="72" w:unhideWhenUsed="0"/>
-    <w:lsdException w:name="Colorful Grid Accent 2" w:semiHidden="0" w:uiPriority="73" w:unhideWhenUsed="0"/>
-    <w:lsdException w:name="Light Shading Accent 3" w:semiHidden="0" w:uiPriority="60" w:unhideWhenUsed="0"/>
-    <w:lsdException w:name="Light List Accent 3" w:semiHidden="0" w:uiPriority="61" w:unhideWhenUsed="0"/>
-    <w:lsdException w:name="Light Grid Accent 3" w:semiHidden="0" w:uiPriority="62" w:unhideWhenUsed="0"/>
-    <w:lsdException w:name="Medium Shading 1 Accent 3" w:semiHidden="0" w:uiPriority="63" w:unhideWhenUsed="0"/>
-    <w:lsdException w:name="Medium Shading 2 Accent 3" w:semiHidden="0" w:uiPriority="64" w:unhideWhenUsed="0"/>
-    <w:lsdException w:name="Medium List 1 Accent 3" w:semiHidden="0" w:uiPriority="65" w:unhideWhenUsed="0"/>
-    <w:lsdException w:name="Medium List 2 Accent 3" w:semiHidden="0" w:uiPriority="66" w:unhideWhenUsed="0"/>
-    <w:lsdException w:name="Medium Grid 1 Accent 3" w:semiHidden="0" w:uiPriority="67" w:unhideWhenUsed="0"/>
-    <w:lsdException w:name="Medium Grid 2 Accent 3" w:semiHidden="0" w:uiPriority="68" w:unhideWhenUsed="0"/>
-    <w:lsdException w:name="Medium Grid 3 Accent 3" w:semiHidden="0" w:uiPriority="69" w:unhideWhenUsed="0"/>
-    <w:lsdException w:name="Dark List Accent 3" w:semiHidden="0" w:uiPriority="70" w:unhideWhenUsed="0"/>
-    <w:lsdException w:name="Colorful Shading Accent 3" w:semiHidden="0" w:uiPriority="71" w:unhideWhenUsed="0"/>
-    <w:lsdException w:name="Colorful List Accent 3" w:semiHidden="0" w:uiPriority="72" w:unhideWhenUsed="0"/>
-    <w:lsdException w:name="Colorful Grid Accent 3" w:semiHidden="0" w:uiPriority="73" w:unhideWhenUsed="0"/>
-    <w:lsdException w:name="Light Shading Accent 4" w:semiHidden="0" w:uiPriority="60" w:unhideWhenUsed="0"/>
-    <w:lsdException w:name="Light List Accent 4" w:semiHidden="0" w:uiPriority="61" w:unhideWhenUsed="0"/>
-    <w:lsdException w:name="Light Grid Accent 4" w:semiHidden="0" w:uiPriority="62" w:unhideWhenUsed="0"/>
-    <w:lsdException w:name="Medium Shading 1 Accent 4" w:semiHidden="0" w:uiPriority="63" w:unhideWhenUsed="0"/>
-    <w:lsdException w:name="Medium Shading 2 Accent 4" w:semiHidden="0" w:uiPriority="64" w:unhideWhenUsed="0"/>
-    <w:lsdException w:name="Medium List 1 Accent 4" w:semiHidden="0" w:uiPriority="65" w:unhideWhenUsed="0"/>
-    <w:lsdException w:name="Medium List 2 Accent 4" w:semiHidden="0" w:uiPriority="66" w:unhideWhenUsed="0"/>
-    <w:lsdException w:name="Medium Grid 1 Accent 4" w:semiHidden="0" w:uiPriority="67" w:unhideWhenUsed="0"/>
-    <w:lsdException w:name="Medium Grid 2 Accent 4" w:semiHidden="0" w:uiPriority="68" w:unhideWhenUsed="0"/>
-    <w:lsdException w:name="Medium Grid 3 Accent 4" w:semiHidden="0" w:uiPriority="69" w:unhideWhenUsed="0"/>
-    <w:lsdException w:name="Dark List Accent 4" w:semiHidden="0" w:uiPriority="70" w:unhideWhenUsed="0"/>
-    <w:lsdException w:name="Colorful Shading Accent 4" w:semiHidden="0" w:uiPriority="71" w:unhideWhenUsed="0"/>
-    <w:lsdException w:name="Colorful List Accent 4" w:semiHidden="0" w:uiPriority="72" w:unhideWhenUsed="0"/>
-    <w:lsdException w:name="Colorful Grid Accent 4" w:semiHidden="0" w:uiPriority="73" w:unhideWhenUsed="0"/>
-    <w:lsdException w:name="Light Shading Accent 5" w:semiHidden="0" w:uiPriority="60" w:unhideWhenUsed="0"/>
-    <w:lsdException w:name="Light List Accent 5" w:semiHidden="0" w:uiPriority="61" w:unhideWhenUsed="0"/>
-    <w:lsdException w:name="Light Grid Accent 5" w:semiHidden="0" w:uiPriority="62" w:unhideWhenUsed="0"/>
-    <w:lsdException w:name="Medium Shading 1 Accent 5" w:semiHidden="0" w:uiPriority="63" w:unhideWhenUsed="0"/>
-    <w:lsdException w:name="Medium Shading 2 Accent 5" w:semiHidden="0" w:uiPriority="64" w:unhideWhenUsed="0"/>
-    <w:lsdException w:name="Medium List 1 Accent 5" w:semiHidden="0" w:uiPriority="65" w:unhideWhenUsed="0"/>
-    <w:lsdException w:name="Medium List 2 Accent 5" w:semiHidden="0" w:uiPriority="66" w:unhideWhenUsed="0"/>
-    <w:lsdException w:name="Medium Grid 1 Accent 5" w:semiHidden="0" w:uiPriority="67" w:unhideWhenUsed="0"/>
-    <w:lsdException w:name="Medium Grid 2 Accent 5" w:semiHidden="0" w:uiPriority="68" w:unhideWhenUsed="0"/>
-    <w:lsdException w:name="Medium Grid 3 Accent 5" w:semiHidden="0" w:uiPriority="69" w:unhideWhenUsed="0"/>
-    <w:lsdException w:name="Dark List Accent 5" w:semiHidden="0" w:uiPriority="70" w:unhideWhenUsed="0"/>
-    <w:lsdException w:name="Colorful Shading Accent 5" w:semiHidden="0" w:uiPriority="71" w:unhideWhenUsed="0"/>
-    <w:lsdException w:name="Colorful List Accent 5" w:semiHidden="0" w:uiPriority="72" w:unhideWhenUsed="0"/>
-    <w:lsdException w:name="Colorful Grid Accent 5" w:semiHidden="0" w:uiPriority="73" w:unhideWhenUsed="0"/>
-    <w:lsdException w:name="Light Shading Accent 6" w:semiHidden="0" w:uiPriority="60" w:unhideWhenUsed="0"/>
-    <w:lsdException w:name="Light List Accent 6" w:semiHidden="0" w:uiPriority="61" w:unhideWhenUsed="0"/>
-    <w:lsdException w:name="Light Grid Accent 6" w:semiHidden="0" w:uiPriority="62" w:unhideWhenUsed="0"/>
-    <w:lsdException w:name="Medium Shading 1 Accent 6" w:semiHidden="0" w:uiPriority="63" w:unhideWhenUsed="0"/>
-    <w:lsdException w:name="Medium Shading 2 Accent 6" w:semiHidden="0" w:uiPriority="64" w:unhideWhenUsed="0"/>
-    <w:lsdException w:name="Medium List 1 Accent 6" w:semiHidden="0" w:uiPriority="65" w:unhideWhenUsed="0"/>
-    <w:lsdException w:name="Medium List 2 Accent 6" w:semiHidden="0" w:uiPriority="66" w:unhideWhenUsed="0"/>
-    <w:lsdException w:name="Medium Grid 1 Accent 6" w:semiHidden="0" w:uiPriority="67" w:unhideWhenUsed="0"/>
-    <w:lsdException w:name="Medium Grid 2 Accent 6" w:semiHidden="0" w:uiPriority="68" w:unhideWhenUsed="0"/>
-    <w:lsdException w:name="Medium Grid 3 Accent 6" w:semiHidden="0" w:uiPriority="69" w:unhideWhenUsed="0"/>
-    <w:lsdException w:name="Dark List Accent 6" w:semiHidden="0" w:uiPriority="70" w:unhideWhenUsed="0"/>
-    <w:lsdException w:name="Colorful Shading Accent 6" w:semiHidden="0" w:uiPriority="71" w:unhideWhenUsed="0"/>
-    <w:lsdException w:name="Colorful List Accent 6" w:semiHidden="0" w:uiPriority="72" w:unhideWhenUsed="0"/>
-    <w:lsdException w:name="Colorful Grid Accent 6" w:semiHidden="0" w:uiPriority="73" w:unhideWhenUsed="0"/>
-    <w:lsdException w:name="Subtle Emphasis" w:semiHidden="0" w:uiPriority="19" w:unhideWhenUsed="0" w:qFormat="1"/>
-    <w:lsdException w:name="Intense Emphasis" w:semiHidden="0" w:uiPriority="21" w:unhideWhenUsed="0" w:qFormat="1"/>
-    <w:lsdException w:name="Subtle Reference" w:semiHidden="0" w:uiPriority="31" w:unhideWhenUsed="0" w:qFormat="1"/>
-    <w:lsdException w:name="Intense Reference" w:semiHidden="0" w:uiPriority="32" w:unhideWhenUsed="0" w:qFormat="1"/>
-    <w:lsdException w:name="Book Title" w:semiHidden="0" w:uiPriority="33" w:unhideWhenUsed="0" w:qFormat="1"/>
-    <w:lsdException w:name="Bibliography" w:uiPriority="37"/>
-    <w:lsdException w:name="TOC Heading" w:uiPriority="39" w:qFormat="1"/>
+  <w:latentStyles w:defLockedState="0" w:defUIPriority="99" w:defSemiHidden="0" w:defUnhideWhenUsed="0" w:defQFormat="0" w:count="376">
+    <w:lsdException w:name="Normal" w:uiPriority="0" w:qFormat="1"/>
+    <w:lsdException w:name="heading 1" w:uiPriority="0" w:qFormat="1"/>
+    <w:lsdException w:name="heading 2" w:semiHidden="1" w:uiPriority="0" w:unhideWhenUsed="1" w:qFormat="1"/>
+    <w:lsdException w:name="heading 3" w:semiHidden="1" w:uiPriority="0" w:unhideWhenUsed="1" w:qFormat="1"/>
+    <w:lsdException w:name="heading 4" w:semiHidden="1" w:uiPriority="0" w:unhideWhenUsed="1" w:qFormat="1"/>
+    <w:lsdException w:name="heading 5" w:semiHidden="1" w:uiPriority="0" w:unhideWhenUsed="1" w:qFormat="1"/>
+    <w:lsdException w:name="heading 6" w:semiHidden="1" w:uiPriority="0" w:unhideWhenUsed="1" w:qFormat="1"/>
+    <w:lsdException w:name="heading 7" w:semiHidden="1" w:uiPriority="0" w:unhideWhenUsed="1" w:qFormat="1"/>
+    <w:lsdException w:name="heading 8" w:semiHidden="1" w:uiPriority="0" w:unhideWhenUsed="1" w:qFormat="1"/>
+    <w:lsdException w:name="heading 9" w:semiHidden="1" w:uiPriority="0" w:unhideWhenUsed="1" w:qFormat="1"/>
+    <w:lsdException w:name="index 1" w:semiHidden="1" w:unhideWhenUsed="1"/>
+    <w:lsdException w:name="index 2" w:semiHidden="1" w:unhideWhenUsed="1"/>
+    <w:lsdException w:name="index 3" w:semiHidden="1" w:unhideWhenUsed="1"/>
+    <w:lsdException w:name="index 4" w:semiHidden="1" w:unhideWhenUsed="1"/>
+    <w:lsdException w:name="index 5" w:semiHidden="1" w:unhideWhenUsed="1"/>
+    <w:lsdException w:name="index 6" w:semiHidden="1" w:unhideWhenUsed="1"/>
+    <w:lsdException w:name="index 7" w:semiHidden="1" w:unhideWhenUsed="1"/>
+    <w:lsdException w:name="index 8" w:semiHidden="1" w:unhideWhenUsed="1"/>
+    <w:lsdException w:name="index 9" w:semiHidden="1" w:unhideWhenUsed="1"/>
+    <w:lsdException w:name="toc 1" w:semiHidden="1" w:uiPriority="39" w:unhideWhenUsed="1" w:qFormat="1"/>
+    <w:lsdException w:name="toc 2" w:semiHidden="1" w:uiPriority="39" w:unhideWhenUsed="1" w:qFormat="1"/>
+    <w:lsdException w:name="toc 3" w:semiHidden="1" w:uiPriority="39" w:unhideWhenUsed="1" w:qFormat="1"/>
+    <w:lsdException w:name="toc 4" w:semiHidden="1" w:uiPriority="39" w:unhideWhenUsed="1"/>
+    <w:lsdException w:name="toc 5" w:semiHidden="1" w:uiPriority="39" w:unhideWhenUsed="1"/>
+    <w:lsdException w:name="toc 6" w:semiHidden="1" w:uiPriority="39" w:unhideWhenUsed="1"/>
+    <w:lsdException w:name="toc 7" w:semiHidden="1" w:uiPriority="39" w:unhideWhenUsed="1"/>
+    <w:lsdException w:name="toc 8" w:semiHidden="1" w:uiPriority="39" w:unhideWhenUsed="1"/>
+    <w:lsdException w:name="toc 9" w:semiHidden="1" w:uiPriority="39" w:unhideWhenUsed="1"/>
+    <w:lsdException w:name="Normal Indent" w:semiHidden="1" w:unhideWhenUsed="1"/>
+    <w:lsdException w:name="footnote text" w:semiHidden="1" w:unhideWhenUsed="1"/>
+    <w:lsdException w:name="annotation text" w:semiHidden="1" w:unhideWhenUsed="1"/>
+    <w:lsdException w:name="header" w:semiHidden="1" w:unhideWhenUsed="1"/>
+    <w:lsdException w:name="footer" w:semiHidden="1" w:unhideWhenUsed="1"/>
+    <w:lsdException w:name="index heading" w:semiHidden="1" w:unhideWhenUsed="1"/>
+    <w:lsdException w:name="caption" w:semiHidden="1" w:uiPriority="35" w:unhideWhenUsed="1" w:qFormat="1"/>
+    <w:lsdException w:name="table of figures" w:semiHidden="1" w:unhideWhenUsed="1"/>
+    <w:lsdException w:name="envelope address" w:semiHidden="1" w:unhideWhenUsed="1"/>
+    <w:lsdException w:name="envelope return" w:semiHidden="1" w:unhideWhenUsed="1"/>
+    <w:lsdException w:name="footnote reference" w:semiHidden="1" w:unhideWhenUsed="1"/>
+    <w:lsdException w:name="annotation reference" w:semiHidden="1" w:unhideWhenUsed="1"/>
+    <w:lsdException w:name="line number" w:semiHidden="1" w:unhideWhenUsed="1"/>
+    <w:lsdException w:name="page number" w:semiHidden="1" w:unhideWhenUsed="1"/>
+    <w:lsdException w:name="endnote reference" w:semiHidden="1" w:unhideWhenUsed="1"/>
+    <w:lsdException w:name="endnote text" w:semiHidden="1" w:unhideWhenUsed="1"/>
+    <w:lsdException w:name="table of authorities" w:semiHidden="1" w:unhideWhenUsed="1"/>
+    <w:lsdException w:name="macro" w:semiHidden="1" w:unhideWhenUsed="1"/>
+    <w:lsdException w:name="toa heading" w:semiHidden="1" w:unhideWhenUsed="1"/>
+    <w:lsdException w:name="List" w:semiHidden="1" w:unhideWhenUsed="1"/>
+    <w:lsdException w:name="List Bullet" w:semiHidden="1" w:unhideWhenUsed="1"/>
+    <w:lsdException w:name="List Number" w:semiHidden="1" w:unhideWhenUsed="1"/>
+    <w:lsdException w:name="List 2" w:semiHidden="1" w:unhideWhenUsed="1"/>
+    <w:lsdException w:name="List 3" w:semiHidden="1" w:unhideWhenUsed="1"/>
+    <w:lsdException w:name="List 4" w:semiHidden="1" w:unhideWhenUsed="1"/>
+    <w:lsdException w:name="List 5" w:semiHidden="1" w:unhideWhenUsed="1"/>
+    <w:lsdException w:name="List Bullet 2" w:semiHidden="1" w:unhideWhenUsed="1"/>
+    <w:lsdException w:name="List Bullet 3" w:semiHidden="1" w:unhideWhenUsed="1"/>
+    <w:lsdException w:name="List Bullet 4" w:semiHidden="1" w:unhideWhenUsed="1"/>
+    <w:lsdException w:name="List Bullet 5" w:semiHidden="1" w:unhideWhenUsed="1"/>
+    <w:lsdException w:name="List Number 2" w:semiHidden="1" w:unhideWhenUsed="1"/>
+    <w:lsdException w:name="List Number 3" w:semiHidden="1" w:unhideWhenUsed="1"/>
+    <w:lsdException w:name="List Number 4" w:semiHidden="1" w:unhideWhenUsed="1"/>
+    <w:lsdException w:name="List Number 5" w:semiHidden="1" w:unhideWhenUsed="1"/>
+    <w:lsdException w:name="Title" w:uiPriority="0" w:qFormat="1"/>
+    <w:lsdException w:name="Closing" w:semiHidden="1" w:unhideWhenUsed="1"/>
+    <w:lsdException w:name="Signature" w:semiHidden="1" w:unhideWhenUsed="1"/>
+    <w:lsdException w:name="Default Paragraph Font" w:semiHidden="1" w:uiPriority="1" w:unhideWhenUsed="1"/>
+    <w:lsdException w:name="Body Text" w:semiHidden="1" w:unhideWhenUsed="1"/>
+    <w:lsdException w:name="Body Text Indent" w:semiHidden="1" w:unhideWhenUsed="1"/>
+    <w:lsdException w:name="List Continue" w:semiHidden="1" w:unhideWhenUsed="1"/>
+    <w:lsdException w:name="List Continue 2" w:semiHidden="1" w:unhideWhenUsed="1"/>
+    <w:lsdException w:name="List Continue 3" w:semiHidden="1" w:unhideWhenUsed="1"/>
+    <w:lsdException w:name="List Continue 4" w:semiHidden="1" w:unhideWhenUsed="1"/>
+    <w:lsdException w:name="List Continue 5" w:semiHidden="1" w:unhideWhenUsed="1"/>
+    <w:lsdException w:name="Message Header" w:semiHidden="1" w:unhideWhenUsed="1"/>
+    <w:lsdException w:name="Subtitle" w:uiPriority="11" w:qFormat="1"/>
+    <w:lsdException w:name="Salutation" w:semiHidden="1" w:unhideWhenUsed="1"/>
+    <w:lsdException w:name="Date" w:semiHidden="1" w:unhideWhenUsed="1"/>
+    <w:lsdException w:name="Body Text First Indent" w:semiHidden="1" w:unhideWhenUsed="1"/>
+    <w:lsdException w:name="Body Text First Indent 2" w:semiHidden="1" w:unhideWhenUsed="1"/>
+    <w:lsdException w:name="Note Heading" w:semiHidden="1" w:unhideWhenUsed="1"/>
+    <w:lsdException w:name="Body Text 2" w:semiHidden="1" w:unhideWhenUsed="1"/>
+    <w:lsdException w:name="Body Text 3" w:semiHidden="1" w:unhideWhenUsed="1"/>
+    <w:lsdException w:name="Body Text Indent 2" w:semiHidden="1" w:unhideWhenUsed="1"/>
+    <w:lsdException w:name="Body Text Indent 3" w:semiHidden="1" w:unhideWhenUsed="1"/>
+    <w:lsdException w:name="Block Text" w:semiHidden="1" w:unhideWhenUsed="1"/>
+    <w:lsdException w:name="Hyperlink" w:semiHidden="1" w:unhideWhenUsed="1"/>
+    <w:lsdException w:name="FollowedHyperlink" w:semiHidden="1" w:unhideWhenUsed="1"/>
+    <w:lsdException w:name="Strong" w:uiPriority="22" w:qFormat="1"/>
+    <w:lsdException w:name="Emphasis" w:uiPriority="20" w:qFormat="1"/>
+    <w:lsdException w:name="Document Map" w:semiHidden="1" w:unhideWhenUsed="1"/>
+    <w:lsdException w:name="Plain Text" w:semiHidden="1" w:unhideWhenUsed="1"/>
+    <w:lsdException w:name="E-mail Signature" w:semiHidden="1" w:unhideWhenUsed="1"/>
+    <w:lsdException w:name="HTML Top of Form" w:semiHidden="1" w:unhideWhenUsed="1"/>
+    <w:lsdException w:name="HTML Bottom of Form" w:semiHidden="1" w:unhideWhenUsed="1"/>
+    <w:lsdException w:name="Normal (Web)" w:semiHidden="1" w:unhideWhenUsed="1"/>
+    <w:lsdException w:name="HTML Acronym" w:semiHidden="1" w:unhideWhenUsed="1"/>
+    <w:lsdException w:name="HTML Address" w:semiHidden="1" w:unhideWhenUsed="1"/>
+    <w:lsdException w:name="HTML Cite" w:semiHidden="1" w:unhideWhenUsed="1"/>
+    <w:lsdException w:name="HTML Code" w:semiHidden="1" w:unhideWhenUsed="1"/>
+    <w:lsdException w:name="HTML Definition" w:semiHidden="1" w:unhideWhenUsed="1"/>
+    <w:lsdException w:name="HTML Keyboard" w:semiHidden="1" w:unhideWhenUsed="1"/>
+    <w:lsdException w:name="HTML Preformatted" w:semiHidden="1" w:unhideWhenUsed="1"/>
+    <w:lsdException w:name="HTML Sample" w:semiHidden="1" w:unhideWhenUsed="1"/>
+    <w:lsdException w:name="HTML Typewriter" w:semiHidden="1" w:unhideWhenUsed="1"/>
+    <w:lsdException w:name="HTML Variable" w:semiHidden="1" w:unhideWhenUsed="1"/>
+    <w:lsdException w:name="Normal Table" w:semiHidden="1" w:unhideWhenUsed="1"/>
+    <w:lsdException w:name="annotation subject" w:semiHidden="1" w:unhideWhenUsed="1"/>
+    <w:lsdException w:name="No List" w:semiHidden="1" w:unhideWhenUsed="1"/>
+    <w:lsdException w:name="Outline List 1" w:semiHidden="1" w:unhideWhenUsed="1"/>
+    <w:lsdException w:name="Outline List 2" w:semiHidden="1" w:unhideWhenUsed="1"/>
+    <w:lsdException w:name="Outline List 3" w:semiHidden="1" w:unhideWhenUsed="1"/>
+    <w:lsdException w:name="Table Simple 1" w:semiHidden="1" w:unhideWhenUsed="1"/>
+    <w:lsdException w:name="Table Simple 2" w:semiHidden="1" w:unhideWhenUsed="1"/>
+    <w:lsdException w:name="Table Simple 3" w:semiHidden="1" w:unhideWhenUsed="1"/>
+    <w:lsdException w:name="Table Classic 1" w:semiHidden="1" w:unhideWhenUsed="1"/>
+    <w:lsdException w:name="Table Classic 2" w:semiHidden="1" w:unhideWhenUsed="1"/>
+    <w:lsdException w:name="Table Classic 3" w:semiHidden="1" w:unhideWhenUsed="1"/>
+    <w:lsdException w:name="Table Classic 4" w:semiHidden="1" w:unhideWhenUsed="1"/>
+    <w:lsdException w:name="Table Colorful 1" w:semiHidden="1" w:unhideWhenUsed="1"/>
+    <w:lsdException w:name="Table Colorful 2" w:semiHidden="1" w:unhideWhenUsed="1"/>
+    <w:lsdException w:name="Table Colorful 3" w:semiHidden="1" w:unhideWhenUsed="1"/>
+    <w:lsdException w:name="Table Columns 1" w:semiHidden="1" w:unhideWhenUsed="1"/>
+    <w:lsdException w:name="Table Columns 2" w:semiHidden="1" w:unhideWhenUsed="1"/>
+    <w:lsdException w:name="Table Columns 3" w:semiHidden="1" w:unhideWhenUsed="1"/>
+    <w:lsdException w:name="Table Columns 4" w:semiHidden="1" w:unhideWhenUsed="1"/>
+    <w:lsdException w:name="Table Columns 5" w:semiHidden="1" w:unhideWhenUsed="1"/>
+    <w:lsdException w:name="Table Grid 1" w:semiHidden="1" w:unhideWhenUsed="1"/>
+    <w:lsdException w:name="Table Grid 2" w:semiHidden="1" w:unhideWhenUsed="1"/>
+    <w:lsdException w:name="Table Grid 3" w:semiHidden="1" w:unhideWhenUsed="1"/>
+    <w:lsdException w:name="Table Grid 4" w:semiHidden="1" w:unhideWhenUsed="1"/>
+    <w:lsdException w:name="Table Grid 5" w:semiHidden="1" w:unhideWhenUsed="1"/>
+    <w:lsdException w:name="Table Grid 6" w:semiHidden="1" w:unhideWhenUsed="1"/>
+    <w:lsdException w:name="Table Grid 7" w:semiHidden="1" w:unhideWhenUsed="1"/>
+    <w:lsdException w:name="Table Grid 8" w:semiHidden="1" w:unhideWhenUsed="1"/>
+    <w:lsdException w:name="Table List 1" w:semiHidden="1" w:unhideWhenUsed="1"/>
+    <w:lsdException w:name="Table List 2" w:semiHidden="1" w:unhideWhenUsed="1"/>
+    <w:lsdException w:name="Table List 3" w:semiHidden="1" w:unhideWhenUsed="1"/>
+    <w:lsdException w:name="Table List 4" w:semiHidden="1" w:unhideWhenUsed="1"/>
+    <w:lsdException w:name="Table List 5" w:semiHidden="1" w:unhideWhenUsed="1"/>
+    <w:lsdException w:name="Table List 6" w:semiHidden="1" w:unhideWhenUsed="1"/>
+    <w:lsdException w:name="Table List 7" w:semiHidden="1" w:unhideWhenUsed="1"/>
+    <w:lsdException w:name="Table List 8" w:semiHidden="1" w:unhideWhenUsed="1"/>
+    <w:lsdException w:name="Table 3D effects 1" w:semiHidden="1" w:unhideWhenUsed="1"/>
+    <w:lsdException w:name="Table 3D effects 2" w:semiHidden="1" w:unhideWhenUsed="1"/>
+    <w:lsdException w:name="Table 3D effects 3" w:semiHidden="1" w:unhideWhenUsed="1"/>
+    <w:lsdException w:name="Table Contemporary" w:semiHidden="1" w:unhideWhenUsed="1"/>
+    <w:lsdException w:name="Table Elegant" w:semiHidden="1" w:unhideWhenUsed="1"/>
+    <w:lsdException w:name="Table Professional" w:semiHidden="1" w:unhideWhenUsed="1"/>
+    <w:lsdException w:name="Table Subtle 1" w:semiHidden="1" w:unhideWhenUsed="1"/>
+    <w:lsdException w:name="Table Subtle 2" w:semiHidden="1" w:unhideWhenUsed="1"/>
+    <w:lsdException w:name="Table Web 1" w:semiHidden="1" w:unhideWhenUsed="1"/>
+    <w:lsdException w:name="Table Web 2" w:semiHidden="1" w:unhideWhenUsed="1"/>
+    <w:lsdException w:name="Table Web 3" w:semiHidden="1" w:unhideWhenUsed="1"/>
+    <w:lsdException w:name="Balloon Text" w:semiHidden="1" w:unhideWhenUsed="1"/>
+    <w:lsdException w:name="Table Grid" w:semiHidden="1" w:uiPriority="59" w:unhideWhenUsed="1"/>
+    <w:lsdException w:name="Table Theme" w:semiHidden="1" w:unhideWhenUsed="1"/>
+    <w:lsdException w:name="Placeholder Text" w:semiHidden="1"/>
+    <w:lsdException w:name="No Spacing" w:uiPriority="1" w:qFormat="1"/>
+    <w:lsdException w:name="Light Shading" w:uiPriority="60"/>
+    <w:lsdException w:name="Light List" w:uiPriority="61"/>
+    <w:lsdException w:name="Light Grid" w:uiPriority="62"/>
+    <w:lsdException w:name="Medium Shading 1" w:uiPriority="63"/>
+    <w:lsdException w:name="Medium Shading 2" w:uiPriority="64"/>
+    <w:lsdException w:name="Medium List 1" w:uiPriority="65"/>
+    <w:lsdException w:name="Medium List 2" w:uiPriority="66"/>
+    <w:lsdException w:name="Medium Grid 1" w:uiPriority="67"/>
+    <w:lsdException w:name="Medium Grid 2" w:uiPriority="68"/>
+    <w:lsdException w:name="Medium Grid 3" w:uiPriority="69"/>
+    <w:lsdException w:name="Dark List" w:uiPriority="70"/>
+    <w:lsdException w:name="Colorful Shading" w:uiPriority="71"/>
+    <w:lsdException w:name="Colorful List" w:uiPriority="72"/>
+    <w:lsdException w:name="Colorful Grid" w:uiPriority="73"/>
+    <w:lsdException w:name="Light Shading Accent 1" w:uiPriority="60"/>
+    <w:lsdException w:name="Light List Accent 1" w:uiPriority="61"/>
+    <w:lsdException w:name="Light Grid Accent 1" w:uiPriority="62"/>
+    <w:lsdException w:name="Medium Shading 1 Accent 1" w:uiPriority="63"/>
+    <w:lsdException w:name="Medium Shading 2 Accent 1" w:uiPriority="64"/>
+    <w:lsdException w:name="Medium List 1 Accent 1" w:uiPriority="65"/>
+    <w:lsdException w:name="Revision" w:semiHidden="1"/>
+    <w:lsdException w:name="List Paragraph" w:uiPriority="34" w:qFormat="1"/>
+    <w:lsdException w:name="Quote" w:uiPriority="29" w:qFormat="1"/>
+    <w:lsdException w:name="Intense Quote" w:uiPriority="30" w:qFormat="1"/>
+    <w:lsdException w:name="Medium List 2 Accent 1" w:uiPriority="66"/>
+    <w:lsdException w:name="Medium Grid 1 Accent 1" w:uiPriority="67"/>
+    <w:lsdException w:name="Medium Grid 2 Accent 1" w:uiPriority="68"/>
+    <w:lsdException w:name="Medium Grid 3 Accent 1" w:uiPriority="69"/>
+    <w:lsdException w:name="Dark List Accent 1" w:uiPriority="70"/>
+    <w:lsdException w:name="Colorful Shading Accent 1" w:uiPriority="71"/>
+    <w:lsdException w:name="Colorful List Accent 1" w:uiPriority="72"/>
+    <w:lsdException w:name="Colorful Grid Accent 1" w:uiPriority="73"/>
+    <w:lsdException w:name="Light Shading Accent 2" w:uiPriority="60"/>
+    <w:lsdException w:name="Light List Accent 2" w:uiPriority="61"/>
+    <w:lsdException w:name="Light Grid Accent 2" w:uiPriority="62"/>
+    <w:lsdException w:name="Medium Shading 1 Accent 2" w:uiPriority="63"/>
+    <w:lsdException w:name="Medium Shading 2 Accent 2" w:uiPriority="64"/>
+    <w:lsdException w:name="Medium List 1 Accent 2" w:uiPriority="65"/>
+    <w:lsdException w:name="Medium List 2 Accent 2" w:uiPriority="66"/>
+    <w:lsdException w:name="Medium Grid 1 Accent 2" w:uiPriority="67"/>
+    <w:lsdException w:name="Medium Grid 2 Accent 2" w:uiPriority="68"/>
+    <w:lsdException w:name="Medium Grid 3 Accent 2" w:uiPriority="69"/>
+    <w:lsdException w:name="Dark List Accent 2" w:uiPriority="70"/>
+    <w:lsdException w:name="Colorful Shading Accent 2" w:uiPriority="71"/>
+    <w:lsdException w:name="Colorful List Accent 2" w:uiPriority="72"/>
+    <w:lsdException w:name="Colorful Grid Accent 2" w:uiPriority="73"/>
+    <w:lsdException w:name="Light Shading Accent 3" w:uiPriority="60"/>
+    <w:lsdException w:name="Light List Accent 3" w:uiPriority="61"/>
+    <w:lsdException w:name="Light Grid Accent 3" w:uiPriority="62"/>
+    <w:lsdException w:name="Medium Shading 1 Accent 3" w:uiPriority="63"/>
+    <w:lsdException w:name="Medium Shading 2 Accent 3" w:uiPriority="64"/>
+    <w:lsdException w:name="Medium List 1 Accent 3" w:uiPriority="65"/>
+    <w:lsdException w:name="Medium List 2 Accent 3" w:uiPriority="66"/>
+    <w:lsdException w:name="Medium Grid 1 Accent 3" w:uiPriority="67"/>
+    <w:lsdException w:name="Medium Grid 2 Accent 3" w:uiPriority="68"/>
+    <w:lsdException w:name="Medium Grid 3 Accent 3" w:uiPriority="69"/>
+    <w:lsdException w:name="Dark List Accent 3" w:uiPriority="70"/>
+    <w:lsdException w:name="Colorful Shading Accent 3" w:uiPriority="71"/>
+    <w:lsdException w:name="Colorful List Accent 3" w:uiPriority="72"/>
+    <w:lsdException w:name="Colorful Grid Accent 3" w:uiPriority="73"/>
+    <w:lsdException w:name="Light Shading Accent 4" w:uiPriority="60"/>
+    <w:lsdException w:name="Light List Accent 4" w:uiPriority="61"/>
+    <w:lsdException w:name="Light Grid Accent 4" w:uiPriority="62"/>
+    <w:lsdException w:name="Medium Shading 1 Accent 4" w:uiPriority="63"/>
+    <w:lsdException w:name="Medium Shading 2 Accent 4" w:uiPriority="64"/>
+    <w:lsdException w:name="Medium List 1 Accent 4" w:uiPriority="65"/>
+    <w:lsdException w:name="Medium List 2 Accent 4" w:uiPriority="66"/>
+    <w:lsdException w:name="Medium Grid 1 Accent 4" w:uiPriority="67"/>
+    <w:lsdException w:name="Medium Grid 2 Accent 4" w:uiPriority="68"/>
+    <w:lsdException w:name="Medium Grid 3 Accent 4" w:uiPriority="69"/>
+    <w:lsdException w:name="Dark List Accent 4" w:uiPriority="70"/>
+    <w:lsdException w:name="Colorful Shading Accent 4" w:uiPriority="71"/>
+    <w:lsdException w:name="Colorful List Accent 4" w:uiPriority="72"/>
+    <w:lsdException w:name="Colorful Grid Accent 4" w:uiPriority="73"/>
+    <w:lsdException w:name="Light Shading Accent 5" w:uiPriority="60"/>
+    <w:lsdException w:name="Light List Accent 5" w:uiPriority="61"/>
+    <w:lsdException w:name="Light Grid Accent 5" w:uiPriority="62"/>
+    <w:lsdException w:name="Medium Shading 1 Accent 5" w:uiPriority="63"/>
+    <w:lsdException w:name="Medium Shading 2 Accent 5" w:uiPriority="64"/>
+    <w:lsdException w:name="Medium List 1 Accent 5" w:uiPriority="65"/>
+    <w:lsdException w:name="Medium List 2 Accent 5" w:uiPriority="66"/>
+    <w:lsdException w:name="Medium Grid 1 Accent 5" w:uiPriority="67"/>
+    <w:lsdException w:name="Medium Grid 2 Accent 5" w:uiPriority="68"/>
+    <w:lsdException w:name="Medium Grid 3 Accent 5" w:uiPriority="69"/>
+    <w:lsdException w:name="Dark List Accent 5" w:uiPriority="70"/>
+    <w:lsdException w:name="Colorful Shading Accent 5" w:uiPriority="71"/>
+    <w:lsdException w:name="Colorful List Accent 5" w:uiPriority="72"/>
+    <w:lsdException w:name="Colorful Grid Accent 5" w:uiPriority="73"/>
+    <w:lsdException w:name="Light Shading Accent 6" w:uiPriority="60"/>
+    <w:lsdException w:name="Light List Accent 6" w:uiPriority="61"/>
+    <w:lsdException w:name="Light Grid Accent 6" w:uiPriority="62"/>
+    <w:lsdException w:name="Medium Shading 1 Accent 6" w:uiPriority="63"/>
+    <w:lsdException w:name="Medium Shading 2 Accent 6" w:uiPriority="64"/>
+    <w:lsdException w:name="Medium List 1 Accent 6" w:uiPriority="65"/>
+    <w:lsdException w:name="Medium List 2 Accent 6" w:uiPriority="66"/>
+    <w:lsdException w:name="Medium Grid 1 Accent 6" w:uiPriority="67"/>
+    <w:lsdException w:name="Medium Grid 2 Accent 6" w:uiPriority="68"/>
+    <w:lsdException w:name="Medium Grid 3 Accent 6" w:uiPriority="69"/>
+    <w:lsdException w:name="Dark List Accent 6" w:uiPriority="70"/>
+    <w:lsdException w:name="Colorful Shading Accent 6" w:uiPriority="71"/>
+    <w:lsdException w:name="Colorful List Accent 6" w:uiPriority="72"/>
+    <w:lsdException w:name="Colorful Grid Accent 6" w:uiPriority="73"/>
+    <w:lsdException w:name="Subtle Emphasis" w:uiPriority="19" w:qFormat="1"/>
+    <w:lsdException w:name="Intense Emphasis" w:uiPriority="21" w:qFormat="1"/>
+    <w:lsdException w:name="Subtle Reference" w:uiPriority="31" w:qFormat="1"/>
+    <w:lsdException w:name="Intense Reference" w:uiPriority="32" w:qFormat="1"/>
+    <w:lsdException w:name="Book Title" w:uiPriority="33" w:qFormat="1"/>
+    <w:lsdException w:name="Bibliography" w:semiHidden="1" w:uiPriority="37" w:unhideWhenUsed="1"/>
+    <w:lsdException w:name="TOC Heading" w:semiHidden="1" w:uiPriority="39" w:unhideWhenUsed="1" w:qFormat="1"/>
+    <w:lsdException w:name="Plain Table 1" w:uiPriority="41"/>
+    <w:lsdException w:name="Plain Table 2" w:uiPriority="42"/>
+    <w:lsdException w:name="Plain Table 3" w:uiPriority="43"/>
+    <w:lsdException w:name="Plain Table 4" w:uiPriority="44"/>
+    <w:lsdException w:name="Plain Table 5" w:uiPriority="45"/>
+    <w:lsdException w:name="Grid Table Light" w:uiPriority="40"/>
+    <w:lsdException w:name="Grid Table 1 Light" w:uiPriority="46"/>
+    <w:lsdException w:name="Grid Table 2" w:uiPriority="47"/>
+    <w:lsdException w:name="Grid Table 3" w:uiPriority="48"/>
+    <w:lsdException w:name="Grid Table 4" w:uiPriority="49"/>
+    <w:lsdException w:name="Grid Table 5 Dark" w:uiPriority="50"/>
+    <w:lsdException w:name="Grid Table 6 Colorful" w:uiPriority="51"/>
+    <w:lsdException w:name="Grid Table 7 Colorful" w:uiPriority="52"/>
+    <w:lsdException w:name="Grid Table 1 Light Accent 1" w:uiPriority="46"/>
+    <w:lsdException w:name="Grid Table 2 Accent 1" w:uiPriority="47"/>
+    <w:lsdException w:name="Grid Table 3 Accent 1" w:uiPriority="48"/>
+    <w:lsdException w:name="Grid Table 4 Accent 1" w:uiPriority="49"/>
+    <w:lsdException w:name="Grid Table 5 Dark Accent 1" w:uiPriority="50"/>
+    <w:lsdException w:name="Grid Table 6 Colorful Accent 1" w:uiPriority="51"/>
+    <w:lsdException w:name="Grid Table 7 Colorful Accent 1" w:uiPriority="52"/>
+    <w:lsdException w:name="Grid Table 1 Light Accent 2" w:uiPriority="46"/>
+    <w:lsdException w:name="Grid Table 2 Accent 2" w:uiPriority="47"/>
+    <w:lsdException w:name="Grid Table 3 Accent 2" w:uiPriority="48"/>
+    <w:lsdException w:name="Grid Table 4 Accent 2" w:uiPriority="49"/>
+    <w:lsdException w:name="Grid Table 5 Dark Accent 2" w:uiPriority="50"/>
+    <w:lsdException w:name="Grid Table 6 Colorful Accent 2" w:uiPriority="51"/>
+    <w:lsdException w:name="Grid Table 7 Colorful Accent 2" w:uiPriority="52"/>
+    <w:lsdException w:name="Grid Table 1 Light Accent 3" w:uiPriority="46"/>
+    <w:lsdException w:name="Grid Table 2 Accent 3" w:uiPriority="47"/>
+    <w:lsdException w:name="Grid Table 3 Accent 3" w:uiPriority="48"/>
+    <w:lsdException w:name="Grid Table 4 Accent 3" w:uiPriority="49"/>
+    <w:lsdException w:name="Grid Table 5 Dark Accent 3" w:uiPriority="50"/>
+    <w:lsdException w:name="Grid Table 6 Colorful Accent 3" w:uiPriority="51"/>
+    <w:lsdException w:name="Grid Table 7 Colorful Accent 3" w:uiPriority="52"/>
+    <w:lsdException w:name="Grid Table 1 Light Accent 4" w:uiPriority="46"/>
+    <w:lsdException w:name="Grid Table 2 Accent 4" w:uiPriority="47"/>
+    <w:lsdException w:name="Grid Table 3 Accent 4" w:uiPriority="48"/>
+    <w:lsdException w:name="Grid Table 4 Accent 4" w:uiPriority="49"/>
+    <w:lsdException w:name="Grid Table 5 Dark Accent 4" w:uiPriority="50"/>
+    <w:lsdException w:name="Grid Table 6 Colorful Accent 4" w:uiPriority="51"/>
+    <w:lsdException w:name="Grid Table 7 Colorful Accent 4" w:uiPriority="52"/>
+    <w:lsdException w:name="Grid Table 1 Light Accent 5" w:uiPriority="46"/>
+    <w:lsdException w:name="Grid Table 2 Accent 5" w:uiPriority="47"/>
+    <w:lsdException w:name="Grid Table 3 Accent 5" w:uiPriority="48"/>
+    <w:lsdException w:name="Grid Table 4 Accent 5" w:uiPriority="49"/>
+    <w:lsdException w:name="Grid Table 5 Dark Accent 5" w:uiPriority="50"/>
+    <w:lsdException w:name="Grid Table 6 Colorful Accent 5" w:uiPriority="51"/>
+    <w:lsdException w:name="Grid Table 7 Colorful Accent 5" w:uiPriority="52"/>
+    <w:lsdException w:name="Grid Table 1 Light Accent 6" w:uiPriority="46"/>
+    <w:lsdException w:name="Grid Table 2 Accent 6" w:uiPriority="47"/>
+    <w:lsdException w:name="Grid Table 3 Accent 6" w:uiPriority="48"/>
+    <w:lsdException w:name="Grid Table 4 Accent 6" w:uiPriority="49"/>
+    <w:lsdException w:name="Grid Table 5 Dark Accent 6" w:uiPriority="50"/>
+    <w:lsdException w:name="Grid Table 6 Colorful Accent 6" w:uiPriority="51"/>
+    <w:lsdException w:name="Grid Table 7 Colorful Accent 6" w:uiPriority="52"/>
+    <w:lsdException w:name="List Table 1 Light" w:uiPriority="46"/>
+    <w:lsdException w:name="List Table 2" w:uiPriority="47"/>
+    <w:lsdException w:name="List Table 3" w:uiPriority="48"/>
+    <w:lsdException w:name="List Table 4" w:uiPriority="49"/>
+    <w:lsdException w:name="List Table 5 Dark" w:uiPriority="50"/>
+    <w:lsdException w:name="List Table 6 Colorful" w:uiPriority="51"/>
+    <w:lsdException w:name="List Table 7 Colorful" w:uiPriority="52"/>
+    <w:lsdException w:name="List Table 1 Light Accent 1" w:uiPriority="46"/>
+    <w:lsdException w:name="List Table 2 Accent 1" w:uiPriority="47"/>
+    <w:lsdException w:name="List Table 3 Accent 1" w:uiPriority="48"/>
+    <w:lsdException w:name="List Table 4 Accent 1" w:uiPriority="49"/>
+    <w:lsdException w:name="List Table 5 Dark Accent 1" w:uiPriority="50"/>
+    <w:lsdException w:name="List Table 6 Colorful Accent 1" w:uiPriority="51"/>
+    <w:lsdException w:name="List Table 7 Colorful Accent 1" w:uiPriority="52"/>
+    <w:lsdException w:name="List Table 1 Light Accent 2" w:uiPriority="46"/>
+    <w:lsdException w:name="List Table 2 Accent 2" w:uiPriority="47"/>
+    <w:lsdException w:name="List Table 3 Accent 2" w:uiPriority="48"/>
+    <w:lsdException w:name="List Table 4 Accent 2" w:uiPriority="49"/>
+    <w:lsdException w:name="List Table 5 Dark Accent 2" w:uiPriority="50"/>
+    <w:lsdException w:name="List Table 6 Colorful Accent 2" w:uiPriority="51"/>
+    <w:lsdException w:name="List Table 7 Colorful Accent 2" w:uiPriority="52"/>
+    <w:lsdException w:name="List Table 1 Light Accent 3" w:uiPriority="46"/>
+    <w:lsdException w:name="List Table 2 Accent 3" w:uiPriority="47"/>
+    <w:lsdException w:name="List Table 3 Accent 3" w:uiPriority="48"/>
+    <w:lsdException w:name="List Table 4 Accent 3" w:uiPriority="49"/>
+    <w:lsdException w:name="List Table 5 Dark Accent 3" w:uiPriority="50"/>
+    <w:lsdException w:name="List Table 6 Colorful Accent 3" w:uiPriority="51"/>
+    <w:lsdException w:name="List Table 7 Colorful Accent 3" w:uiPriority="52"/>
+    <w:lsdException w:name="List Table 1 Light Accent 4" w:uiPriority="46"/>
+    <w:lsdException w:name="List Table 2 Accent 4" w:uiPriority="47"/>
+    <w:lsdException w:name="List Table 3 Accent 4" w:uiPriority="48"/>
+    <w:lsdException w:name="List Table 4 Accent 4" w:uiPriority="49"/>
+    <w:lsdException w:name="List Table 5 Dark Accent 4" w:uiPriority="50"/>
+    <w:lsdException w:name="List Table 6 Colorful Accent 4" w:uiPriority="51"/>
+    <w:lsdException w:name="List Table 7 Colorful Accent 4" w:uiPriority="52"/>
+    <w:lsdException w:name="List Table 1 Light Accent 5" w:uiPriority="46"/>
+    <w:lsdException w:name="List Table 2 Accent 5" w:uiPriority="47"/>
+    <w:lsdException w:name="List Table 3 Accent 5" w:uiPriority="48"/>
+    <w:lsdException w:name="List Table 4 Accent 5" w:uiPriority="49"/>
+    <w:lsdException w:name="List Table 5 Dark Accent 5" w:uiPriority="50"/>
+    <w:lsdException w:name="List Table 6 Colorful Accent 5" w:uiPriority="51"/>
+    <w:lsdException w:name="List Table 7 Colorful Accent 5" w:uiPriority="52"/>
+    <w:lsdException w:name="List Table 1 Light Accent 6" w:uiPriority="46"/>
+    <w:lsdException w:name="List Table 2 Accent 6" w:uiPriority="47"/>
+    <w:lsdException w:name="List Table 3 Accent 6" w:uiPriority="48"/>
+    <w:lsdException w:name="List Table 4 Accent 6" w:uiPriority="49"/>
+    <w:lsdException w:name="List Table 5 Dark Accent 6" w:uiPriority="50"/>
+    <w:lsdException w:name="List Table 6 Colorful Accent 6" w:uiPriority="51"/>
+    <w:lsdException w:name="List Table 7 Colorful Accent 6" w:uiPriority="52"/>
+    <w:lsdException w:name="Mention" w:semiHidden="1" w:unhideWhenUsed="1"/>
+    <w:lsdException w:name="Smart Hyperlink" w:semiHidden="1" w:unhideWhenUsed="1"/>
+    <w:lsdException w:name="Hashtag" w:semiHidden="1" w:unhideWhenUsed="1"/>
+    <w:lsdException w:name="Unresolved Mention" w:semiHidden="1" w:unhideWhenUsed="1"/>
+    <w:lsdException w:name="Smart Link" w:semiHidden="1" w:unhideWhenUsed="1"/>
   </w:latentStyles>
   <w:style w:type="paragraph" w:default="1" w:styleId="Normal">
     <w:name w:val="Normal"/>
@@ -12030,7 +12358,6 @@
       <w:spacing w:after="0" w:line="240" w:lineRule="auto"/>
     </w:pPr>
     <w:tblPr>
-      <w:tblInd w:w="0" w:type="dxa"/>
       <w:tblBorders>
         <w:top w:val="single" w:sz="4" w:space="0" w:color="auto"/>
         <w:left w:val="single" w:sz="4" w:space="0" w:color="auto"/>
@@ -12039,12 +12366,6 @@
         <w:insideH w:val="single" w:sz="4" w:space="0" w:color="auto"/>
         <w:insideV w:val="single" w:sz="4" w:space="0" w:color="auto"/>
       </w:tblBorders>
-      <w:tblCellMar>
-        <w:top w:w="0" w:type="dxa"/>
-        <w:left w:w="108" w:type="dxa"/>
-        <w:bottom w:w="0" w:type="dxa"/>
-        <w:right w:w="108" w:type="dxa"/>
-      </w:tblCellMar>
     </w:tblPr>
   </w:style>
   <w:style w:type="table" w:styleId="LightGrid-Accent2">
@@ -12058,7 +12379,6 @@
     <w:tblPr>
       <w:tblStyleRowBandSize w:val="1"/>
       <w:tblStyleColBandSize w:val="1"/>
-      <w:tblInd w:w="0" w:type="dxa"/>
       <w:tblBorders>
         <w:top w:val="single" w:sz="8" w:space="0" w:color="C0504D" w:themeColor="accent2"/>
         <w:left w:val="single" w:sz="8" w:space="0" w:color="C0504D" w:themeColor="accent2"/>
@@ -12067,12 +12387,6 @@
         <w:insideH w:val="single" w:sz="8" w:space="0" w:color="C0504D" w:themeColor="accent2"/>
         <w:insideV w:val="single" w:sz="8" w:space="0" w:color="C0504D" w:themeColor="accent2"/>
       </w:tblBorders>
-      <w:tblCellMar>
-        <w:top w:w="0" w:type="dxa"/>
-        <w:left w:w="108" w:type="dxa"/>
-        <w:bottom w:w="0" w:type="dxa"/>
-        <w:right w:w="108" w:type="dxa"/>
-      </w:tblCellMar>
     </w:tblPr>
     <w:tblStylePr w:type="firstRow">
       <w:pPr>
@@ -12530,17 +12844,10 @@
     <w:tblPr>
       <w:tblStyleRowBandSize w:val="1"/>
       <w:tblStyleColBandSize w:val="1"/>
-      <w:tblInd w:w="0" w:type="dxa"/>
       <w:tblBorders>
         <w:top w:val="single" w:sz="18" w:space="0" w:color="auto"/>
         <w:bottom w:val="single" w:sz="18" w:space="0" w:color="auto"/>
       </w:tblBorders>
-      <w:tblCellMar>
-        <w:top w:w="0" w:type="dxa"/>
-        <w:left w:w="108" w:type="dxa"/>
-        <w:bottom w:w="0" w:type="dxa"/>
-        <w:right w:w="108" w:type="dxa"/>
-      </w:tblCellMar>
     </w:tblPr>
     <w:tblStylePr w:type="firstRow">
       <w:pPr>
@@ -12726,13 +13033,6 @@
     <w:tblPr>
       <w:tblStyleRowBandSize w:val="1"/>
       <w:tblStyleColBandSize w:val="1"/>
-      <w:tblInd w:w="0" w:type="dxa"/>
-      <w:tblCellMar>
-        <w:top w:w="0" w:type="dxa"/>
-        <w:left w:w="108" w:type="dxa"/>
-        <w:bottom w:w="0" w:type="dxa"/>
-        <w:right w:w="108" w:type="dxa"/>
-      </w:tblCellMar>
     </w:tblPr>
     <w:tcPr>
       <w:shd w:val="clear" w:color="auto" w:fill="000000" w:themeFill="text1"/>
@@ -12840,16 +13140,9 @@
     <w:tblPr>
       <w:tblStyleRowBandSize w:val="1"/>
       <w:tblStyleColBandSize w:val="1"/>
-      <w:tblInd w:w="0" w:type="dxa"/>
       <w:tblBorders>
         <w:insideH w:val="single" w:sz="4" w:space="0" w:color="FFFFFF" w:themeColor="background1"/>
       </w:tblBorders>
-      <w:tblCellMar>
-        <w:top w:w="0" w:type="dxa"/>
-        <w:left w:w="108" w:type="dxa"/>
-        <w:bottom w:w="0" w:type="dxa"/>
-        <w:right w:w="108" w:type="dxa"/>
-      </w:tblCellMar>
     </w:tblPr>
     <w:tcPr>
       <w:shd w:val="clear" w:color="auto" w:fill="CCCCCC" w:themeFill="text1" w:themeFillTint="33"/>
@@ -12917,7 +13210,6 @@
     <w:tblPr>
       <w:tblStyleRowBandSize w:val="1"/>
       <w:tblStyleColBandSize w:val="1"/>
-      <w:tblInd w:w="0" w:type="dxa"/>
       <w:tblBorders>
         <w:top w:val="single" w:sz="8" w:space="0" w:color="000000" w:themeColor="text1"/>
         <w:left w:val="single" w:sz="8" w:space="0" w:color="000000" w:themeColor="text1"/>
@@ -12926,12 +13218,6 @@
         <w:insideH w:val="single" w:sz="8" w:space="0" w:color="000000" w:themeColor="text1"/>
         <w:insideV w:val="single" w:sz="8" w:space="0" w:color="000000" w:themeColor="text1"/>
       </w:tblBorders>
-      <w:tblCellMar>
-        <w:top w:w="0" w:type="dxa"/>
-        <w:left w:w="108" w:type="dxa"/>
-        <w:bottom w:w="0" w:type="dxa"/>
-        <w:right w:w="108" w:type="dxa"/>
-      </w:tblCellMar>
     </w:tblPr>
     <w:tblStylePr w:type="firstRow">
       <w:pPr>
@@ -13047,7 +13333,6 @@
     <w:tblPr>
       <w:tblStyleRowBandSize w:val="1"/>
       <w:tblStyleColBandSize w:val="1"/>
-      <w:tblInd w:w="0" w:type="dxa"/>
       <w:tblBorders>
         <w:top w:val="single" w:sz="8" w:space="0" w:color="FFFFFF" w:themeColor="background1"/>
         <w:left w:val="single" w:sz="8" w:space="0" w:color="FFFFFF" w:themeColor="background1"/>
@@ -13056,12 +13341,6 @@
         <w:insideH w:val="single" w:sz="6" w:space="0" w:color="FFFFFF" w:themeColor="background1"/>
         <w:insideV w:val="single" w:sz="6" w:space="0" w:color="FFFFFF" w:themeColor="background1"/>
       </w:tblBorders>
-      <w:tblCellMar>
-        <w:top w:w="0" w:type="dxa"/>
-        <w:left w:w="108" w:type="dxa"/>
-        <w:bottom w:w="0" w:type="dxa"/>
-        <w:right w:w="108" w:type="dxa"/>
-      </w:tblCellMar>
     </w:tblPr>
     <w:tcPr>
       <w:shd w:val="clear" w:color="auto" w:fill="C0C0C0" w:themeFill="text1" w:themeFillTint="3F"/>
@@ -13188,19 +13467,12 @@
     <w:tblPr>
       <w:tblStyleRowBandSize w:val="1"/>
       <w:tblStyleColBandSize w:val="1"/>
-      <w:tblInd w:w="0" w:type="dxa"/>
       <w:tblBorders>
         <w:top w:val="single" w:sz="8" w:space="0" w:color="000000" w:themeColor="text1"/>
         <w:left w:val="single" w:sz="8" w:space="0" w:color="000000" w:themeColor="text1"/>
         <w:bottom w:val="single" w:sz="8" w:space="0" w:color="000000" w:themeColor="text1"/>
         <w:right w:val="single" w:sz="8" w:space="0" w:color="000000" w:themeColor="text1"/>
       </w:tblBorders>
-      <w:tblCellMar>
-        <w:top w:w="0" w:type="dxa"/>
-        <w:left w:w="108" w:type="dxa"/>
-        <w:bottom w:w="0" w:type="dxa"/>
-        <w:right w:w="108" w:type="dxa"/>
-      </w:tblCellMar>
     </w:tblPr>
     <w:tblStylePr w:type="firstRow">
       <w:pPr>
@@ -13280,7 +13552,6 @@
     <w:tblPr>
       <w:tblStyleRowBandSize w:val="1"/>
       <w:tblStyleColBandSize w:val="1"/>
-      <w:tblInd w:w="0" w:type="dxa"/>
       <w:tblBorders>
         <w:top w:val="single" w:sz="8" w:space="0" w:color="404040" w:themeColor="text1" w:themeTint="BF"/>
         <w:left w:val="single" w:sz="8" w:space="0" w:color="404040" w:themeColor="text1" w:themeTint="BF"/>
@@ -13289,1737 +13560,6 @@
         <w:insideH w:val="single" w:sz="8" w:space="0" w:color="404040" w:themeColor="text1" w:themeTint="BF"/>
         <w:insideV w:val="single" w:sz="8" w:space="0" w:color="404040" w:themeColor="text1" w:themeTint="BF"/>
       </w:tblBorders>
-      <w:tblCellMar>
-        <w:top w:w="0" w:type="dxa"/>
-        <w:left w:w="108" w:type="dxa"/>
-        <w:bottom w:w="0" w:type="dxa"/>
-        <w:right w:w="108" w:type="dxa"/>
-      </w:tblCellMar>
-    </w:tblPr>
-    <w:tcPr>
-      <w:shd w:val="clear" w:color="auto" w:fill="C0C0C0" w:themeFill="text1" w:themeFillTint="3F"/>
-    </w:tcPr>
-    <w:tblStylePr w:type="firstRow">
-      <w:rPr>
-        <w:b/>
-        <w:bCs/>
-      </w:rPr>
-    </w:tblStylePr>
-    <w:tblStylePr w:type="lastRow">
-      <w:rPr>
-        <w:b/>
-        <w:bCs/>
-      </w:rPr>
-      <w:tblPr/>
-      <w:tcPr>
-        <w:tcBorders>
-          <w:top w:val="single" w:sz="18" w:space="0" w:color="404040" w:themeColor="text1" w:themeTint="BF"/>
-        </w:tcBorders>
-      </w:tcPr>
-    </w:tblStylePr>
-    <w:tblStylePr w:type="firstCol">
-      <w:rPr>
-        <w:b/>
-        <w:bCs/>
-      </w:rPr>
-    </w:tblStylePr>
-    <w:tblStylePr w:type="lastCol">
-      <w:rPr>
-        <w:b/>
-        <w:bCs/>
-      </w:rPr>
-    </w:tblStylePr>
-    <w:tblStylePr w:type="band1Vert">
-      <w:tblPr/>
-      <w:tcPr>
-        <w:shd w:val="clear" w:color="auto" w:fill="808080" w:themeFill="text1" w:themeFillTint="7F"/>
-      </w:tcPr>
-    </w:tblStylePr>
-    <w:tblStylePr w:type="band1Horz">
-      <w:tblPr/>
-      <w:tcPr>
-        <w:shd w:val="clear" w:color="auto" w:fill="808080" w:themeFill="text1" w:themeFillTint="7F"/>
-      </w:tcPr>
-    </w:tblStylePr>
-  </w:style>
-</w:styles>
-</file>
-
-<file path=word/stylesWithEffects.xml><?xml version="1.0" encoding="utf-8"?>
-<w:styles xmlns:wpc="http://schemas.microsoft.com/office/word/2010/wordprocessingCanvas" xmlns:mc="http://schemas.openxmlformats.org/markup-compatibility/2006" xmlns:o="urn:schemas-microsoft-com:office:office" xmlns:r="http://schemas.openxmlformats.org/officeDocument/2006/relationships" xmlns:m="http://schemas.openxmlformats.org/officeDocument/2006/math" xmlns:v="urn:schemas-microsoft-com:vml" xmlns:wp14="http://schemas.microsoft.com/office/word/2010/wordprocessingDrawing" xmlns:wp="http://schemas.openxmlformats.org/drawingml/2006/wordprocessingDrawing" xmlns:w10="urn:schemas-microsoft-com:office:word" xmlns:w="http://schemas.openxmlformats.org/wordprocessingml/2006/main" xmlns:w14="http://schemas.microsoft.com/office/word/2010/wordml" xmlns:wpg="http://schemas.microsoft.com/office/word/2010/wordprocessingGroup" xmlns:wpi="http://schemas.microsoft.com/office/word/2010/wordprocessingInk" xmlns:wne="http://schemas.microsoft.com/office/word/2006/wordml" xmlns:wps="http://schemas.microsoft.com/office/word/2010/wordprocessingShape" mc:Ignorable="w14 wp14">
-  <w:docDefaults>
-    <w:rPrDefault>
-      <w:rPr>
-        <w:rFonts w:asciiTheme="minorHAnsi" w:eastAsiaTheme="minorHAnsi" w:hAnsiTheme="minorHAnsi" w:cstheme="minorBidi"/>
-        <w:sz w:val="22"/>
-        <w:szCs w:val="22"/>
-        <w:lang w:val="en-US" w:eastAsia="en-US" w:bidi="ar-SA"/>
-      </w:rPr>
-    </w:rPrDefault>
-    <w:pPrDefault>
-      <w:pPr>
-        <w:spacing w:after="200" w:line="276" w:lineRule="auto"/>
-      </w:pPr>
-    </w:pPrDefault>
-  </w:docDefaults>
-  <w:latentStyles w:defLockedState="0" w:defUIPriority="99" w:defSemiHidden="1" w:defUnhideWhenUsed="1" w:defQFormat="0" w:count="267">
-    <w:lsdException w:name="Normal" w:semiHidden="0" w:uiPriority="0" w:unhideWhenUsed="0" w:qFormat="1"/>
-    <w:lsdException w:name="heading 1" w:semiHidden="0" w:uiPriority="0" w:unhideWhenUsed="0" w:qFormat="1"/>
-    <w:lsdException w:name="heading 2" w:uiPriority="0" w:qFormat="1"/>
-    <w:lsdException w:name="heading 3" w:uiPriority="0" w:qFormat="1"/>
-    <w:lsdException w:name="heading 4" w:uiPriority="0" w:qFormat="1"/>
-    <w:lsdException w:name="heading 5" w:uiPriority="0" w:qFormat="1"/>
-    <w:lsdException w:name="heading 6" w:uiPriority="0" w:qFormat="1"/>
-    <w:lsdException w:name="heading 7" w:uiPriority="0" w:qFormat="1"/>
-    <w:lsdException w:name="heading 8" w:uiPriority="0" w:qFormat="1"/>
-    <w:lsdException w:name="heading 9" w:uiPriority="0" w:qFormat="1"/>
-    <w:lsdException w:name="toc 1" w:uiPriority="39" w:qFormat="1"/>
-    <w:lsdException w:name="toc 2" w:uiPriority="39" w:qFormat="1"/>
-    <w:lsdException w:name="toc 3" w:uiPriority="39" w:qFormat="1"/>
-    <w:lsdException w:name="toc 4" w:uiPriority="39"/>
-    <w:lsdException w:name="toc 5" w:uiPriority="39"/>
-    <w:lsdException w:name="toc 6" w:uiPriority="39"/>
-    <w:lsdException w:name="toc 7" w:uiPriority="39"/>
-    <w:lsdException w:name="toc 8" w:uiPriority="39"/>
-    <w:lsdException w:name="toc 9" w:uiPriority="39"/>
-    <w:lsdException w:name="caption" w:uiPriority="35" w:qFormat="1"/>
-    <w:lsdException w:name="Title" w:semiHidden="0" w:uiPriority="0" w:unhideWhenUsed="0" w:qFormat="1"/>
-    <w:lsdException w:name="Default Paragraph Font" w:uiPriority="1"/>
-    <w:lsdException w:name="Subtitle" w:semiHidden="0" w:uiPriority="11" w:unhideWhenUsed="0" w:qFormat="1"/>
-    <w:lsdException w:name="Strong" w:semiHidden="0" w:uiPriority="22" w:unhideWhenUsed="0" w:qFormat="1"/>
-    <w:lsdException w:name="Emphasis" w:semiHidden="0" w:uiPriority="20" w:unhideWhenUsed="0" w:qFormat="1"/>
-    <w:lsdException w:name="Table Grid" w:semiHidden="0" w:uiPriority="59" w:unhideWhenUsed="0"/>
-    <w:lsdException w:name="Placeholder Text" w:unhideWhenUsed="0"/>
-    <w:lsdException w:name="No Spacing" w:semiHidden="0" w:uiPriority="1" w:unhideWhenUsed="0" w:qFormat="1"/>
-    <w:lsdException w:name="Light Shading" w:semiHidden="0" w:uiPriority="60" w:unhideWhenUsed="0"/>
-    <w:lsdException w:name="Light List" w:semiHidden="0" w:uiPriority="61" w:unhideWhenUsed="0"/>
-    <w:lsdException w:name="Light Grid" w:semiHidden="0" w:uiPriority="62" w:unhideWhenUsed="0"/>
-    <w:lsdException w:name="Medium Shading 1" w:semiHidden="0" w:uiPriority="63" w:unhideWhenUsed="0"/>
-    <w:lsdException w:name="Medium Shading 2" w:semiHidden="0" w:uiPriority="64" w:unhideWhenUsed="0"/>
-    <w:lsdException w:name="Medium List 1" w:semiHidden="0" w:uiPriority="65" w:unhideWhenUsed="0"/>
-    <w:lsdException w:name="Medium List 2" w:semiHidden="0" w:uiPriority="66" w:unhideWhenUsed="0"/>
-    <w:lsdException w:name="Medium Grid 1" w:semiHidden="0" w:uiPriority="67" w:unhideWhenUsed="0"/>
-    <w:lsdException w:name="Medium Grid 2" w:semiHidden="0" w:uiPriority="68" w:unhideWhenUsed="0"/>
-    <w:lsdException w:name="Medium Grid 3" w:semiHidden="0" w:uiPriority="69" w:unhideWhenUsed="0"/>
-    <w:lsdException w:name="Dark List" w:semiHidden="0" w:uiPriority="70" w:unhideWhenUsed="0"/>
-    <w:lsdException w:name="Colorful Shading" w:semiHidden="0" w:uiPriority="71" w:unhideWhenUsed="0"/>
-    <w:lsdException w:name="Colorful List" w:semiHidden="0" w:uiPriority="72" w:unhideWhenUsed="0"/>
-    <w:lsdException w:name="Colorful Grid" w:semiHidden="0" w:uiPriority="73" w:unhideWhenUsed="0"/>
-    <w:lsdException w:name="Light Shading Accent 1" w:semiHidden="0" w:uiPriority="60" w:unhideWhenUsed="0"/>
-    <w:lsdException w:name="Light List Accent 1" w:semiHidden="0" w:uiPriority="61" w:unhideWhenUsed="0"/>
-    <w:lsdException w:name="Light Grid Accent 1" w:semiHidden="0" w:uiPriority="62" w:unhideWhenUsed="0"/>
-    <w:lsdException w:name="Medium Shading 1 Accent 1" w:semiHidden="0" w:uiPriority="63" w:unhideWhenUsed="0"/>
-    <w:lsdException w:name="Medium Shading 2 Accent 1" w:semiHidden="0" w:uiPriority="64" w:unhideWhenUsed="0"/>
-    <w:lsdException w:name="Medium List 1 Accent 1" w:semiHidden="0" w:uiPriority="65" w:unhideWhenUsed="0"/>
-    <w:lsdException w:name="Revision" w:unhideWhenUsed="0"/>
-    <w:lsdException w:name="List Paragraph" w:semiHidden="0" w:uiPriority="34" w:unhideWhenUsed="0" w:qFormat="1"/>
-    <w:lsdException w:name="Quote" w:semiHidden="0" w:uiPriority="29" w:unhideWhenUsed="0" w:qFormat="1"/>
-    <w:lsdException w:name="Intense Quote" w:semiHidden="0" w:uiPriority="30" w:unhideWhenUsed="0" w:qFormat="1"/>
-    <w:lsdException w:name="Medium List 2 Accent 1" w:semiHidden="0" w:uiPriority="66" w:unhideWhenUsed="0"/>
-    <w:lsdException w:name="Medium Grid 1 Accent 1" w:semiHidden="0" w:uiPriority="67" w:unhideWhenUsed="0"/>
-    <w:lsdException w:name="Medium Grid 2 Accent 1" w:semiHidden="0" w:uiPriority="68" w:unhideWhenUsed="0"/>
-    <w:lsdException w:name="Medium Grid 3 Accent 1" w:semiHidden="0" w:uiPriority="69" w:unhideWhenUsed="0"/>
-    <w:lsdException w:name="Dark List Accent 1" w:semiHidden="0" w:uiPriority="70" w:unhideWhenUsed="0"/>
-    <w:lsdException w:name="Colorful Shading Accent 1" w:semiHidden="0" w:uiPriority="71" w:unhideWhenUsed="0"/>
-    <w:lsdException w:name="Colorful List Accent 1" w:semiHidden="0" w:uiPriority="72" w:unhideWhenUsed="0"/>
-    <w:lsdException w:name="Colorful Grid Accent 1" w:semiHidden="0" w:uiPriority="73" w:unhideWhenUsed="0"/>
-    <w:lsdException w:name="Light Shading Accent 2" w:semiHidden="0" w:uiPriority="60" w:unhideWhenUsed="0"/>
-    <w:lsdException w:name="Light List Accent 2" w:semiHidden="0" w:uiPriority="61" w:unhideWhenUsed="0"/>
-    <w:lsdException w:name="Light Grid Accent 2" w:semiHidden="0" w:uiPriority="62" w:unhideWhenUsed="0"/>
-    <w:lsdException w:name="Medium Shading 1 Accent 2" w:semiHidden="0" w:uiPriority="63" w:unhideWhenUsed="0"/>
-    <w:lsdException w:name="Medium Shading 2 Accent 2" w:semiHidden="0" w:uiPriority="64" w:unhideWhenUsed="0"/>
-    <w:lsdException w:name="Medium List 1 Accent 2" w:semiHidden="0" w:uiPriority="65" w:unhideWhenUsed="0"/>
-    <w:lsdException w:name="Medium List 2 Accent 2" w:semiHidden="0" w:uiPriority="66" w:unhideWhenUsed="0"/>
-    <w:lsdException w:name="Medium Grid 1 Accent 2" w:semiHidden="0" w:uiPriority="67" w:unhideWhenUsed="0"/>
-    <w:lsdException w:name="Medium Grid 2 Accent 2" w:semiHidden="0" w:uiPriority="68" w:unhideWhenUsed="0"/>
-    <w:lsdException w:name="Medium Grid 3 Accent 2" w:semiHidden="0" w:uiPriority="69" w:unhideWhenUsed="0"/>
-    <w:lsdException w:name="Dark List Accent 2" w:semiHidden="0" w:uiPriority="70" w:unhideWhenUsed="0"/>
-    <w:lsdException w:name="Colorful Shading Accent 2" w:semiHidden="0" w:uiPriority="71" w:unhideWhenUsed="0"/>
-    <w:lsdException w:name="Colorful List Accent 2" w:semiHidden="0" w:uiPriority="72" w:unhideWhenUsed="0"/>
-    <w:lsdException w:name="Colorful Grid Accent 2" w:semiHidden="0" w:uiPriority="73" w:unhideWhenUsed="0"/>
-    <w:lsdException w:name="Light Shading Accent 3" w:semiHidden="0" w:uiPriority="60" w:unhideWhenUsed="0"/>
-    <w:lsdException w:name="Light List Accent 3" w:semiHidden="0" w:uiPriority="61" w:unhideWhenUsed="0"/>
-    <w:lsdException w:name="Light Grid Accent 3" w:semiHidden="0" w:uiPriority="62" w:unhideWhenUsed="0"/>
-    <w:lsdException w:name="Medium Shading 1 Accent 3" w:semiHidden="0" w:uiPriority="63" w:unhideWhenUsed="0"/>
-    <w:lsdException w:name="Medium Shading 2 Accent 3" w:semiHidden="0" w:uiPriority="64" w:unhideWhenUsed="0"/>
-    <w:lsdException w:name="Medium List 1 Accent 3" w:semiHidden="0" w:uiPriority="65" w:unhideWhenUsed="0"/>
-    <w:lsdException w:name="Medium List 2 Accent 3" w:semiHidden="0" w:uiPriority="66" w:unhideWhenUsed="0"/>
-    <w:lsdException w:name="Medium Grid 1 Accent 3" w:semiHidden="0" w:uiPriority="67" w:unhideWhenUsed="0"/>
-    <w:lsdException w:name="Medium Grid 2 Accent 3" w:semiHidden="0" w:uiPriority="68" w:unhideWhenUsed="0"/>
-    <w:lsdException w:name="Medium Grid 3 Accent 3" w:semiHidden="0" w:uiPriority="69" w:unhideWhenUsed="0"/>
-    <w:lsdException w:name="Dark List Accent 3" w:semiHidden="0" w:uiPriority="70" w:unhideWhenUsed="0"/>
-    <w:lsdException w:name="Colorful Shading Accent 3" w:semiHidden="0" w:uiPriority="71" w:unhideWhenUsed="0"/>
-    <w:lsdException w:name="Colorful List Accent 3" w:semiHidden="0" w:uiPriority="72" w:unhideWhenUsed="0"/>
-    <w:lsdException w:name="Colorful Grid Accent 3" w:semiHidden="0" w:uiPriority="73" w:unhideWhenUsed="0"/>
-    <w:lsdException w:name="Light Shading Accent 4" w:semiHidden="0" w:uiPriority="60" w:unhideWhenUsed="0"/>
-    <w:lsdException w:name="Light List Accent 4" w:semiHidden="0" w:uiPriority="61" w:unhideWhenUsed="0"/>
-    <w:lsdException w:name="Light Grid Accent 4" w:semiHidden="0" w:uiPriority="62" w:unhideWhenUsed="0"/>
-    <w:lsdException w:name="Medium Shading 1 Accent 4" w:semiHidden="0" w:uiPriority="63" w:unhideWhenUsed="0"/>
-    <w:lsdException w:name="Medium Shading 2 Accent 4" w:semiHidden="0" w:uiPriority="64" w:unhideWhenUsed="0"/>
-    <w:lsdException w:name="Medium List 1 Accent 4" w:semiHidden="0" w:uiPriority="65" w:unhideWhenUsed="0"/>
-    <w:lsdException w:name="Medium List 2 Accent 4" w:semiHidden="0" w:uiPriority="66" w:unhideWhenUsed="0"/>
-    <w:lsdException w:name="Medium Grid 1 Accent 4" w:semiHidden="0" w:uiPriority="67" w:unhideWhenUsed="0"/>
-    <w:lsdException w:name="Medium Grid 2 Accent 4" w:semiHidden="0" w:uiPriority="68" w:unhideWhenUsed="0"/>
-    <w:lsdException w:name="Medium Grid 3 Accent 4" w:semiHidden="0" w:uiPriority="69" w:unhideWhenUsed="0"/>
-    <w:lsdException w:name="Dark List Accent 4" w:semiHidden="0" w:uiPriority="70" w:unhideWhenUsed="0"/>
-    <w:lsdException w:name="Colorful Shading Accent 4" w:semiHidden="0" w:uiPriority="71" w:unhideWhenUsed="0"/>
-    <w:lsdException w:name="Colorful List Accent 4" w:semiHidden="0" w:uiPriority="72" w:unhideWhenUsed="0"/>
-    <w:lsdException w:name="Colorful Grid Accent 4" w:semiHidden="0" w:uiPriority="73" w:unhideWhenUsed="0"/>
-    <w:lsdException w:name="Light Shading Accent 5" w:semiHidden="0" w:uiPriority="60" w:unhideWhenUsed="0"/>
-    <w:lsdException w:name="Light List Accent 5" w:semiHidden="0" w:uiPriority="61" w:unhideWhenUsed="0"/>
-    <w:lsdException w:name="Light Grid Accent 5" w:semiHidden="0" w:uiPriority="62" w:unhideWhenUsed="0"/>
-    <w:lsdException w:name="Medium Shading 1 Accent 5" w:semiHidden="0" w:uiPriority="63" w:unhideWhenUsed="0"/>
-    <w:lsdException w:name="Medium Shading 2 Accent 5" w:semiHidden="0" w:uiPriority="64" w:unhideWhenUsed="0"/>
-    <w:lsdException w:name="Medium List 1 Accent 5" w:semiHidden="0" w:uiPriority="65" w:unhideWhenUsed="0"/>
-    <w:lsdException w:name="Medium List 2 Accent 5" w:semiHidden="0" w:uiPriority="66" w:unhideWhenUsed="0"/>
-    <w:lsdException w:name="Medium Grid 1 Accent 5" w:semiHidden="0" w:uiPriority="67" w:unhideWhenUsed="0"/>
-    <w:lsdException w:name="Medium Grid 2 Accent 5" w:semiHidden="0" w:uiPriority="68" w:unhideWhenUsed="0"/>
-    <w:lsdException w:name="Medium Grid 3 Accent 5" w:semiHidden="0" w:uiPriority="69" w:unhideWhenUsed="0"/>
-    <w:lsdException w:name="Dark List Accent 5" w:semiHidden="0" w:uiPriority="70" w:unhideWhenUsed="0"/>
-    <w:lsdException w:name="Colorful Shading Accent 5" w:semiHidden="0" w:uiPriority="71" w:unhideWhenUsed="0"/>
-    <w:lsdException w:name="Colorful List Accent 5" w:semiHidden="0" w:uiPriority="72" w:unhideWhenUsed="0"/>
-    <w:lsdException w:name="Colorful Grid Accent 5" w:semiHidden="0" w:uiPriority="73" w:unhideWhenUsed="0"/>
-    <w:lsdException w:name="Light Shading Accent 6" w:semiHidden="0" w:uiPriority="60" w:unhideWhenUsed="0"/>
-    <w:lsdException w:name="Light List Accent 6" w:semiHidden="0" w:uiPriority="61" w:unhideWhenUsed="0"/>
-    <w:lsdException w:name="Light Grid Accent 6" w:semiHidden="0" w:uiPriority="62" w:unhideWhenUsed="0"/>
-    <w:lsdException w:name="Medium Shading 1 Accent 6" w:semiHidden="0" w:uiPriority="63" w:unhideWhenUsed="0"/>
-    <w:lsdException w:name="Medium Shading 2 Accent 6" w:semiHidden="0" w:uiPriority="64" w:unhideWhenUsed="0"/>
-    <w:lsdException w:name="Medium List 1 Accent 6" w:semiHidden="0" w:uiPriority="65" w:unhideWhenUsed="0"/>
-    <w:lsdException w:name="Medium List 2 Accent 6" w:semiHidden="0" w:uiPriority="66" w:unhideWhenUsed="0"/>
-    <w:lsdException w:name="Medium Grid 1 Accent 6" w:semiHidden="0" w:uiPriority="67" w:unhideWhenUsed="0"/>
-    <w:lsdException w:name="Medium Grid 2 Accent 6" w:semiHidden="0" w:uiPriority="68" w:unhideWhenUsed="0"/>
-    <w:lsdException w:name="Medium Grid 3 Accent 6" w:semiHidden="0" w:uiPriority="69" w:unhideWhenUsed="0"/>
-    <w:lsdException w:name="Dark List Accent 6" w:semiHidden="0" w:uiPriority="70" w:unhideWhenUsed="0"/>
-    <w:lsdException w:name="Colorful Shading Accent 6" w:semiHidden="0" w:uiPriority="71" w:unhideWhenUsed="0"/>
-    <w:lsdException w:name="Colorful List Accent 6" w:semiHidden="0" w:uiPriority="72" w:unhideWhenUsed="0"/>
-    <w:lsdException w:name="Colorful Grid Accent 6" w:semiHidden="0" w:uiPriority="73" w:unhideWhenUsed="0"/>
-    <w:lsdException w:name="Subtle Emphasis" w:semiHidden="0" w:uiPriority="19" w:unhideWhenUsed="0" w:qFormat="1"/>
-    <w:lsdException w:name="Intense Emphasis" w:semiHidden="0" w:uiPriority="21" w:unhideWhenUsed="0" w:qFormat="1"/>
-    <w:lsdException w:name="Subtle Reference" w:semiHidden="0" w:uiPriority="31" w:unhideWhenUsed="0" w:qFormat="1"/>
-    <w:lsdException w:name="Intense Reference" w:semiHidden="0" w:uiPriority="32" w:unhideWhenUsed="0" w:qFormat="1"/>
-    <w:lsdException w:name="Book Title" w:semiHidden="0" w:uiPriority="33" w:unhideWhenUsed="0" w:qFormat="1"/>
-    <w:lsdException w:name="Bibliography" w:uiPriority="37"/>
-    <w:lsdException w:name="TOC Heading" w:uiPriority="39" w:qFormat="1"/>
-  </w:latentStyles>
-  <w:style w:type="paragraph" w:default="1" w:styleId="Normal">
-    <w:name w:val="Normal"/>
-    <w:qFormat/>
-  </w:style>
-  <w:style w:type="paragraph" w:styleId="Heading1">
-    <w:name w:val="heading 1"/>
-    <w:basedOn w:val="Normal"/>
-    <w:next w:val="Normal"/>
-    <w:link w:val="Heading1Char"/>
-    <w:qFormat/>
-    <w:rsid w:val="00FF0C5B"/>
-    <w:pPr>
-      <w:keepNext/>
-      <w:keepLines/>
-      <w:spacing w:before="480" w:after="0"/>
-      <w:outlineLvl w:val="0"/>
-    </w:pPr>
-    <w:rPr>
-      <w:rFonts w:asciiTheme="majorHAnsi" w:eastAsiaTheme="majorEastAsia" w:hAnsiTheme="majorHAnsi" w:cstheme="majorBidi"/>
-      <w:b/>
-      <w:bCs/>
-      <w:color w:val="365F91" w:themeColor="accent1" w:themeShade="BF"/>
-      <w:sz w:val="28"/>
-      <w:szCs w:val="28"/>
-    </w:rPr>
-  </w:style>
-  <w:style w:type="paragraph" w:styleId="Heading2">
-    <w:name w:val="heading 2"/>
-    <w:basedOn w:val="Normal"/>
-    <w:next w:val="Normal"/>
-    <w:link w:val="Heading2Char"/>
-    <w:qFormat/>
-    <w:rsid w:val="0002267F"/>
-    <w:pPr>
-      <w:keepNext/>
-      <w:keepLines/>
-      <w:spacing w:before="280" w:after="280" w:line="240" w:lineRule="atLeast"/>
-      <w:outlineLvl w:val="1"/>
-    </w:pPr>
-    <w:rPr>
-      <w:rFonts w:ascii="Times" w:eastAsia="Times New Roman" w:hAnsi="Times" w:cs="Times New Roman"/>
-      <w:b/>
-      <w:sz w:val="28"/>
-      <w:szCs w:val="20"/>
-    </w:rPr>
-  </w:style>
-  <w:style w:type="paragraph" w:styleId="Heading3">
-    <w:name w:val="heading 3"/>
-    <w:basedOn w:val="Normal"/>
-    <w:next w:val="Normal"/>
-    <w:link w:val="Heading3Char"/>
-    <w:qFormat/>
-    <w:rsid w:val="0002267F"/>
-    <w:pPr>
-      <w:spacing w:before="240" w:after="240" w:line="240" w:lineRule="exact"/>
-      <w:outlineLvl w:val="2"/>
-    </w:pPr>
-    <w:rPr>
-      <w:rFonts w:ascii="Times" w:eastAsia="Times New Roman" w:hAnsi="Times" w:cs="Times New Roman"/>
-      <w:b/>
-      <w:sz w:val="24"/>
-      <w:szCs w:val="20"/>
-    </w:rPr>
-  </w:style>
-  <w:style w:type="paragraph" w:styleId="Heading4">
-    <w:name w:val="heading 4"/>
-    <w:basedOn w:val="Normal"/>
-    <w:next w:val="Normal"/>
-    <w:link w:val="Heading4Char"/>
-    <w:qFormat/>
-    <w:rsid w:val="0002267F"/>
-    <w:pPr>
-      <w:keepNext/>
-      <w:spacing w:before="240" w:after="60" w:line="220" w:lineRule="exact"/>
-      <w:jc w:val="both"/>
-      <w:outlineLvl w:val="3"/>
-    </w:pPr>
-    <w:rPr>
-      <w:rFonts w:ascii="Times New Roman" w:eastAsia="Times New Roman" w:hAnsi="Times New Roman" w:cs="Times New Roman"/>
-      <w:b/>
-      <w:i/>
-      <w:szCs w:val="20"/>
-    </w:rPr>
-  </w:style>
-  <w:style w:type="paragraph" w:styleId="Heading5">
-    <w:name w:val="heading 5"/>
-    <w:basedOn w:val="Normal"/>
-    <w:next w:val="Normal"/>
-    <w:link w:val="Heading5Char"/>
-    <w:qFormat/>
-    <w:rsid w:val="0002267F"/>
-    <w:pPr>
-      <w:spacing w:before="240" w:after="60" w:line="220" w:lineRule="exact"/>
-      <w:jc w:val="both"/>
-      <w:outlineLvl w:val="4"/>
-    </w:pPr>
-    <w:rPr>
-      <w:rFonts w:ascii="Arial" w:eastAsia="Times New Roman" w:hAnsi="Arial" w:cs="Times New Roman"/>
-      <w:szCs w:val="20"/>
-    </w:rPr>
-  </w:style>
-  <w:style w:type="paragraph" w:styleId="Heading6">
-    <w:name w:val="heading 6"/>
-    <w:basedOn w:val="Normal"/>
-    <w:next w:val="Normal"/>
-    <w:link w:val="Heading6Char"/>
-    <w:qFormat/>
-    <w:rsid w:val="0002267F"/>
-    <w:pPr>
-      <w:spacing w:before="240" w:after="60" w:line="220" w:lineRule="exact"/>
-      <w:jc w:val="both"/>
-      <w:outlineLvl w:val="5"/>
-    </w:pPr>
-    <w:rPr>
-      <w:rFonts w:ascii="Arial" w:eastAsia="Times New Roman" w:hAnsi="Arial" w:cs="Times New Roman"/>
-      <w:i/>
-      <w:szCs w:val="20"/>
-    </w:rPr>
-  </w:style>
-  <w:style w:type="paragraph" w:styleId="Heading7">
-    <w:name w:val="heading 7"/>
-    <w:basedOn w:val="Normal"/>
-    <w:next w:val="Normal"/>
-    <w:link w:val="Heading7Char"/>
-    <w:qFormat/>
-    <w:rsid w:val="0002267F"/>
-    <w:pPr>
-      <w:spacing w:before="240" w:after="60" w:line="220" w:lineRule="exact"/>
-      <w:jc w:val="both"/>
-      <w:outlineLvl w:val="6"/>
-    </w:pPr>
-    <w:rPr>
-      <w:rFonts w:ascii="Arial" w:eastAsia="Times New Roman" w:hAnsi="Arial" w:cs="Times New Roman"/>
-      <w:sz w:val="20"/>
-      <w:szCs w:val="20"/>
-    </w:rPr>
-  </w:style>
-  <w:style w:type="paragraph" w:styleId="Heading8">
-    <w:name w:val="heading 8"/>
-    <w:basedOn w:val="Normal"/>
-    <w:next w:val="Normal"/>
-    <w:link w:val="Heading8Char"/>
-    <w:qFormat/>
-    <w:rsid w:val="0002267F"/>
-    <w:pPr>
-      <w:spacing w:before="240" w:after="60" w:line="220" w:lineRule="exact"/>
-      <w:jc w:val="both"/>
-      <w:outlineLvl w:val="7"/>
-    </w:pPr>
-    <w:rPr>
-      <w:rFonts w:ascii="Arial" w:eastAsia="Times New Roman" w:hAnsi="Arial" w:cs="Times New Roman"/>
-      <w:i/>
-      <w:sz w:val="20"/>
-      <w:szCs w:val="20"/>
-    </w:rPr>
-  </w:style>
-  <w:style w:type="paragraph" w:styleId="Heading9">
-    <w:name w:val="heading 9"/>
-    <w:basedOn w:val="Normal"/>
-    <w:next w:val="Normal"/>
-    <w:link w:val="Heading9Char"/>
-    <w:qFormat/>
-    <w:rsid w:val="0002267F"/>
-    <w:pPr>
-      <w:spacing w:before="240" w:after="60" w:line="220" w:lineRule="exact"/>
-      <w:jc w:val="both"/>
-      <w:outlineLvl w:val="8"/>
-    </w:pPr>
-    <w:rPr>
-      <w:rFonts w:ascii="Arial" w:eastAsia="Times New Roman" w:hAnsi="Arial" w:cs="Times New Roman"/>
-      <w:i/>
-      <w:sz w:val="18"/>
-      <w:szCs w:val="20"/>
-    </w:rPr>
-  </w:style>
-  <w:style w:type="character" w:default="1" w:styleId="DefaultParagraphFont">
-    <w:name w:val="Default Paragraph Font"/>
-    <w:uiPriority w:val="1"/>
-    <w:semiHidden/>
-    <w:unhideWhenUsed/>
-  </w:style>
-  <w:style w:type="table" w:default="1" w:styleId="TableNormal">
-    <w:name w:val="Normal Table"/>
-    <w:uiPriority w:val="99"/>
-    <w:semiHidden/>
-    <w:unhideWhenUsed/>
-    <w:tblPr>
-      <w:tblInd w:w="0" w:type="dxa"/>
-      <w:tblCellMar>
-        <w:top w:w="0" w:type="dxa"/>
-        <w:left w:w="108" w:type="dxa"/>
-        <w:bottom w:w="0" w:type="dxa"/>
-        <w:right w:w="108" w:type="dxa"/>
-      </w:tblCellMar>
-    </w:tblPr>
-  </w:style>
-  <w:style w:type="numbering" w:default="1" w:styleId="NoList">
-    <w:name w:val="No List"/>
-    <w:uiPriority w:val="99"/>
-    <w:semiHidden/>
-    <w:unhideWhenUsed/>
-  </w:style>
-  <w:style w:type="character" w:styleId="IntenseReference">
-    <w:name w:val="Intense Reference"/>
-    <w:basedOn w:val="DefaultParagraphFont"/>
-    <w:uiPriority w:val="32"/>
-    <w:qFormat/>
-    <w:rsid w:val="00F26D5A"/>
-    <w:rPr>
-      <w:b/>
-      <w:bCs/>
-      <w:smallCaps/>
-      <w:color w:val="C0504D" w:themeColor="accent2"/>
-      <w:spacing w:val="5"/>
-      <w:u w:val="single"/>
-    </w:rPr>
-  </w:style>
-  <w:style w:type="paragraph" w:styleId="PlainText">
-    <w:name w:val="Plain Text"/>
-    <w:basedOn w:val="Normal"/>
-    <w:link w:val="PlainTextChar"/>
-    <w:uiPriority w:val="99"/>
-    <w:unhideWhenUsed/>
-    <w:rsid w:val="00F26D5A"/>
-    <w:pPr>
-      <w:spacing w:after="0" w:line="240" w:lineRule="auto"/>
-    </w:pPr>
-    <w:rPr>
-      <w:rFonts w:ascii="Consolas" w:hAnsi="Consolas"/>
-      <w:sz w:val="21"/>
-      <w:szCs w:val="21"/>
-    </w:rPr>
-  </w:style>
-  <w:style w:type="character" w:customStyle="1" w:styleId="PlainTextChar">
-    <w:name w:val="Plain Text Char"/>
-    <w:basedOn w:val="DefaultParagraphFont"/>
-    <w:link w:val="PlainText"/>
-    <w:uiPriority w:val="99"/>
-    <w:rsid w:val="00F26D5A"/>
-    <w:rPr>
-      <w:rFonts w:ascii="Consolas" w:hAnsi="Consolas"/>
-      <w:sz w:val="21"/>
-      <w:szCs w:val="21"/>
-    </w:rPr>
-  </w:style>
-  <w:style w:type="table" w:styleId="TableGrid">
-    <w:name w:val="Table Grid"/>
-    <w:basedOn w:val="TableNormal"/>
-    <w:uiPriority w:val="59"/>
-    <w:rsid w:val="00F26D5A"/>
-    <w:pPr>
-      <w:spacing w:after="0" w:line="240" w:lineRule="auto"/>
-    </w:pPr>
-    <w:tblPr>
-      <w:tblInd w:w="0" w:type="dxa"/>
-      <w:tblBorders>
-        <w:top w:val="single" w:sz="4" w:space="0" w:color="auto"/>
-        <w:left w:val="single" w:sz="4" w:space="0" w:color="auto"/>
-        <w:bottom w:val="single" w:sz="4" w:space="0" w:color="auto"/>
-        <w:right w:val="single" w:sz="4" w:space="0" w:color="auto"/>
-        <w:insideH w:val="single" w:sz="4" w:space="0" w:color="auto"/>
-        <w:insideV w:val="single" w:sz="4" w:space="0" w:color="auto"/>
-      </w:tblBorders>
-      <w:tblCellMar>
-        <w:top w:w="0" w:type="dxa"/>
-        <w:left w:w="108" w:type="dxa"/>
-        <w:bottom w:w="0" w:type="dxa"/>
-        <w:right w:w="108" w:type="dxa"/>
-      </w:tblCellMar>
-    </w:tblPr>
-  </w:style>
-  <w:style w:type="table" w:styleId="LightGrid-Accent2">
-    <w:name w:val="Light Grid Accent 2"/>
-    <w:basedOn w:val="TableNormal"/>
-    <w:uiPriority w:val="62"/>
-    <w:rsid w:val="00F26D5A"/>
-    <w:pPr>
-      <w:spacing w:after="0" w:line="240" w:lineRule="auto"/>
-    </w:pPr>
-    <w:tblPr>
-      <w:tblStyleRowBandSize w:val="1"/>
-      <w:tblStyleColBandSize w:val="1"/>
-      <w:tblInd w:w="0" w:type="dxa"/>
-      <w:tblBorders>
-        <w:top w:val="single" w:sz="8" w:space="0" w:color="C0504D" w:themeColor="accent2"/>
-        <w:left w:val="single" w:sz="8" w:space="0" w:color="C0504D" w:themeColor="accent2"/>
-        <w:bottom w:val="single" w:sz="8" w:space="0" w:color="C0504D" w:themeColor="accent2"/>
-        <w:right w:val="single" w:sz="8" w:space="0" w:color="C0504D" w:themeColor="accent2"/>
-        <w:insideH w:val="single" w:sz="8" w:space="0" w:color="C0504D" w:themeColor="accent2"/>
-        <w:insideV w:val="single" w:sz="8" w:space="0" w:color="C0504D" w:themeColor="accent2"/>
-      </w:tblBorders>
-      <w:tblCellMar>
-        <w:top w:w="0" w:type="dxa"/>
-        <w:left w:w="108" w:type="dxa"/>
-        <w:bottom w:w="0" w:type="dxa"/>
-        <w:right w:w="108" w:type="dxa"/>
-      </w:tblCellMar>
-    </w:tblPr>
-    <w:tblStylePr w:type="firstRow">
-      <w:pPr>
-        <w:spacing w:before="0" w:after="0" w:line="240" w:lineRule="auto"/>
-      </w:pPr>
-      <w:rPr>
-        <w:rFonts w:asciiTheme="majorHAnsi" w:eastAsiaTheme="majorEastAsia" w:hAnsiTheme="majorHAnsi" w:cstheme="majorBidi"/>
-        <w:b/>
-        <w:bCs/>
-      </w:rPr>
-      <w:tblPr/>
-      <w:tcPr>
-        <w:tcBorders>
-          <w:top w:val="single" w:sz="8" w:space="0" w:color="C0504D" w:themeColor="accent2"/>
-          <w:left w:val="single" w:sz="8" w:space="0" w:color="C0504D" w:themeColor="accent2"/>
-          <w:bottom w:val="single" w:sz="18" w:space="0" w:color="C0504D" w:themeColor="accent2"/>
-          <w:right w:val="single" w:sz="8" w:space="0" w:color="C0504D" w:themeColor="accent2"/>
-          <w:insideH w:val="nil"/>
-          <w:insideV w:val="single" w:sz="8" w:space="0" w:color="C0504D" w:themeColor="accent2"/>
-        </w:tcBorders>
-      </w:tcPr>
-    </w:tblStylePr>
-    <w:tblStylePr w:type="lastRow">
-      <w:pPr>
-        <w:spacing w:before="0" w:after="0" w:line="240" w:lineRule="auto"/>
-      </w:pPr>
-      <w:rPr>
-        <w:rFonts w:asciiTheme="majorHAnsi" w:eastAsiaTheme="majorEastAsia" w:hAnsiTheme="majorHAnsi" w:cstheme="majorBidi"/>
-        <w:b/>
-        <w:bCs/>
-      </w:rPr>
-      <w:tblPr/>
-      <w:tcPr>
-        <w:tcBorders>
-          <w:top w:val="double" w:sz="6" w:space="0" w:color="C0504D" w:themeColor="accent2"/>
-          <w:left w:val="single" w:sz="8" w:space="0" w:color="C0504D" w:themeColor="accent2"/>
-          <w:bottom w:val="single" w:sz="8" w:space="0" w:color="C0504D" w:themeColor="accent2"/>
-          <w:right w:val="single" w:sz="8" w:space="0" w:color="C0504D" w:themeColor="accent2"/>
-          <w:insideH w:val="nil"/>
-          <w:insideV w:val="single" w:sz="8" w:space="0" w:color="C0504D" w:themeColor="accent2"/>
-        </w:tcBorders>
-      </w:tcPr>
-    </w:tblStylePr>
-    <w:tblStylePr w:type="firstCol">
-      <w:rPr>
-        <w:rFonts w:asciiTheme="majorHAnsi" w:eastAsiaTheme="majorEastAsia" w:hAnsiTheme="majorHAnsi" w:cstheme="majorBidi"/>
-        <w:b/>
-        <w:bCs/>
-      </w:rPr>
-    </w:tblStylePr>
-    <w:tblStylePr w:type="lastCol">
-      <w:rPr>
-        <w:rFonts w:asciiTheme="majorHAnsi" w:eastAsiaTheme="majorEastAsia" w:hAnsiTheme="majorHAnsi" w:cstheme="majorBidi"/>
-        <w:b/>
-        <w:bCs/>
-      </w:rPr>
-      <w:tblPr/>
-      <w:tcPr>
-        <w:tcBorders>
-          <w:top w:val="single" w:sz="8" w:space="0" w:color="C0504D" w:themeColor="accent2"/>
-          <w:left w:val="single" w:sz="8" w:space="0" w:color="C0504D" w:themeColor="accent2"/>
-          <w:bottom w:val="single" w:sz="8" w:space="0" w:color="C0504D" w:themeColor="accent2"/>
-          <w:right w:val="single" w:sz="8" w:space="0" w:color="C0504D" w:themeColor="accent2"/>
-        </w:tcBorders>
-      </w:tcPr>
-    </w:tblStylePr>
-    <w:tblStylePr w:type="band1Vert">
-      <w:tblPr/>
-      <w:tcPr>
-        <w:tcBorders>
-          <w:top w:val="single" w:sz="8" w:space="0" w:color="C0504D" w:themeColor="accent2"/>
-          <w:left w:val="single" w:sz="8" w:space="0" w:color="C0504D" w:themeColor="accent2"/>
-          <w:bottom w:val="single" w:sz="8" w:space="0" w:color="C0504D" w:themeColor="accent2"/>
-          <w:right w:val="single" w:sz="8" w:space="0" w:color="C0504D" w:themeColor="accent2"/>
-        </w:tcBorders>
-        <w:shd w:val="clear" w:color="auto" w:fill="EFD3D2" w:themeFill="accent2" w:themeFillTint="3F"/>
-      </w:tcPr>
-    </w:tblStylePr>
-    <w:tblStylePr w:type="band1Horz">
-      <w:tblPr/>
-      <w:tcPr>
-        <w:tcBorders>
-          <w:top w:val="single" w:sz="8" w:space="0" w:color="C0504D" w:themeColor="accent2"/>
-          <w:left w:val="single" w:sz="8" w:space="0" w:color="C0504D" w:themeColor="accent2"/>
-          <w:bottom w:val="single" w:sz="8" w:space="0" w:color="C0504D" w:themeColor="accent2"/>
-          <w:right w:val="single" w:sz="8" w:space="0" w:color="C0504D" w:themeColor="accent2"/>
-          <w:insideV w:val="single" w:sz="8" w:space="0" w:color="C0504D" w:themeColor="accent2"/>
-        </w:tcBorders>
-        <w:shd w:val="clear" w:color="auto" w:fill="EFD3D2" w:themeFill="accent2" w:themeFillTint="3F"/>
-      </w:tcPr>
-    </w:tblStylePr>
-    <w:tblStylePr w:type="band2Horz">
-      <w:tblPr/>
-      <w:tcPr>
-        <w:tcBorders>
-          <w:top w:val="single" w:sz="8" w:space="0" w:color="C0504D" w:themeColor="accent2"/>
-          <w:left w:val="single" w:sz="8" w:space="0" w:color="C0504D" w:themeColor="accent2"/>
-          <w:bottom w:val="single" w:sz="8" w:space="0" w:color="C0504D" w:themeColor="accent2"/>
-          <w:right w:val="single" w:sz="8" w:space="0" w:color="C0504D" w:themeColor="accent2"/>
-          <w:insideV w:val="single" w:sz="8" w:space="0" w:color="C0504D" w:themeColor="accent2"/>
-        </w:tcBorders>
-      </w:tcPr>
-    </w:tblStylePr>
-  </w:style>
-  <w:style w:type="paragraph" w:styleId="NoSpacing">
-    <w:name w:val="No Spacing"/>
-    <w:uiPriority w:val="1"/>
-    <w:qFormat/>
-    <w:rsid w:val="00F26D5A"/>
-    <w:pPr>
-      <w:spacing w:after="0" w:line="240" w:lineRule="auto"/>
-    </w:pPr>
-  </w:style>
-  <w:style w:type="paragraph" w:styleId="Header">
-    <w:name w:val="header"/>
-    <w:basedOn w:val="Normal"/>
-    <w:link w:val="HeaderChar"/>
-    <w:uiPriority w:val="99"/>
-    <w:unhideWhenUsed/>
-    <w:rsid w:val="00185B1C"/>
-    <w:pPr>
-      <w:tabs>
-        <w:tab w:val="center" w:pos="4680"/>
-        <w:tab w:val="right" w:pos="9360"/>
-      </w:tabs>
-      <w:spacing w:after="0" w:line="240" w:lineRule="auto"/>
-    </w:pPr>
-  </w:style>
-  <w:style w:type="character" w:customStyle="1" w:styleId="HeaderChar">
-    <w:name w:val="Header Char"/>
-    <w:basedOn w:val="DefaultParagraphFont"/>
-    <w:link w:val="Header"/>
-    <w:uiPriority w:val="99"/>
-    <w:rsid w:val="00185B1C"/>
-  </w:style>
-  <w:style w:type="paragraph" w:styleId="Footer">
-    <w:name w:val="footer"/>
-    <w:basedOn w:val="Normal"/>
-    <w:link w:val="FooterChar"/>
-    <w:uiPriority w:val="99"/>
-    <w:unhideWhenUsed/>
-    <w:rsid w:val="00185B1C"/>
-    <w:pPr>
-      <w:tabs>
-        <w:tab w:val="center" w:pos="4680"/>
-        <w:tab w:val="right" w:pos="9360"/>
-      </w:tabs>
-      <w:spacing w:after="0" w:line="240" w:lineRule="auto"/>
-    </w:pPr>
-  </w:style>
-  <w:style w:type="character" w:customStyle="1" w:styleId="FooterChar">
-    <w:name w:val="Footer Char"/>
-    <w:basedOn w:val="DefaultParagraphFont"/>
-    <w:link w:val="Footer"/>
-    <w:uiPriority w:val="99"/>
-    <w:rsid w:val="00185B1C"/>
-  </w:style>
-  <w:style w:type="paragraph" w:styleId="Title">
-    <w:name w:val="Title"/>
-    <w:basedOn w:val="Normal"/>
-    <w:link w:val="TitleChar"/>
-    <w:qFormat/>
-    <w:rsid w:val="00FF0C5B"/>
-    <w:pPr>
-      <w:spacing w:before="240" w:after="720" w:line="240" w:lineRule="auto"/>
-      <w:jc w:val="right"/>
-    </w:pPr>
-    <w:rPr>
-      <w:rFonts w:ascii="Arial" w:eastAsia="Times New Roman" w:hAnsi="Arial" w:cs="Times New Roman"/>
-      <w:b/>
-      <w:kern w:val="28"/>
-      <w:sz w:val="64"/>
-      <w:szCs w:val="20"/>
-    </w:rPr>
-  </w:style>
-  <w:style w:type="character" w:customStyle="1" w:styleId="TitleChar">
-    <w:name w:val="Title Char"/>
-    <w:basedOn w:val="DefaultParagraphFont"/>
-    <w:link w:val="Title"/>
-    <w:rsid w:val="00FF0C5B"/>
-    <w:rPr>
-      <w:rFonts w:ascii="Arial" w:eastAsia="Times New Roman" w:hAnsi="Arial" w:cs="Times New Roman"/>
-      <w:b/>
-      <w:kern w:val="28"/>
-      <w:sz w:val="64"/>
-      <w:szCs w:val="20"/>
-    </w:rPr>
-  </w:style>
-  <w:style w:type="paragraph" w:customStyle="1" w:styleId="ByLine">
-    <w:name w:val="ByLine"/>
-    <w:basedOn w:val="Title"/>
-    <w:rsid w:val="00FF0C5B"/>
-    <w:rPr>
-      <w:sz w:val="28"/>
-    </w:rPr>
-  </w:style>
-  <w:style w:type="paragraph" w:customStyle="1" w:styleId="ChangeHistoryTitle">
-    <w:name w:val="ChangeHistory Title"/>
-    <w:basedOn w:val="Normal"/>
-    <w:rsid w:val="00FF0C5B"/>
-    <w:pPr>
-      <w:keepNext/>
-      <w:spacing w:before="60" w:after="60" w:line="240" w:lineRule="auto"/>
-      <w:jc w:val="center"/>
-    </w:pPr>
-    <w:rPr>
-      <w:rFonts w:ascii="Arial" w:eastAsia="Times New Roman" w:hAnsi="Arial" w:cs="Times New Roman"/>
-      <w:b/>
-      <w:sz w:val="36"/>
-      <w:szCs w:val="20"/>
-    </w:rPr>
-  </w:style>
-  <w:style w:type="paragraph" w:customStyle="1" w:styleId="line">
-    <w:name w:val="line"/>
-    <w:basedOn w:val="Title"/>
-    <w:rsid w:val="00FF0C5B"/>
-    <w:pPr>
-      <w:pBdr>
-        <w:top w:val="single" w:sz="36" w:space="1" w:color="auto"/>
-      </w:pBdr>
-      <w:spacing w:after="0"/>
-    </w:pPr>
-    <w:rPr>
-      <w:sz w:val="40"/>
-    </w:rPr>
-  </w:style>
-  <w:style w:type="paragraph" w:styleId="TOC1">
-    <w:name w:val="toc 1"/>
-    <w:basedOn w:val="Normal"/>
-    <w:next w:val="Normal"/>
-    <w:uiPriority w:val="39"/>
-    <w:qFormat/>
-    <w:rsid w:val="00FF0C5B"/>
-    <w:pPr>
-      <w:tabs>
-        <w:tab w:val="left" w:pos="360"/>
-        <w:tab w:val="right" w:leader="dot" w:pos="9360"/>
-      </w:tabs>
-      <w:spacing w:before="60" w:after="0" w:line="220" w:lineRule="exact"/>
-      <w:ind w:left="360" w:hanging="360"/>
-      <w:jc w:val="both"/>
-    </w:pPr>
-    <w:rPr>
-      <w:rFonts w:ascii="Times" w:eastAsia="Times New Roman" w:hAnsi="Times" w:cs="Times New Roman"/>
-      <w:b/>
-      <w:noProof/>
-      <w:sz w:val="24"/>
-      <w:szCs w:val="20"/>
-    </w:rPr>
-  </w:style>
-  <w:style w:type="paragraph" w:styleId="TOC2">
-    <w:name w:val="toc 2"/>
-    <w:basedOn w:val="Normal"/>
-    <w:next w:val="Normal"/>
-    <w:uiPriority w:val="39"/>
-    <w:qFormat/>
-    <w:rsid w:val="00FF0C5B"/>
-    <w:pPr>
-      <w:tabs>
-        <w:tab w:val="right" w:leader="dot" w:pos="9360"/>
-      </w:tabs>
-      <w:spacing w:after="0" w:line="220" w:lineRule="exact"/>
-      <w:ind w:left="270"/>
-      <w:jc w:val="both"/>
-    </w:pPr>
-    <w:rPr>
-      <w:rFonts w:ascii="Times" w:eastAsia="Times New Roman" w:hAnsi="Times" w:cs="Times New Roman"/>
-      <w:szCs w:val="20"/>
-    </w:rPr>
-  </w:style>
-  <w:style w:type="character" w:customStyle="1" w:styleId="Heading1Char">
-    <w:name w:val="Heading 1 Char"/>
-    <w:basedOn w:val="DefaultParagraphFont"/>
-    <w:link w:val="Heading1"/>
-    <w:uiPriority w:val="9"/>
-    <w:rsid w:val="00FF0C5B"/>
-    <w:rPr>
-      <w:rFonts w:asciiTheme="majorHAnsi" w:eastAsiaTheme="majorEastAsia" w:hAnsiTheme="majorHAnsi" w:cstheme="majorBidi"/>
-      <w:b/>
-      <w:bCs/>
-      <w:color w:val="365F91" w:themeColor="accent1" w:themeShade="BF"/>
-      <w:sz w:val="28"/>
-      <w:szCs w:val="28"/>
-    </w:rPr>
-  </w:style>
-  <w:style w:type="paragraph" w:styleId="TOCHeading">
-    <w:name w:val="TOC Heading"/>
-    <w:basedOn w:val="Heading1"/>
-    <w:next w:val="Normal"/>
-    <w:uiPriority w:val="39"/>
-    <w:unhideWhenUsed/>
-    <w:qFormat/>
-    <w:rsid w:val="00FF0C5B"/>
-    <w:pPr>
-      <w:spacing w:before="240" w:line="259" w:lineRule="auto"/>
-      <w:outlineLvl w:val="9"/>
-    </w:pPr>
-    <w:rPr>
-      <w:rFonts w:ascii="Calibri Light" w:eastAsia="Times New Roman" w:hAnsi="Calibri Light" w:cs="Times New Roman"/>
-      <w:b w:val="0"/>
-      <w:bCs w:val="0"/>
-      <w:color w:val="2F5496"/>
-      <w:sz w:val="32"/>
-      <w:szCs w:val="32"/>
-    </w:rPr>
-  </w:style>
-  <w:style w:type="character" w:styleId="Hyperlink">
-    <w:name w:val="Hyperlink"/>
-    <w:uiPriority w:val="99"/>
-    <w:unhideWhenUsed/>
-    <w:rsid w:val="00FF0C5B"/>
-    <w:rPr>
-      <w:color w:val="0563C1"/>
-      <w:u w:val="single"/>
-    </w:rPr>
-  </w:style>
-  <w:style w:type="paragraph" w:styleId="ListParagraph">
-    <w:name w:val="List Paragraph"/>
-    <w:basedOn w:val="Normal"/>
-    <w:uiPriority w:val="34"/>
-    <w:qFormat/>
-    <w:rsid w:val="00FF0C5B"/>
-    <w:pPr>
-      <w:ind w:left="720"/>
-      <w:contextualSpacing/>
-    </w:pPr>
-  </w:style>
-  <w:style w:type="paragraph" w:customStyle="1" w:styleId="TOCEntry">
-    <w:name w:val="TOCEntry"/>
-    <w:basedOn w:val="Normal"/>
-    <w:rsid w:val="00600AB7"/>
-    <w:pPr>
-      <w:keepNext/>
-      <w:keepLines/>
-      <w:spacing w:before="120" w:after="240" w:line="240" w:lineRule="atLeast"/>
-    </w:pPr>
-    <w:rPr>
-      <w:rFonts w:ascii="Times" w:eastAsia="Times New Roman" w:hAnsi="Times" w:cs="Times New Roman"/>
-      <w:b/>
-      <w:sz w:val="36"/>
-      <w:szCs w:val="20"/>
-    </w:rPr>
-  </w:style>
-  <w:style w:type="character" w:customStyle="1" w:styleId="Heading2Char">
-    <w:name w:val="Heading 2 Char"/>
-    <w:basedOn w:val="DefaultParagraphFont"/>
-    <w:link w:val="Heading2"/>
-    <w:rsid w:val="0002267F"/>
-    <w:rPr>
-      <w:rFonts w:ascii="Times" w:eastAsia="Times New Roman" w:hAnsi="Times" w:cs="Times New Roman"/>
-      <w:b/>
-      <w:sz w:val="28"/>
-      <w:szCs w:val="20"/>
-    </w:rPr>
-  </w:style>
-  <w:style w:type="character" w:customStyle="1" w:styleId="Heading3Char">
-    <w:name w:val="Heading 3 Char"/>
-    <w:basedOn w:val="DefaultParagraphFont"/>
-    <w:link w:val="Heading3"/>
-    <w:rsid w:val="0002267F"/>
-    <w:rPr>
-      <w:rFonts w:ascii="Times" w:eastAsia="Times New Roman" w:hAnsi="Times" w:cs="Times New Roman"/>
-      <w:b/>
-      <w:sz w:val="24"/>
-      <w:szCs w:val="20"/>
-    </w:rPr>
-  </w:style>
-  <w:style w:type="character" w:customStyle="1" w:styleId="Heading4Char">
-    <w:name w:val="Heading 4 Char"/>
-    <w:basedOn w:val="DefaultParagraphFont"/>
-    <w:link w:val="Heading4"/>
-    <w:rsid w:val="0002267F"/>
-    <w:rPr>
-      <w:rFonts w:ascii="Times New Roman" w:eastAsia="Times New Roman" w:hAnsi="Times New Roman" w:cs="Times New Roman"/>
-      <w:b/>
-      <w:i/>
-      <w:szCs w:val="20"/>
-    </w:rPr>
-  </w:style>
-  <w:style w:type="character" w:customStyle="1" w:styleId="Heading5Char">
-    <w:name w:val="Heading 5 Char"/>
-    <w:basedOn w:val="DefaultParagraphFont"/>
-    <w:link w:val="Heading5"/>
-    <w:rsid w:val="0002267F"/>
-    <w:rPr>
-      <w:rFonts w:ascii="Arial" w:eastAsia="Times New Roman" w:hAnsi="Arial" w:cs="Times New Roman"/>
-      <w:szCs w:val="20"/>
-    </w:rPr>
-  </w:style>
-  <w:style w:type="character" w:customStyle="1" w:styleId="Heading6Char">
-    <w:name w:val="Heading 6 Char"/>
-    <w:basedOn w:val="DefaultParagraphFont"/>
-    <w:link w:val="Heading6"/>
-    <w:rsid w:val="0002267F"/>
-    <w:rPr>
-      <w:rFonts w:ascii="Arial" w:eastAsia="Times New Roman" w:hAnsi="Arial" w:cs="Times New Roman"/>
-      <w:i/>
-      <w:szCs w:val="20"/>
-    </w:rPr>
-  </w:style>
-  <w:style w:type="character" w:customStyle="1" w:styleId="Heading7Char">
-    <w:name w:val="Heading 7 Char"/>
-    <w:basedOn w:val="DefaultParagraphFont"/>
-    <w:link w:val="Heading7"/>
-    <w:rsid w:val="0002267F"/>
-    <w:rPr>
-      <w:rFonts w:ascii="Arial" w:eastAsia="Times New Roman" w:hAnsi="Arial" w:cs="Times New Roman"/>
-      <w:sz w:val="20"/>
-      <w:szCs w:val="20"/>
-    </w:rPr>
-  </w:style>
-  <w:style w:type="character" w:customStyle="1" w:styleId="Heading8Char">
-    <w:name w:val="Heading 8 Char"/>
-    <w:basedOn w:val="DefaultParagraphFont"/>
-    <w:link w:val="Heading8"/>
-    <w:rsid w:val="0002267F"/>
-    <w:rPr>
-      <w:rFonts w:ascii="Arial" w:eastAsia="Times New Roman" w:hAnsi="Arial" w:cs="Times New Roman"/>
-      <w:i/>
-      <w:sz w:val="20"/>
-      <w:szCs w:val="20"/>
-    </w:rPr>
-  </w:style>
-  <w:style w:type="character" w:customStyle="1" w:styleId="Heading9Char">
-    <w:name w:val="Heading 9 Char"/>
-    <w:basedOn w:val="DefaultParagraphFont"/>
-    <w:link w:val="Heading9"/>
-    <w:rsid w:val="0002267F"/>
-    <w:rPr>
-      <w:rFonts w:ascii="Arial" w:eastAsia="Times New Roman" w:hAnsi="Arial" w:cs="Times New Roman"/>
-      <w:i/>
-      <w:sz w:val="18"/>
-      <w:szCs w:val="20"/>
-    </w:rPr>
-  </w:style>
-  <w:style w:type="character" w:styleId="Strong">
-    <w:name w:val="Strong"/>
-    <w:basedOn w:val="DefaultParagraphFont"/>
-    <w:uiPriority w:val="22"/>
-    <w:qFormat/>
-    <w:rsid w:val="00D76D40"/>
-    <w:rPr>
-      <w:b/>
-      <w:bCs/>
-    </w:rPr>
-  </w:style>
-  <w:style w:type="table" w:styleId="MediumShading2">
-    <w:name w:val="Medium Shading 2"/>
-    <w:basedOn w:val="TableNormal"/>
-    <w:uiPriority w:val="64"/>
-    <w:rsid w:val="008B4F1A"/>
-    <w:pPr>
-      <w:spacing w:after="0" w:line="240" w:lineRule="auto"/>
-    </w:pPr>
-    <w:tblPr>
-      <w:tblStyleRowBandSize w:val="1"/>
-      <w:tblStyleColBandSize w:val="1"/>
-      <w:tblInd w:w="0" w:type="dxa"/>
-      <w:tblBorders>
-        <w:top w:val="single" w:sz="18" w:space="0" w:color="auto"/>
-        <w:bottom w:val="single" w:sz="18" w:space="0" w:color="auto"/>
-      </w:tblBorders>
-      <w:tblCellMar>
-        <w:top w:w="0" w:type="dxa"/>
-        <w:left w:w="108" w:type="dxa"/>
-        <w:bottom w:w="0" w:type="dxa"/>
-        <w:right w:w="108" w:type="dxa"/>
-      </w:tblCellMar>
-    </w:tblPr>
-    <w:tblStylePr w:type="firstRow">
-      <w:pPr>
-        <w:spacing w:before="0" w:after="0" w:line="240" w:lineRule="auto"/>
-      </w:pPr>
-      <w:rPr>
-        <w:b/>
-        <w:bCs/>
-        <w:color w:val="FFFFFF" w:themeColor="background1"/>
-      </w:rPr>
-      <w:tblPr/>
-      <w:tcPr>
-        <w:tcBorders>
-          <w:top w:val="single" w:sz="18" w:space="0" w:color="auto"/>
-          <w:left w:val="nil"/>
-          <w:bottom w:val="single" w:sz="18" w:space="0" w:color="auto"/>
-          <w:right w:val="nil"/>
-          <w:insideH w:val="nil"/>
-          <w:insideV w:val="nil"/>
-        </w:tcBorders>
-        <w:shd w:val="clear" w:color="auto" w:fill="000000" w:themeFill="text1"/>
-      </w:tcPr>
-    </w:tblStylePr>
-    <w:tblStylePr w:type="lastRow">
-      <w:pPr>
-        <w:spacing w:before="0" w:after="0" w:line="240" w:lineRule="auto"/>
-      </w:pPr>
-      <w:rPr>
-        <w:color w:val="auto"/>
-      </w:rPr>
-      <w:tblPr/>
-      <w:tcPr>
-        <w:tcBorders>
-          <w:top w:val="double" w:sz="6" w:space="0" w:color="auto"/>
-          <w:left w:val="nil"/>
-          <w:bottom w:val="single" w:sz="18" w:space="0" w:color="auto"/>
-          <w:right w:val="nil"/>
-          <w:insideH w:val="nil"/>
-          <w:insideV w:val="nil"/>
-        </w:tcBorders>
-        <w:shd w:val="clear" w:color="auto" w:fill="FFFFFF" w:themeFill="background1"/>
-      </w:tcPr>
-    </w:tblStylePr>
-    <w:tblStylePr w:type="firstCol">
-      <w:rPr>
-        <w:b/>
-        <w:bCs/>
-        <w:color w:val="FFFFFF" w:themeColor="background1"/>
-      </w:rPr>
-      <w:tblPr/>
-      <w:tcPr>
-        <w:tcBorders>
-          <w:top w:val="nil"/>
-          <w:left w:val="nil"/>
-          <w:bottom w:val="single" w:sz="18" w:space="0" w:color="auto"/>
-          <w:right w:val="nil"/>
-          <w:insideH w:val="nil"/>
-          <w:insideV w:val="nil"/>
-        </w:tcBorders>
-        <w:shd w:val="clear" w:color="auto" w:fill="000000" w:themeFill="text1"/>
-      </w:tcPr>
-    </w:tblStylePr>
-    <w:tblStylePr w:type="lastCol">
-      <w:rPr>
-        <w:b/>
-        <w:bCs/>
-        <w:color w:val="FFFFFF" w:themeColor="background1"/>
-      </w:rPr>
-      <w:tblPr/>
-      <w:tcPr>
-        <w:tcBorders>
-          <w:left w:val="nil"/>
-          <w:right w:val="nil"/>
-          <w:insideH w:val="nil"/>
-          <w:insideV w:val="nil"/>
-        </w:tcBorders>
-        <w:shd w:val="clear" w:color="auto" w:fill="000000" w:themeFill="text1"/>
-      </w:tcPr>
-    </w:tblStylePr>
-    <w:tblStylePr w:type="band1Vert">
-      <w:tblPr/>
-      <w:tcPr>
-        <w:tcBorders>
-          <w:left w:val="nil"/>
-          <w:right w:val="nil"/>
-          <w:insideH w:val="nil"/>
-          <w:insideV w:val="nil"/>
-        </w:tcBorders>
-        <w:shd w:val="clear" w:color="auto" w:fill="D8D8D8" w:themeFill="background1" w:themeFillShade="D8"/>
-      </w:tcPr>
-    </w:tblStylePr>
-    <w:tblStylePr w:type="band1Horz">
-      <w:tblPr/>
-      <w:tcPr>
-        <w:shd w:val="clear" w:color="auto" w:fill="D8D8D8" w:themeFill="background1" w:themeFillShade="D8"/>
-      </w:tcPr>
-    </w:tblStylePr>
-    <w:tblStylePr w:type="neCell">
-      <w:tblPr/>
-      <w:tcPr>
-        <w:tcBorders>
-          <w:top w:val="single" w:sz="18" w:space="0" w:color="auto"/>
-          <w:left w:val="nil"/>
-          <w:bottom w:val="single" w:sz="18" w:space="0" w:color="auto"/>
-          <w:right w:val="nil"/>
-          <w:insideH w:val="nil"/>
-          <w:insideV w:val="nil"/>
-        </w:tcBorders>
-      </w:tcPr>
-    </w:tblStylePr>
-    <w:tblStylePr w:type="nwCell">
-      <w:rPr>
-        <w:color w:val="FFFFFF" w:themeColor="background1"/>
-      </w:rPr>
-      <w:tblPr/>
-      <w:tcPr>
-        <w:tcBorders>
-          <w:top w:val="single" w:sz="18" w:space="0" w:color="auto"/>
-          <w:left w:val="nil"/>
-          <w:bottom w:val="single" w:sz="18" w:space="0" w:color="auto"/>
-          <w:right w:val="nil"/>
-          <w:insideH w:val="nil"/>
-          <w:insideV w:val="nil"/>
-        </w:tcBorders>
-      </w:tcPr>
-    </w:tblStylePr>
-  </w:style>
-  <w:style w:type="paragraph" w:styleId="TOC3">
-    <w:name w:val="toc 3"/>
-    <w:basedOn w:val="Normal"/>
-    <w:next w:val="Normal"/>
-    <w:autoRedefine/>
-    <w:uiPriority w:val="39"/>
-    <w:unhideWhenUsed/>
-    <w:qFormat/>
-    <w:rsid w:val="006F7DEB"/>
-    <w:pPr>
-      <w:spacing w:after="100"/>
-      <w:ind w:left="440"/>
-    </w:pPr>
-  </w:style>
-  <w:style w:type="paragraph" w:styleId="BalloonText">
-    <w:name w:val="Balloon Text"/>
-    <w:basedOn w:val="Normal"/>
-    <w:link w:val="BalloonTextChar"/>
-    <w:uiPriority w:val="99"/>
-    <w:semiHidden/>
-    <w:unhideWhenUsed/>
-    <w:rsid w:val="003309B5"/>
-    <w:pPr>
-      <w:spacing w:after="0" w:line="240" w:lineRule="auto"/>
-    </w:pPr>
-    <w:rPr>
-      <w:rFonts w:ascii="Tahoma" w:hAnsi="Tahoma" w:cs="Tahoma"/>
-      <w:sz w:val="16"/>
-      <w:szCs w:val="16"/>
-    </w:rPr>
-  </w:style>
-  <w:style w:type="character" w:customStyle="1" w:styleId="BalloonTextChar">
-    <w:name w:val="Balloon Text Char"/>
-    <w:basedOn w:val="DefaultParagraphFont"/>
-    <w:link w:val="BalloonText"/>
-    <w:uiPriority w:val="99"/>
-    <w:semiHidden/>
-    <w:rsid w:val="003309B5"/>
-    <w:rPr>
-      <w:rFonts w:ascii="Tahoma" w:hAnsi="Tahoma" w:cs="Tahoma"/>
-      <w:sz w:val="16"/>
-      <w:szCs w:val="16"/>
-    </w:rPr>
-  </w:style>
-  <w:style w:type="table" w:styleId="DarkList">
-    <w:name w:val="Dark List"/>
-    <w:basedOn w:val="TableNormal"/>
-    <w:uiPriority w:val="70"/>
-    <w:rsid w:val="000F2911"/>
-    <w:pPr>
-      <w:spacing w:after="0" w:line="240" w:lineRule="auto"/>
-    </w:pPr>
-    <w:rPr>
-      <w:color w:val="FFFFFF" w:themeColor="background1"/>
-    </w:rPr>
-    <w:tblPr>
-      <w:tblStyleRowBandSize w:val="1"/>
-      <w:tblStyleColBandSize w:val="1"/>
-      <w:tblInd w:w="0" w:type="dxa"/>
-      <w:tblCellMar>
-        <w:top w:w="0" w:type="dxa"/>
-        <w:left w:w="108" w:type="dxa"/>
-        <w:bottom w:w="0" w:type="dxa"/>
-        <w:right w:w="108" w:type="dxa"/>
-      </w:tblCellMar>
-    </w:tblPr>
-    <w:tcPr>
-      <w:shd w:val="clear" w:color="auto" w:fill="000000" w:themeFill="text1"/>
-    </w:tcPr>
-    <w:tblStylePr w:type="firstRow">
-      <w:rPr>
-        <w:b/>
-        <w:bCs/>
-      </w:rPr>
-      <w:tblPr/>
-      <w:tcPr>
-        <w:tcBorders>
-          <w:top w:val="nil"/>
-          <w:left w:val="nil"/>
-          <w:bottom w:val="single" w:sz="18" w:space="0" w:color="FFFFFF" w:themeColor="background1"/>
-          <w:right w:val="nil"/>
-          <w:insideH w:val="nil"/>
-          <w:insideV w:val="nil"/>
-        </w:tcBorders>
-        <w:shd w:val="clear" w:color="auto" w:fill="000000" w:themeFill="text1"/>
-      </w:tcPr>
-    </w:tblStylePr>
-    <w:tblStylePr w:type="lastRow">
-      <w:tblPr/>
-      <w:tcPr>
-        <w:tcBorders>
-          <w:top w:val="single" w:sz="18" w:space="0" w:color="FFFFFF" w:themeColor="background1"/>
-          <w:left w:val="nil"/>
-          <w:bottom w:val="nil"/>
-          <w:right w:val="nil"/>
-          <w:insideH w:val="nil"/>
-          <w:insideV w:val="nil"/>
-        </w:tcBorders>
-        <w:shd w:val="clear" w:color="auto" w:fill="000000" w:themeFill="text1" w:themeFillShade="7F"/>
-      </w:tcPr>
-    </w:tblStylePr>
-    <w:tblStylePr w:type="firstCol">
-      <w:tblPr/>
-      <w:tcPr>
-        <w:tcBorders>
-          <w:top w:val="nil"/>
-          <w:left w:val="nil"/>
-          <w:bottom w:val="nil"/>
-          <w:right w:val="single" w:sz="18" w:space="0" w:color="FFFFFF" w:themeColor="background1"/>
-          <w:insideH w:val="nil"/>
-          <w:insideV w:val="nil"/>
-        </w:tcBorders>
-        <w:shd w:val="clear" w:color="auto" w:fill="000000" w:themeFill="text1" w:themeFillShade="BF"/>
-      </w:tcPr>
-    </w:tblStylePr>
-    <w:tblStylePr w:type="lastCol">
-      <w:tblPr/>
-      <w:tcPr>
-        <w:tcBorders>
-          <w:top w:val="nil"/>
-          <w:left w:val="single" w:sz="18" w:space="0" w:color="FFFFFF" w:themeColor="background1"/>
-          <w:bottom w:val="nil"/>
-          <w:right w:val="nil"/>
-          <w:insideH w:val="nil"/>
-          <w:insideV w:val="nil"/>
-        </w:tcBorders>
-        <w:shd w:val="clear" w:color="auto" w:fill="000000" w:themeFill="text1" w:themeFillShade="BF"/>
-      </w:tcPr>
-    </w:tblStylePr>
-    <w:tblStylePr w:type="band1Vert">
-      <w:tblPr/>
-      <w:tcPr>
-        <w:tcBorders>
-          <w:top w:val="nil"/>
-          <w:left w:val="nil"/>
-          <w:bottom w:val="nil"/>
-          <w:right w:val="nil"/>
-          <w:insideH w:val="nil"/>
-          <w:insideV w:val="nil"/>
-        </w:tcBorders>
-        <w:shd w:val="clear" w:color="auto" w:fill="000000" w:themeFill="text1" w:themeFillShade="BF"/>
-      </w:tcPr>
-    </w:tblStylePr>
-    <w:tblStylePr w:type="band1Horz">
-      <w:tblPr/>
-      <w:tcPr>
-        <w:tcBorders>
-          <w:top w:val="nil"/>
-          <w:left w:val="nil"/>
-          <w:bottom w:val="nil"/>
-          <w:right w:val="nil"/>
-          <w:insideH w:val="nil"/>
-          <w:insideV w:val="nil"/>
-        </w:tcBorders>
-        <w:shd w:val="clear" w:color="auto" w:fill="000000" w:themeFill="text1" w:themeFillShade="BF"/>
-      </w:tcPr>
-    </w:tblStylePr>
-  </w:style>
-  <w:style w:type="table" w:styleId="ColorfulGrid">
-    <w:name w:val="Colorful Grid"/>
-    <w:basedOn w:val="TableNormal"/>
-    <w:uiPriority w:val="73"/>
-    <w:rsid w:val="000F2911"/>
-    <w:pPr>
-      <w:spacing w:after="0" w:line="240" w:lineRule="auto"/>
-    </w:pPr>
-    <w:rPr>
-      <w:color w:val="000000" w:themeColor="text1"/>
-    </w:rPr>
-    <w:tblPr>
-      <w:tblStyleRowBandSize w:val="1"/>
-      <w:tblStyleColBandSize w:val="1"/>
-      <w:tblInd w:w="0" w:type="dxa"/>
-      <w:tblBorders>
-        <w:insideH w:val="single" w:sz="4" w:space="0" w:color="FFFFFF" w:themeColor="background1"/>
-      </w:tblBorders>
-      <w:tblCellMar>
-        <w:top w:w="0" w:type="dxa"/>
-        <w:left w:w="108" w:type="dxa"/>
-        <w:bottom w:w="0" w:type="dxa"/>
-        <w:right w:w="108" w:type="dxa"/>
-      </w:tblCellMar>
-    </w:tblPr>
-    <w:tcPr>
-      <w:shd w:val="clear" w:color="auto" w:fill="CCCCCC" w:themeFill="text1" w:themeFillTint="33"/>
-    </w:tcPr>
-    <w:tblStylePr w:type="firstRow">
-      <w:rPr>
-        <w:b/>
-        <w:bCs/>
-      </w:rPr>
-      <w:tblPr/>
-      <w:tcPr>
-        <w:shd w:val="clear" w:color="auto" w:fill="999999" w:themeFill="text1" w:themeFillTint="66"/>
-      </w:tcPr>
-    </w:tblStylePr>
-    <w:tblStylePr w:type="lastRow">
-      <w:rPr>
-        <w:b/>
-        <w:bCs/>
-        <w:color w:val="000000" w:themeColor="text1"/>
-      </w:rPr>
-      <w:tblPr/>
-      <w:tcPr>
-        <w:shd w:val="clear" w:color="auto" w:fill="999999" w:themeFill="text1" w:themeFillTint="66"/>
-      </w:tcPr>
-    </w:tblStylePr>
-    <w:tblStylePr w:type="firstCol">
-      <w:rPr>
-        <w:color w:val="FFFFFF" w:themeColor="background1"/>
-      </w:rPr>
-      <w:tblPr/>
-      <w:tcPr>
-        <w:shd w:val="clear" w:color="auto" w:fill="000000" w:themeFill="text1" w:themeFillShade="BF"/>
-      </w:tcPr>
-    </w:tblStylePr>
-    <w:tblStylePr w:type="lastCol">
-      <w:rPr>
-        <w:color w:val="FFFFFF" w:themeColor="background1"/>
-      </w:rPr>
-      <w:tblPr/>
-      <w:tcPr>
-        <w:shd w:val="clear" w:color="auto" w:fill="000000" w:themeFill="text1" w:themeFillShade="BF"/>
-      </w:tcPr>
-    </w:tblStylePr>
-    <w:tblStylePr w:type="band1Vert">
-      <w:tblPr/>
-      <w:tcPr>
-        <w:shd w:val="clear" w:color="auto" w:fill="808080" w:themeFill="text1" w:themeFillTint="7F"/>
-      </w:tcPr>
-    </w:tblStylePr>
-    <w:tblStylePr w:type="band1Horz">
-      <w:tblPr/>
-      <w:tcPr>
-        <w:shd w:val="clear" w:color="auto" w:fill="808080" w:themeFill="text1" w:themeFillTint="7F"/>
-      </w:tcPr>
-    </w:tblStylePr>
-  </w:style>
-  <w:style w:type="table" w:styleId="LightGrid">
-    <w:name w:val="Light Grid"/>
-    <w:basedOn w:val="TableNormal"/>
-    <w:uiPriority w:val="62"/>
-    <w:rsid w:val="000F2911"/>
-    <w:pPr>
-      <w:spacing w:after="0" w:line="240" w:lineRule="auto"/>
-    </w:pPr>
-    <w:tblPr>
-      <w:tblStyleRowBandSize w:val="1"/>
-      <w:tblStyleColBandSize w:val="1"/>
-      <w:tblInd w:w="0" w:type="dxa"/>
-      <w:tblBorders>
-        <w:top w:val="single" w:sz="8" w:space="0" w:color="000000" w:themeColor="text1"/>
-        <w:left w:val="single" w:sz="8" w:space="0" w:color="000000" w:themeColor="text1"/>
-        <w:bottom w:val="single" w:sz="8" w:space="0" w:color="000000" w:themeColor="text1"/>
-        <w:right w:val="single" w:sz="8" w:space="0" w:color="000000" w:themeColor="text1"/>
-        <w:insideH w:val="single" w:sz="8" w:space="0" w:color="000000" w:themeColor="text1"/>
-        <w:insideV w:val="single" w:sz="8" w:space="0" w:color="000000" w:themeColor="text1"/>
-      </w:tblBorders>
-      <w:tblCellMar>
-        <w:top w:w="0" w:type="dxa"/>
-        <w:left w:w="108" w:type="dxa"/>
-        <w:bottom w:w="0" w:type="dxa"/>
-        <w:right w:w="108" w:type="dxa"/>
-      </w:tblCellMar>
-    </w:tblPr>
-    <w:tblStylePr w:type="firstRow">
-      <w:pPr>
-        <w:spacing w:before="0" w:after="0" w:line="240" w:lineRule="auto"/>
-      </w:pPr>
-      <w:rPr>
-        <w:rFonts w:asciiTheme="majorHAnsi" w:eastAsiaTheme="majorEastAsia" w:hAnsiTheme="majorHAnsi" w:cstheme="majorBidi"/>
-        <w:b/>
-        <w:bCs/>
-      </w:rPr>
-      <w:tblPr/>
-      <w:tcPr>
-        <w:tcBorders>
-          <w:top w:val="single" w:sz="8" w:space="0" w:color="000000" w:themeColor="text1"/>
-          <w:left w:val="single" w:sz="8" w:space="0" w:color="000000" w:themeColor="text1"/>
-          <w:bottom w:val="single" w:sz="18" w:space="0" w:color="000000" w:themeColor="text1"/>
-          <w:right w:val="single" w:sz="8" w:space="0" w:color="000000" w:themeColor="text1"/>
-          <w:insideH w:val="nil"/>
-          <w:insideV w:val="single" w:sz="8" w:space="0" w:color="000000" w:themeColor="text1"/>
-        </w:tcBorders>
-      </w:tcPr>
-    </w:tblStylePr>
-    <w:tblStylePr w:type="lastRow">
-      <w:pPr>
-        <w:spacing w:before="0" w:after="0" w:line="240" w:lineRule="auto"/>
-      </w:pPr>
-      <w:rPr>
-        <w:rFonts w:asciiTheme="majorHAnsi" w:eastAsiaTheme="majorEastAsia" w:hAnsiTheme="majorHAnsi" w:cstheme="majorBidi"/>
-        <w:b/>
-        <w:bCs/>
-      </w:rPr>
-      <w:tblPr/>
-      <w:tcPr>
-        <w:tcBorders>
-          <w:top w:val="double" w:sz="6" w:space="0" w:color="000000" w:themeColor="text1"/>
-          <w:left w:val="single" w:sz="8" w:space="0" w:color="000000" w:themeColor="text1"/>
-          <w:bottom w:val="single" w:sz="8" w:space="0" w:color="000000" w:themeColor="text1"/>
-          <w:right w:val="single" w:sz="8" w:space="0" w:color="000000" w:themeColor="text1"/>
-          <w:insideH w:val="nil"/>
-          <w:insideV w:val="single" w:sz="8" w:space="0" w:color="000000" w:themeColor="text1"/>
-        </w:tcBorders>
-      </w:tcPr>
-    </w:tblStylePr>
-    <w:tblStylePr w:type="firstCol">
-      <w:rPr>
-        <w:rFonts w:asciiTheme="majorHAnsi" w:eastAsiaTheme="majorEastAsia" w:hAnsiTheme="majorHAnsi" w:cstheme="majorBidi"/>
-        <w:b/>
-        <w:bCs/>
-      </w:rPr>
-    </w:tblStylePr>
-    <w:tblStylePr w:type="lastCol">
-      <w:rPr>
-        <w:rFonts w:asciiTheme="majorHAnsi" w:eastAsiaTheme="majorEastAsia" w:hAnsiTheme="majorHAnsi" w:cstheme="majorBidi"/>
-        <w:b/>
-        <w:bCs/>
-      </w:rPr>
-      <w:tblPr/>
-      <w:tcPr>
-        <w:tcBorders>
-          <w:top w:val="single" w:sz="8" w:space="0" w:color="000000" w:themeColor="text1"/>
-          <w:left w:val="single" w:sz="8" w:space="0" w:color="000000" w:themeColor="text1"/>
-          <w:bottom w:val="single" w:sz="8" w:space="0" w:color="000000" w:themeColor="text1"/>
-          <w:right w:val="single" w:sz="8" w:space="0" w:color="000000" w:themeColor="text1"/>
-        </w:tcBorders>
-      </w:tcPr>
-    </w:tblStylePr>
-    <w:tblStylePr w:type="band1Vert">
-      <w:tblPr/>
-      <w:tcPr>
-        <w:tcBorders>
-          <w:top w:val="single" w:sz="8" w:space="0" w:color="000000" w:themeColor="text1"/>
-          <w:left w:val="single" w:sz="8" w:space="0" w:color="000000" w:themeColor="text1"/>
-          <w:bottom w:val="single" w:sz="8" w:space="0" w:color="000000" w:themeColor="text1"/>
-          <w:right w:val="single" w:sz="8" w:space="0" w:color="000000" w:themeColor="text1"/>
-        </w:tcBorders>
-        <w:shd w:val="clear" w:color="auto" w:fill="C0C0C0" w:themeFill="text1" w:themeFillTint="3F"/>
-      </w:tcPr>
-    </w:tblStylePr>
-    <w:tblStylePr w:type="band1Horz">
-      <w:tblPr/>
-      <w:tcPr>
-        <w:tcBorders>
-          <w:top w:val="single" w:sz="8" w:space="0" w:color="000000" w:themeColor="text1"/>
-          <w:left w:val="single" w:sz="8" w:space="0" w:color="000000" w:themeColor="text1"/>
-          <w:bottom w:val="single" w:sz="8" w:space="0" w:color="000000" w:themeColor="text1"/>
-          <w:right w:val="single" w:sz="8" w:space="0" w:color="000000" w:themeColor="text1"/>
-          <w:insideV w:val="single" w:sz="8" w:space="0" w:color="000000" w:themeColor="text1"/>
-        </w:tcBorders>
-        <w:shd w:val="clear" w:color="auto" w:fill="C0C0C0" w:themeFill="text1" w:themeFillTint="3F"/>
-      </w:tcPr>
-    </w:tblStylePr>
-    <w:tblStylePr w:type="band2Horz">
-      <w:tblPr/>
-      <w:tcPr>
-        <w:tcBorders>
-          <w:top w:val="single" w:sz="8" w:space="0" w:color="000000" w:themeColor="text1"/>
-          <w:left w:val="single" w:sz="8" w:space="0" w:color="000000" w:themeColor="text1"/>
-          <w:bottom w:val="single" w:sz="8" w:space="0" w:color="000000" w:themeColor="text1"/>
-          <w:right w:val="single" w:sz="8" w:space="0" w:color="000000" w:themeColor="text1"/>
-          <w:insideV w:val="single" w:sz="8" w:space="0" w:color="000000" w:themeColor="text1"/>
-        </w:tcBorders>
-      </w:tcPr>
-    </w:tblStylePr>
-  </w:style>
-  <w:style w:type="table" w:styleId="MediumGrid3">
-    <w:name w:val="Medium Grid 3"/>
-    <w:basedOn w:val="TableNormal"/>
-    <w:uiPriority w:val="69"/>
-    <w:rsid w:val="000F2911"/>
-    <w:pPr>
-      <w:spacing w:after="0" w:line="240" w:lineRule="auto"/>
-    </w:pPr>
-    <w:tblPr>
-      <w:tblStyleRowBandSize w:val="1"/>
-      <w:tblStyleColBandSize w:val="1"/>
-      <w:tblInd w:w="0" w:type="dxa"/>
-      <w:tblBorders>
-        <w:top w:val="single" w:sz="8" w:space="0" w:color="FFFFFF" w:themeColor="background1"/>
-        <w:left w:val="single" w:sz="8" w:space="0" w:color="FFFFFF" w:themeColor="background1"/>
-        <w:bottom w:val="single" w:sz="8" w:space="0" w:color="FFFFFF" w:themeColor="background1"/>
-        <w:right w:val="single" w:sz="8" w:space="0" w:color="FFFFFF" w:themeColor="background1"/>
-        <w:insideH w:val="single" w:sz="6" w:space="0" w:color="FFFFFF" w:themeColor="background1"/>
-        <w:insideV w:val="single" w:sz="6" w:space="0" w:color="FFFFFF" w:themeColor="background1"/>
-      </w:tblBorders>
-      <w:tblCellMar>
-        <w:top w:w="0" w:type="dxa"/>
-        <w:left w:w="108" w:type="dxa"/>
-        <w:bottom w:w="0" w:type="dxa"/>
-        <w:right w:w="108" w:type="dxa"/>
-      </w:tblCellMar>
-    </w:tblPr>
-    <w:tcPr>
-      <w:shd w:val="clear" w:color="auto" w:fill="C0C0C0" w:themeFill="text1" w:themeFillTint="3F"/>
-    </w:tcPr>
-    <w:tblStylePr w:type="firstRow">
-      <w:rPr>
-        <w:b/>
-        <w:bCs/>
-        <w:i w:val="0"/>
-        <w:iCs w:val="0"/>
-        <w:color w:val="FFFFFF" w:themeColor="background1"/>
-      </w:rPr>
-      <w:tblPr/>
-      <w:tcPr>
-        <w:tcBorders>
-          <w:top w:val="single" w:sz="8" w:space="0" w:color="FFFFFF" w:themeColor="background1"/>
-          <w:left w:val="single" w:sz="8" w:space="0" w:color="FFFFFF" w:themeColor="background1"/>
-          <w:bottom w:val="single" w:sz="24" w:space="0" w:color="FFFFFF" w:themeColor="background1"/>
-          <w:right w:val="single" w:sz="8" w:space="0" w:color="FFFFFF" w:themeColor="background1"/>
-          <w:insideH w:val="nil"/>
-          <w:insideV w:val="single" w:sz="8" w:space="0" w:color="FFFFFF" w:themeColor="background1"/>
-        </w:tcBorders>
-        <w:shd w:val="clear" w:color="auto" w:fill="000000" w:themeFill="text1"/>
-      </w:tcPr>
-    </w:tblStylePr>
-    <w:tblStylePr w:type="lastRow">
-      <w:rPr>
-        <w:b/>
-        <w:bCs/>
-        <w:i w:val="0"/>
-        <w:iCs w:val="0"/>
-        <w:color w:val="FFFFFF" w:themeColor="background1"/>
-      </w:rPr>
-      <w:tblPr/>
-      <w:tcPr>
-        <w:tcBorders>
-          <w:top w:val="single" w:sz="24" w:space="0" w:color="FFFFFF" w:themeColor="background1"/>
-          <w:left w:val="single" w:sz="8" w:space="0" w:color="FFFFFF" w:themeColor="background1"/>
-          <w:bottom w:val="single" w:sz="8" w:space="0" w:color="FFFFFF" w:themeColor="background1"/>
-          <w:right w:val="single" w:sz="8" w:space="0" w:color="FFFFFF" w:themeColor="background1"/>
-          <w:insideH w:val="nil"/>
-          <w:insideV w:val="single" w:sz="8" w:space="0" w:color="FFFFFF" w:themeColor="background1"/>
-        </w:tcBorders>
-        <w:shd w:val="clear" w:color="auto" w:fill="000000" w:themeFill="text1"/>
-      </w:tcPr>
-    </w:tblStylePr>
-    <w:tblStylePr w:type="firstCol">
-      <w:rPr>
-        <w:b/>
-        <w:bCs/>
-        <w:i w:val="0"/>
-        <w:iCs w:val="0"/>
-        <w:color w:val="FFFFFF" w:themeColor="background1"/>
-      </w:rPr>
-      <w:tblPr/>
-      <w:tcPr>
-        <w:tcBorders>
-          <w:left w:val="single" w:sz="8" w:space="0" w:color="FFFFFF" w:themeColor="background1"/>
-          <w:right w:val="single" w:sz="24" w:space="0" w:color="FFFFFF" w:themeColor="background1"/>
-          <w:insideH w:val="nil"/>
-          <w:insideV w:val="nil"/>
-        </w:tcBorders>
-        <w:shd w:val="clear" w:color="auto" w:fill="000000" w:themeFill="text1"/>
-      </w:tcPr>
-    </w:tblStylePr>
-    <w:tblStylePr w:type="lastCol">
-      <w:rPr>
-        <w:b/>
-        <w:bCs/>
-        <w:i w:val="0"/>
-        <w:iCs w:val="0"/>
-        <w:color w:val="FFFFFF" w:themeColor="background1"/>
-      </w:rPr>
-      <w:tblPr/>
-      <w:tcPr>
-        <w:tcBorders>
-          <w:top w:val="nil"/>
-          <w:left w:val="single" w:sz="24" w:space="0" w:color="FFFFFF" w:themeColor="background1"/>
-          <w:bottom w:val="nil"/>
-          <w:right w:val="nil"/>
-          <w:insideH w:val="nil"/>
-          <w:insideV w:val="nil"/>
-        </w:tcBorders>
-        <w:shd w:val="clear" w:color="auto" w:fill="000000" w:themeFill="text1"/>
-      </w:tcPr>
-    </w:tblStylePr>
-    <w:tblStylePr w:type="band1Vert">
-      <w:tblPr/>
-      <w:tcPr>
-        <w:tcBorders>
-          <w:top w:val="single" w:sz="8" w:space="0" w:color="FFFFFF" w:themeColor="background1"/>
-          <w:left w:val="single" w:sz="8" w:space="0" w:color="FFFFFF" w:themeColor="background1"/>
-          <w:bottom w:val="single" w:sz="8" w:space="0" w:color="FFFFFF" w:themeColor="background1"/>
-          <w:right w:val="single" w:sz="8" w:space="0" w:color="FFFFFF" w:themeColor="background1"/>
-          <w:insideH w:val="nil"/>
-          <w:insideV w:val="nil"/>
-        </w:tcBorders>
-        <w:shd w:val="clear" w:color="auto" w:fill="808080" w:themeFill="text1" w:themeFillTint="7F"/>
-      </w:tcPr>
-    </w:tblStylePr>
-    <w:tblStylePr w:type="band1Horz">
-      <w:tblPr/>
-      <w:tcPr>
-        <w:tcBorders>
-          <w:top w:val="single" w:sz="8" w:space="0" w:color="FFFFFF" w:themeColor="background1"/>
-          <w:left w:val="single" w:sz="8" w:space="0" w:color="FFFFFF" w:themeColor="background1"/>
-          <w:bottom w:val="single" w:sz="8" w:space="0" w:color="FFFFFF" w:themeColor="background1"/>
-          <w:right w:val="single" w:sz="8" w:space="0" w:color="FFFFFF" w:themeColor="background1"/>
-          <w:insideH w:val="single" w:sz="8" w:space="0" w:color="FFFFFF" w:themeColor="background1"/>
-          <w:insideV w:val="single" w:sz="8" w:space="0" w:color="FFFFFF" w:themeColor="background1"/>
-        </w:tcBorders>
-        <w:shd w:val="clear" w:color="auto" w:fill="808080" w:themeFill="text1" w:themeFillTint="7F"/>
-      </w:tcPr>
-    </w:tblStylePr>
-  </w:style>
-  <w:style w:type="table" w:styleId="LightList">
-    <w:name w:val="Light List"/>
-    <w:basedOn w:val="TableNormal"/>
-    <w:uiPriority w:val="61"/>
-    <w:rsid w:val="000F2911"/>
-    <w:pPr>
-      <w:spacing w:after="0" w:line="240" w:lineRule="auto"/>
-    </w:pPr>
-    <w:tblPr>
-      <w:tblStyleRowBandSize w:val="1"/>
-      <w:tblStyleColBandSize w:val="1"/>
-      <w:tblInd w:w="0" w:type="dxa"/>
-      <w:tblBorders>
-        <w:top w:val="single" w:sz="8" w:space="0" w:color="000000" w:themeColor="text1"/>
-        <w:left w:val="single" w:sz="8" w:space="0" w:color="000000" w:themeColor="text1"/>
-        <w:bottom w:val="single" w:sz="8" w:space="0" w:color="000000" w:themeColor="text1"/>
-        <w:right w:val="single" w:sz="8" w:space="0" w:color="000000" w:themeColor="text1"/>
-      </w:tblBorders>
-      <w:tblCellMar>
-        <w:top w:w="0" w:type="dxa"/>
-        <w:left w:w="108" w:type="dxa"/>
-        <w:bottom w:w="0" w:type="dxa"/>
-        <w:right w:w="108" w:type="dxa"/>
-      </w:tblCellMar>
-    </w:tblPr>
-    <w:tblStylePr w:type="firstRow">
-      <w:pPr>
-        <w:spacing w:before="0" w:after="0" w:line="240" w:lineRule="auto"/>
-      </w:pPr>
-      <w:rPr>
-        <w:b/>
-        <w:bCs/>
-        <w:color w:val="FFFFFF" w:themeColor="background1"/>
-      </w:rPr>
-      <w:tblPr/>
-      <w:tcPr>
-        <w:shd w:val="clear" w:color="auto" w:fill="000000" w:themeFill="text1"/>
-      </w:tcPr>
-    </w:tblStylePr>
-    <w:tblStylePr w:type="lastRow">
-      <w:pPr>
-        <w:spacing w:before="0" w:after="0" w:line="240" w:lineRule="auto"/>
-      </w:pPr>
-      <w:rPr>
-        <w:b/>
-        <w:bCs/>
-      </w:rPr>
-      <w:tblPr/>
-      <w:tcPr>
-        <w:tcBorders>
-          <w:top w:val="double" w:sz="6" w:space="0" w:color="000000" w:themeColor="text1"/>
-          <w:left w:val="single" w:sz="8" w:space="0" w:color="000000" w:themeColor="text1"/>
-          <w:bottom w:val="single" w:sz="8" w:space="0" w:color="000000" w:themeColor="text1"/>
-          <w:right w:val="single" w:sz="8" w:space="0" w:color="000000" w:themeColor="text1"/>
-        </w:tcBorders>
-      </w:tcPr>
-    </w:tblStylePr>
-    <w:tblStylePr w:type="firstCol">
-      <w:rPr>
-        <w:b/>
-        <w:bCs/>
-      </w:rPr>
-    </w:tblStylePr>
-    <w:tblStylePr w:type="lastCol">
-      <w:rPr>
-        <w:b/>
-        <w:bCs/>
-      </w:rPr>
-    </w:tblStylePr>
-    <w:tblStylePr w:type="band1Vert">
-      <w:tblPr/>
-      <w:tcPr>
-        <w:tcBorders>
-          <w:top w:val="single" w:sz="8" w:space="0" w:color="000000" w:themeColor="text1"/>
-          <w:left w:val="single" w:sz="8" w:space="0" w:color="000000" w:themeColor="text1"/>
-          <w:bottom w:val="single" w:sz="8" w:space="0" w:color="000000" w:themeColor="text1"/>
-          <w:right w:val="single" w:sz="8" w:space="0" w:color="000000" w:themeColor="text1"/>
-        </w:tcBorders>
-      </w:tcPr>
-    </w:tblStylePr>
-    <w:tblStylePr w:type="band1Horz">
-      <w:tblPr/>
-      <w:tcPr>
-        <w:tcBorders>
-          <w:top w:val="single" w:sz="8" w:space="0" w:color="000000" w:themeColor="text1"/>
-          <w:left w:val="single" w:sz="8" w:space="0" w:color="000000" w:themeColor="text1"/>
-          <w:bottom w:val="single" w:sz="8" w:space="0" w:color="000000" w:themeColor="text1"/>
-          <w:right w:val="single" w:sz="8" w:space="0" w:color="000000" w:themeColor="text1"/>
-        </w:tcBorders>
-      </w:tcPr>
-    </w:tblStylePr>
-  </w:style>
-  <w:style w:type="table" w:styleId="MediumGrid1">
-    <w:name w:val="Medium Grid 1"/>
-    <w:basedOn w:val="TableNormal"/>
-    <w:uiPriority w:val="67"/>
-    <w:rsid w:val="009B5444"/>
-    <w:pPr>
-      <w:spacing w:after="0" w:line="240" w:lineRule="auto"/>
-    </w:pPr>
-    <w:tblPr>
-      <w:tblStyleRowBandSize w:val="1"/>
-      <w:tblStyleColBandSize w:val="1"/>
-      <w:tblInd w:w="0" w:type="dxa"/>
-      <w:tblBorders>
-        <w:top w:val="single" w:sz="8" w:space="0" w:color="404040" w:themeColor="text1" w:themeTint="BF"/>
-        <w:left w:val="single" w:sz="8" w:space="0" w:color="404040" w:themeColor="text1" w:themeTint="BF"/>
-        <w:bottom w:val="single" w:sz="8" w:space="0" w:color="404040" w:themeColor="text1" w:themeTint="BF"/>
-        <w:right w:val="single" w:sz="8" w:space="0" w:color="404040" w:themeColor="text1" w:themeTint="BF"/>
-        <w:insideH w:val="single" w:sz="8" w:space="0" w:color="404040" w:themeColor="text1" w:themeTint="BF"/>
-        <w:insideV w:val="single" w:sz="8" w:space="0" w:color="404040" w:themeColor="text1" w:themeTint="BF"/>
-      </w:tblBorders>
-      <w:tblCellMar>
-        <w:top w:w="0" w:type="dxa"/>
-        <w:left w:w="108" w:type="dxa"/>
-        <w:bottom w:w="0" w:type="dxa"/>
-        <w:right w:w="108" w:type="dxa"/>
-      </w:tblCellMar>
     </w:tblPr>
     <w:tcPr>
       <w:shd w:val="clear" w:color="auto" w:fill="C0C0C0" w:themeFill="text1" w:themeFillTint="3F"/>
@@ -15360,7 +13900,7 @@
 </file>
 
 <file path=customXml/itemProps1.xml><?xml version="1.0" encoding="utf-8"?>
-<ds:datastoreItem xmlns:ds="http://schemas.openxmlformats.org/officeDocument/2006/customXml" ds:itemID="{1080FF5D-B2C7-4FFE-ADB7-F1ABE6AC76FD}">
+<ds:datastoreItem xmlns:ds="http://schemas.openxmlformats.org/officeDocument/2006/customXml" ds:itemID="{2C51AEAB-08B0-48E8-A43D-98366AB976BE}">
   <ds:schemaRefs>
     <ds:schemaRef ds:uri="http://schemas.openxmlformats.org/officeDocument/2006/bibliography"/>
   </ds:schemaRefs>

</xml_diff>